<commit_message>
feat: generated chemBERTa embeddings for full dataset (chemberta_embedder()) and updated project memory documentation to reflect it.
</commit_message>
<xml_diff>
--- a/Memorias/TFM Drug Metabolism - Gonzalo Robles.docx
+++ b/Memorias/TFM Drug Metabolism - Gonzalo Robles.docx
@@ -1050,6 +1050,13 @@
     <w:sdt>
       <w:sdtPr>
         <w:rPr>
+          <w:rFonts w:asciiTheme="minorHAnsi" w:eastAsiaTheme="minorEastAsia" w:hAnsiTheme="minorHAnsi" w:cstheme="minorBidi"/>
+          <w:b w:val="0"/>
+          <w:bCs w:val="0"/>
+          <w:smallCaps w:val="0"/>
+          <w:color w:val="auto"/>
+          <w:sz w:val="22"/>
+          <w:szCs w:val="22"/>
           <w:lang w:val="en-GB"/>
         </w:rPr>
         <w:id w:val="1908791826"/>
@@ -1060,11 +1067,6 @@
       </w:sdtPr>
       <w:sdtEndPr>
         <w:rPr>
-          <w:rFonts w:asciiTheme="minorHAnsi" w:eastAsiaTheme="minorEastAsia" w:hAnsiTheme="minorHAnsi" w:cstheme="minorBidi"/>
-          <w:smallCaps w:val="0"/>
-          <w:color w:val="auto"/>
-          <w:sz w:val="22"/>
-          <w:szCs w:val="22"/>
           <w:lang w:val="es-ES"/>
         </w:rPr>
       </w:sdtEndPr>
@@ -3438,6 +3440,39 @@
     </w:p>
     <w:p>
       <w:pPr>
+        <w:rPr>
+          <w:lang w:val="en-GB" w:eastAsia="en-GB"/>
+        </w:rPr>
+      </w:pPr>
+      <w:r>
+        <w:rPr>
+          <w:lang w:val="en-GB" w:eastAsia="en-GB"/>
+        </w:rPr>
+        <w:t>t</w:t>
+      </w:r>
+      <w:r>
+        <w:rPr>
+          <w:lang w:val="en-GB" w:eastAsia="en-GB"/>
+        </w:rPr>
+        <w:t>ab-separated values (</w:t>
+      </w:r>
+      <w:r>
+        <w:rPr>
+          <w:b/>
+          <w:bCs/>
+          <w:lang w:val="en-GB" w:eastAsia="en-GB"/>
+        </w:rPr>
+        <w:t>.tsv</w:t>
+      </w:r>
+      <w:r>
+        <w:rPr>
+          <w:lang w:val="en-GB" w:eastAsia="en-GB"/>
+        </w:rPr>
+        <w:t>)</w:t>
+      </w:r>
+    </w:p>
+    <w:p>
+      <w:pPr>
         <w:pStyle w:val="Heading1"/>
         <w:jc w:val="both"/>
         <w:rPr>
@@ -3573,7 +3608,7 @@
             <w:color w:val="000000"/>
             <w:lang w:val="en-GB" w:eastAsia="en-GB"/>
           </w:rPr>
-          <w:tag w:val="MENDELEY_CITATION_v3_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"/>
+          <w:tag w:val="MENDELEY_CITATION_v3_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"/>
           <w:id w:val="1235511222"/>
           <w:placeholder>
             <w:docPart w:val="DefaultPlaceholder_-1854013440"/>
@@ -3622,7 +3657,14 @@
         <w:rPr>
           <w:lang w:val="en-GB" w:eastAsia="en-GB"/>
         </w:rPr>
-        <w:t>, such as ChEMBL and DrugBank, is helping to bridge this gap. These resources compile extensive information on molecular structures and their known metabolic properties, providing a valuable foundation for predictive modelling. By leveraging this data, machine-learning algorithms can anticipate metabolic behaviour much earlier in the discovery process, offering insights that would otherwise require time-intensive and costly experiments.</w:t>
+        <w:t xml:space="preserve">, such as ChEMBL and DrugBank, is helping to bridge this gap. These resources compile extensive information on molecular structures and their known metabolic properties, providing a valuable foundation for predictive modelling. By leveraging this data, machine-learning algorithms can anticipate metabolic behaviour much earlier </w:t>
+      </w:r>
+      <w:r>
+        <w:rPr>
+          <w:lang w:val="en-GB" w:eastAsia="en-GB"/>
+        </w:rPr>
+        <w:lastRenderedPageBreak/>
+        <w:t>in the discovery process, offering insights that would otherwise require time-intensive and costly experiments.</w:t>
       </w:r>
     </w:p>
     <w:p>
@@ -3636,7 +3678,6 @@
         <w:rPr>
           <w:lang w:val="en-GB" w:eastAsia="en-GB"/>
         </w:rPr>
-        <w:lastRenderedPageBreak/>
         <w:t>This project aims to apply data science and machine learning techniques to predict the metabolism of new drug-like molecules, with a focus on classifying them according to the CYP450 isoenzymes most likely to metabolize them. By training models on curated molecular structure data and publicly available annotations, this work seeks to provide pharmaceutical chemists with a computational tool for evaluating molecular variations and identifying potential metabolic risks early, ultimately improving the likelihood of advancing promising drug candidates to market authorization.</w:t>
       </w:r>
     </w:p>
@@ -3798,7 +3839,14 @@
         <w:rPr>
           <w:lang w:val="en-GB" w:eastAsia="en-GB"/>
         </w:rPr>
-        <w:t>hase I reactions introduce or reveal polar functional groups via processes such as oxidation, reduction, and hydrolysis. *The resulting Phase I metabolites may be directly excreted or can proceed to a subsequent conjugation step with hydrophilic molecules (Phase II reactions).</w:t>
+        <w:t xml:space="preserve">hase I reactions introduce or reveal polar functional groups via processes such as oxidation, reduction, and hydrolysis. *The resulting </w:t>
+      </w:r>
+      <w:r>
+        <w:rPr>
+          <w:lang w:val="en-GB" w:eastAsia="en-GB"/>
+        </w:rPr>
+        <w:lastRenderedPageBreak/>
+        <w:t>Phase I metabolites may be directly excreted or can proceed to a subsequent conjugation step with hydrophilic molecules (Phase II reactions).</w:t>
       </w:r>
       <w:r>
         <w:rPr>
@@ -3834,8 +3882,276 @@
         <w:rPr>
           <w:lang w:val="en-GB" w:eastAsia="en-GB"/>
         </w:rPr>
+        <w:t>Because they reflect the full enzymatic and physiological context of the liver, primary hepatocytes are considered the gold standard for studying drug metabolism. They provide a near-complete representation of how a compound would behave in human systems, allowing for precise determination of metabolites, rates of clearance, and enzyme pathways involved. However, the value of hepatocytes comes with significant limitations: they are expensive, often costing hundreds of dollars per experiment, and they require specialized culture conditions and expertise. Their limited availability (due to donor dependence), relatively short lifespan, and low throughput make them unsuitable for screening large libraries of early-stage drug candidates. As a result, hepatocyte studies are typically reserved for promising molecules during late preclinical stages.</w:t>
+      </w:r>
+    </w:p>
+    <w:p>
+      <w:pPr>
+        <w:jc w:val="both"/>
+        <w:rPr>
+          <w:lang w:val="en-GB" w:eastAsia="en-GB"/>
+        </w:rPr>
+      </w:pPr>
+      <w:r>
+        <w:rPr>
+          <w:lang w:val="en-GB" w:eastAsia="en-GB"/>
+        </w:rPr>
+        <w:t xml:space="preserve">To address the need for faster and more cost-effective metabolism screening, liver microsomes have become a widely used alternative. Microsomes are subcellular fractions derived from the endoplasmic reticulum of hepatocytes, containing a concentrated pool of Phase I enzymes, particularly the </w:t>
+      </w:r>
+      <w:r>
+        <w:rPr>
+          <w:lang w:val="en-GB" w:eastAsia="en-GB"/>
+        </w:rPr>
+        <w:t>CYP450</w:t>
+      </w:r>
+      <w:r>
+        <w:rPr>
+          <w:lang w:val="en-GB" w:eastAsia="en-GB"/>
+        </w:rPr>
+        <w:t xml:space="preserve"> family. Although they lack the full cellular machinery required for Phase II conjugation reactions, microsomes are highly useful for early characterization of oxidative metabolism and enzyme-specific activity. Their high throughput and lower cost—often an order of magnitude cheaper than hepatocyte assays—make them particularly </w:t>
+      </w:r>
+      <w:r>
+        <w:rPr>
+          <w:lang w:val="en-GB" w:eastAsia="en-GB"/>
+        </w:rPr>
+        <w:t>well suited</w:t>
+      </w:r>
+      <w:r>
+        <w:rPr>
+          <w:lang w:val="en-GB" w:eastAsia="en-GB"/>
+        </w:rPr>
+        <w:t xml:space="preserve"> for early drug discovery when many candidate molecules are being tested.</w:t>
+      </w:r>
+    </w:p>
+    <w:p>
+      <w:pPr>
+        <w:jc w:val="both"/>
+        <w:rPr>
+          <w:lang w:val="en-GB" w:eastAsia="en-GB"/>
+        </w:rPr>
+      </w:pPr>
+      <w:r>
+        <w:rPr>
+          <w:lang w:val="en-GB" w:eastAsia="en-GB"/>
+        </w:rPr>
+        <w:t>One important consideration in early drug metabolism studies is that Phase I reactions, which are largely mediated by CYP450 enzymes, tend to be more unpredictable and clinically significant than Phase II reactions. Phase I often introduces functional groups to a molecule, creating reactive intermediates or metabolites that can lead to drug–drug interactions or unexpected toxicity. In contrast, Phase II reactions</w:t>
+      </w:r>
+      <w:r>
+        <w:rPr>
+          <w:lang w:val="en-GB" w:eastAsia="en-GB"/>
+        </w:rPr>
+        <w:t xml:space="preserve">, </w:t>
+      </w:r>
+      <w:r>
+        <w:rPr>
+          <w:lang w:val="en-GB" w:eastAsia="en-GB"/>
+        </w:rPr>
+        <w:t>such as glucuronidation</w:t>
+      </w:r>
+      <w:r>
+        <w:rPr>
+          <w:lang w:val="en-GB" w:eastAsia="en-GB"/>
+        </w:rPr>
+        <w:t xml:space="preserve">, </w:t>
+      </w:r>
+      <w:r>
+        <w:rPr>
+          <w:lang w:val="en-GB" w:eastAsia="en-GB"/>
+        </w:rPr>
+        <w:t>typically involve conjugation with endogenous molecules, which generally renders compounds less active and more easily excreted, making these reactions less prone to harmful interactions. Since CYP450 enzymes play a dominant role in Phase I metabolism, understanding and predicting their involvement provides valuable insight into one of the most critical determinants of drug safety and efficacy.</w:t>
+      </w:r>
+    </w:p>
+    <w:p>
+      <w:pPr>
+        <w:jc w:val="both"/>
+        <w:rPr>
+          <w:lang w:val="en-GB" w:eastAsia="en-GB"/>
+        </w:rPr>
+      </w:pPr>
+      <w:r>
+        <w:rPr>
+          <w:lang w:val="en-GB" w:eastAsia="en-GB"/>
+        </w:rPr>
+        <w:t xml:space="preserve">Beyond experimental systems, advances in computational power and the availability of molecular data have given rise to </w:t>
+      </w:r>
+      <w:r>
+        <w:rPr>
+          <w:i/>
+          <w:lang w:val="en-GB" w:eastAsia="en-GB"/>
+        </w:rPr>
+        <w:t>in silico</w:t>
+      </w:r>
+      <w:r>
+        <w:rPr>
+          <w:lang w:val="en-GB" w:eastAsia="en-GB"/>
+        </w:rPr>
+        <w:t xml:space="preserve"> technologies designed to predict drug metabolism. Rule-based expert systems, such as MetaSite and StarDrop (with its WhichP450™ model), attempt to forecast how molecules are processed by specific enzymes, including CYP450 isoforms. These tools offer rapid predictions and can screen large compound libraries at a scale far beyond what any in vitro system could achieve. However, their proprietary nature and high licensing costs</w:t>
+      </w:r>
+      <w:r>
+        <w:rPr>
+          <w:lang w:val="en-GB" w:eastAsia="en-GB"/>
+        </w:rPr>
+        <w:t xml:space="preserve">, </w:t>
+      </w:r>
+      <w:r>
+        <w:rPr>
+          <w:lang w:val="en-GB" w:eastAsia="en-GB"/>
+        </w:rPr>
+        <w:t xml:space="preserve">ranging from several thousand euros per project for MetaSite to annual subscriptions exceeding tens of </w:t>
+      </w:r>
+      <w:r>
+        <w:rPr>
+          <w:lang w:val="en-GB" w:eastAsia="en-GB"/>
+        </w:rPr>
+        <w:t xml:space="preserve">thousands of euros for StarDrop, </w:t>
+      </w:r>
+      <w:r>
+        <w:rPr>
+          <w:lang w:val="en-GB" w:eastAsia="en-GB"/>
+        </w:rPr>
+        <w:t>can make them less accessible, particularly for early-stage research teams or academic groups.</w:t>
+      </w:r>
+    </w:p>
+    <w:p>
+      <w:pPr>
+        <w:jc w:val="both"/>
+        <w:rPr>
+          <w:lang w:val="en-GB" w:eastAsia="en-GB"/>
+        </w:rPr>
+      </w:pPr>
+      <w:r>
+        <w:rPr>
+          <w:lang w:val="en-GB" w:eastAsia="en-GB"/>
+        </w:rPr>
+        <w:t xml:space="preserve">From a technological standpoint, these algorithmic solutions are based on a combination of mechanistic </w:t>
+      </w:r>
+      <w:r>
+        <w:rPr>
+          <w:lang w:val="en-GB" w:eastAsia="en-GB"/>
+        </w:rPr>
+        <w:t>models</w:t>
+      </w:r>
+      <w:r>
+        <w:rPr>
+          <w:lang w:val="en-GB" w:eastAsia="en-GB"/>
+        </w:rPr>
+        <w:t xml:space="preserve"> and ma</w:t>
+      </w:r>
+      <w:r>
+        <w:rPr>
+          <w:lang w:val="en-GB" w:eastAsia="en-GB"/>
+        </w:rPr>
+        <w:t>chine learning to simulate drug-</w:t>
+      </w:r>
+      <w:r>
+        <w:rPr>
+          <w:lang w:val="en-GB" w:eastAsia="en-GB"/>
+        </w:rPr>
+        <w:t>enzyme interactions. StarDrop’s Semeta platform integrates enzyme-specific regioselectivity models, quantum mechanical simulations, and predictive heuristics to identify likely metabolic pathways across major Phase I and Phase II enzymes, including CYP450 isoforms</w:t>
+      </w:r>
+      <w:r>
+        <w:rPr>
+          <w:lang w:val="en-GB" w:eastAsia="en-GB"/>
+        </w:rPr>
+        <w:t xml:space="preserve"> </w:t>
+      </w:r>
+      <w:sdt>
+        <w:sdtPr>
+          <w:rPr>
+            <w:rFonts w:ascii="Calibri" w:hAnsi="Calibri" w:cs="Calibri"/>
+            <w:color w:val="000000"/>
+            <w:lang w:val="en-GB" w:eastAsia="en-GB"/>
+          </w:rPr>
+          <w:tag w:val="MENDELEY_CITATION_v3_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"/>
+          <w:id w:val="-585298219"/>
+          <w:placeholder>
+            <w:docPart w:val="DefaultPlaceholder_-1854013440"/>
+          </w:placeholder>
+        </w:sdtPr>
+        <w:sdtContent>
+          <w:r>
+            <w:rPr>
+              <w:rFonts w:ascii="Calibri" w:hAnsi="Calibri" w:cs="Calibri"/>
+              <w:color w:val="000000"/>
+              <w:lang w:val="en-GB" w:eastAsia="en-GB"/>
+            </w:rPr>
+            <w:t>[3]</w:t>
+          </w:r>
+        </w:sdtContent>
+      </w:sdt>
+      <w:r>
+        <w:rPr>
+          <w:lang w:val="en-GB" w:eastAsia="en-GB"/>
+        </w:rPr>
+        <w:t>. MetaSite</w:t>
+      </w:r>
+      <w:r>
+        <w:rPr>
+          <w:lang w:val="en-GB" w:eastAsia="en-GB"/>
+        </w:rPr>
+        <w:t>,</w:t>
+      </w:r>
+      <w:r>
+        <w:rPr>
+          <w:color w:val="FF0000"/>
+          <w:lang w:val="en-GB" w:eastAsia="en-GB"/>
+        </w:rPr>
+        <w:t xml:space="preserve"> </w:t>
+      </w:r>
+      <w:r>
+        <w:rPr>
+          <w:lang w:val="en-GB" w:eastAsia="en-GB"/>
+        </w:rPr>
+        <w:t xml:space="preserve">on the other hand, leverages structure-based docking, flexible interaction fields, and structure–activity relationships (SARs) to model how xenobiotic </w:t>
+      </w:r>
+      <w:r>
+        <w:rPr>
+          <w:lang w:val="en-GB" w:eastAsia="en-GB"/>
+        </w:rPr>
         <w:lastRenderedPageBreak/>
-        <w:t>Because they reflect the full enzymatic and physiological context of the liver, primary hepatocytes are considered the gold standard for studying drug metabolism. They provide a near-complete representation of how a compound would behave in human systems, allowing for precise determination of metabolites, rates of clearance, and enzyme pathways involved. However, the value of hepatocytes comes with significant limitations: they are expensive, often costing hundreds of dollars per experiment, and they require specialized culture conditions and expertise. Their limited availability (due to donor dependence), relatively short lifespan, and low throughput make them unsuitable for screening large libraries of early-stage drug candidates. As a result, hepatocyte studies are typically reserved for promising molecules during late preclinical stages.</w:t>
+        <w:t>compounds interact with enzyme active sites, ranking predicted poses through energy-based scoring functions</w:t>
+      </w:r>
+      <w:r>
+        <w:rPr>
+          <w:color w:val="FF0000"/>
+          <w:lang w:val="en-GB" w:eastAsia="en-GB"/>
+        </w:rPr>
+        <w:t xml:space="preserve"> </w:t>
+      </w:r>
+      <w:sdt>
+        <w:sdtPr>
+          <w:rPr>
+            <w:rFonts w:ascii="Calibri" w:hAnsi="Calibri" w:cs="Calibri"/>
+            <w:color w:val="FF0000"/>
+            <w:lang w:val="en-GB" w:eastAsia="en-GB"/>
+          </w:rPr>
+          <w:tag w:val="MENDELEY_CITATION_v3_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"/>
+          <w:id w:val="736359155"/>
+          <w:placeholder>
+            <w:docPart w:val="DefaultPlaceholder_-1854013440"/>
+          </w:placeholder>
+        </w:sdtPr>
+        <w:sdtContent>
+          <w:r>
+            <w:rPr>
+              <w:rFonts w:ascii="Calibri" w:hAnsi="Calibri" w:cs="Calibri"/>
+              <w:lang w:val="en-GB" w:eastAsia="en-GB"/>
+            </w:rPr>
+            <w:t>[4]</w:t>
+          </w:r>
+        </w:sdtContent>
+      </w:sdt>
+      <w:r>
+        <w:rPr>
+          <w:lang w:val="en-GB" w:eastAsia="en-GB"/>
+        </w:rPr>
+        <w:t>. While these approaches have proven accuracy and the advantage of incorporating detailed enzyme knowledge, they can also be computationally intensive, particularly when simulating multiple enzyme systems or large libraries of molecules</w:t>
+      </w:r>
+      <w:r>
+        <w:rPr>
+          <w:lang w:val="en-GB" w:eastAsia="en-GB"/>
+        </w:rPr>
+        <w:t>.</w:t>
       </w:r>
     </w:p>
     <w:p>
@@ -3849,69 +4165,69 @@
         <w:rPr>
           <w:lang w:val="en-GB" w:eastAsia="en-GB"/>
         </w:rPr>
-        <w:t xml:space="preserve">To address the need for faster and more cost-effective metabolism screening, liver microsomes have become a widely used alternative. Microsomes are subcellular fractions derived from the endoplasmic reticulum of hepatocytes, containing a concentrated pool of Phase I enzymes, particularly the </w:t>
-      </w:r>
-      <w:r>
-        <w:rPr>
-          <w:lang w:val="en-GB" w:eastAsia="en-GB"/>
-        </w:rPr>
-        <w:t>CYP450</w:t>
-      </w:r>
-      <w:r>
-        <w:rPr>
-          <w:lang w:val="en-GB" w:eastAsia="en-GB"/>
-        </w:rPr>
-        <w:t xml:space="preserve"> family. Although they lack the full cellular machinery required for Phase II conjugation reactions, microsomes are highly useful for early characterization of oxidative metabolism and enzyme-specific activity. Their high throughput and lower cost—often an order of magnitude cheaper than hepatocyte assays—make them particularly </w:t>
-      </w:r>
-      <w:r>
-        <w:rPr>
-          <w:lang w:val="en-GB" w:eastAsia="en-GB"/>
-        </w:rPr>
-        <w:t>well suited</w:t>
-      </w:r>
-      <w:r>
-        <w:rPr>
-          <w:lang w:val="en-GB" w:eastAsia="en-GB"/>
-        </w:rPr>
-        <w:t xml:space="preserve"> for early drug discovery when many candidate molecules are being tested.</w:t>
+        <w:t>Despite the proprietary nature of these platforms, it is clear</w:t>
+      </w:r>
+      <w:r>
+        <w:rPr>
+          <w:lang w:val="en-GB" w:eastAsia="en-GB"/>
+        </w:rPr>
+        <w:t xml:space="preserve"> that </w:t>
+      </w:r>
+      <w:r>
+        <w:rPr>
+          <w:lang w:val="en-GB" w:eastAsia="en-GB"/>
+        </w:rPr>
+        <w:t xml:space="preserve">the state of the art regarding </w:t>
+      </w:r>
+      <w:r>
+        <w:rPr>
+          <w:i/>
+          <w:lang w:val="en-GB" w:eastAsia="en-GB"/>
+        </w:rPr>
+        <w:t>in silico</w:t>
+      </w:r>
+      <w:r>
+        <w:rPr>
+          <w:lang w:val="en-GB" w:eastAsia="en-GB"/>
+        </w:rPr>
+        <w:t xml:space="preserve"> models relies heavily on ensemble modelling, a technique where multiple predictive models are combined to produce a more accurate and reliable outcome than any single model could achieve on its own. In the case of Semeta, for example, separate models such as WhichP450 and WhichEnzyme are integrated alongside regioselectivity predictors to collectively determine the most likely metabolic routes. This combined approach helps balance out the limitations of individual models by bringing together the strengths of different algorithms, leading to more reliable and accurate predictions.</w:t>
       </w:r>
     </w:p>
     <w:p>
       <w:pPr>
         <w:jc w:val="both"/>
         <w:rPr>
-          <w:lang w:val="en-GB" w:eastAsia="en-GB"/>
-        </w:rPr>
-      </w:pPr>
-      <w:r>
-        <w:rPr>
-          <w:lang w:val="en-GB" w:eastAsia="en-GB"/>
-        </w:rPr>
-        <w:t>One important consideration in early drug metabolism studies is that Phase I reactions, which are largely mediated by CYP450 enzymes, tend to be more unpredictable and clinically significant than Phase II reactions. Phase I often introduces functional groups to a molecule, creating reactive intermediates or metabolites that can lead to drug–drug interactions or unexpected toxicity. In contrast, Phase II reactions</w:t>
-      </w:r>
-      <w:r>
-        <w:rPr>
-          <w:lang w:val="en-GB" w:eastAsia="en-GB"/>
-        </w:rPr>
-        <w:t xml:space="preserve">, </w:t>
-      </w:r>
-      <w:r>
-        <w:rPr>
-          <w:lang w:val="en-GB" w:eastAsia="en-GB"/>
-        </w:rPr>
-        <w:t>such as glucuronidation</w:t>
-      </w:r>
-      <w:r>
-        <w:rPr>
-          <w:lang w:val="en-GB" w:eastAsia="en-GB"/>
-        </w:rPr>
-        <w:t xml:space="preserve">, </w:t>
-      </w:r>
-      <w:r>
-        <w:rPr>
-          <w:lang w:val="en-GB" w:eastAsia="en-GB"/>
-        </w:rPr>
-        <w:t>typically involve conjugation with endogenous molecules, which generally renders compounds less active and more easily excreted, making these reactions less prone to harmful interactions. Since CYP450 enzymes play a dominant role in Phase I metabolism, understanding and predicting their involvement provides valuable insight into one of the most critical determinants of drug safety and efficacy.</w:t>
+          <w:color w:val="EE0000"/>
+          <w:lang w:val="en-GB" w:eastAsia="en-GB"/>
+        </w:rPr>
+      </w:pPr>
+      <w:r>
+        <w:rPr>
+          <w:color w:val="EE0000"/>
+          <w:lang w:val="en-GB" w:eastAsia="en-GB"/>
+        </w:rPr>
+        <w:t>Add about other models?? Like CYPReact, CypST, DeepP450, admetlab3.0. They use trees and SMILES mainly?</w:t>
+      </w:r>
+      <w:r>
+        <w:rPr>
+          <w:color w:val="EE0000"/>
+          <w:lang w:val="en-GB" w:eastAsia="en-GB"/>
+        </w:rPr>
+        <w:t xml:space="preserve"> “</w:t>
+      </w:r>
+      <w:r>
+        <w:rPr>
+          <w:color w:val="EE0000"/>
+          <w:lang w:val="en-GB" w:eastAsia="en-GB"/>
+        </w:rPr>
+        <w:t>CYPstrate consists of a collection of machine learning classifiers (random forest and support vector machines) for the prediction of substrates and non-substrates of the nine most important human CYP isozymes in the metabolism of xenobiotics (i.e. CYPs 1A2, 2A6, 2B6, 2C8, 2C9, 2C19, 2D6, 2E1 and 3A4). The models are trained on a high-quality data set of 1831 substrates and non-substrates compiled from public sources. Two distinct prediction modes are available to cover different use cases (see below).</w:t>
+      </w:r>
+      <w:r>
+        <w:rPr>
+          <w:color w:val="EE0000"/>
+          <w:lang w:val="en-GB" w:eastAsia="en-GB"/>
+        </w:rPr>
+        <w:t>”</w:t>
       </w:r>
     </w:p>
     <w:p>
@@ -3925,44 +4241,19 @@
         <w:rPr>
           <w:lang w:val="en-GB" w:eastAsia="en-GB"/>
         </w:rPr>
-        <w:t xml:space="preserve">Beyond experimental systems, advances in computational power and the availability of molecular data have given rise to </w:t>
-      </w:r>
-      <w:r>
-        <w:rPr>
-          <w:i/>
-          <w:lang w:val="en-GB" w:eastAsia="en-GB"/>
-        </w:rPr>
-        <w:t>in silico</w:t>
-      </w:r>
-      <w:r>
-        <w:rPr>
-          <w:lang w:val="en-GB" w:eastAsia="en-GB"/>
-        </w:rPr>
-        <w:t xml:space="preserve"> technologies designed to predict drug metabolism. Rule-based expert systems, such as MetaSite and StarDrop (with its WhichP450™ model), attempt to forecast how molecules are processed by specific enzymes, including CYP450 isoforms. These tools offer rapid predictions and can screen large compound libraries at a scale far beyond what any in vitro system could achieve. However, their proprietary nature and high licensing costs</w:t>
-      </w:r>
-      <w:r>
-        <w:rPr>
-          <w:lang w:val="en-GB" w:eastAsia="en-GB"/>
-        </w:rPr>
-        <w:t xml:space="preserve">, </w:t>
-      </w:r>
-      <w:r>
-        <w:rPr>
-          <w:lang w:val="en-GB" w:eastAsia="en-GB"/>
-        </w:rPr>
-        <w:t xml:space="preserve">ranging from several thousand euros per project for MetaSite to annual subscriptions exceeding tens of </w:t>
-      </w:r>
-      <w:r>
-        <w:rPr>
-          <w:lang w:val="en-GB" w:eastAsia="en-GB"/>
-        </w:rPr>
-        <w:t xml:space="preserve">thousands of euros for StarDrop, </w:t>
-      </w:r>
-      <w:r>
-        <w:rPr>
-          <w:lang w:val="en-GB" w:eastAsia="en-GB"/>
-        </w:rPr>
-        <w:t>can make them less accessible, particularly for early-stage research teams or academic groups.</w:t>
+        <w:t xml:space="preserve">Among the various chemical representations in computational chemistry, SMILES (Simplified Molecular Input Line Entry System) stands as the predominant format for encoding molecular structures. SMILES’ popularity stems from its computational efficiency and widespread support across cheminformatics tools, making it the standard input for most cheminformatics algorithms. However, SMILES is not without limitations. Its non-canonical nature means that multiple strings can represent the same molecule, complicating tasks that rely on unique identifiers. Challenges also arise when representing protonated species, compounds containing transition metals, or more complex molecular </w:t>
+      </w:r>
+      <w:r>
+        <w:rPr>
+          <w:lang w:val="en-GB" w:eastAsia="en-GB"/>
+        </w:rPr>
+        <w:t>structure</w:t>
+      </w:r>
+      <w:r>
+        <w:rPr>
+          <w:lang w:val="en-GB" w:eastAsia="en-GB"/>
+        </w:rPr>
+        <w:t>s, where SMILES may lack precision and consistency.</w:t>
       </w:r>
     </w:p>
     <w:p>
@@ -3976,31 +4267,7 @@
         <w:rPr>
           <w:lang w:val="en-GB" w:eastAsia="en-GB"/>
         </w:rPr>
-        <w:t xml:space="preserve">From a technological standpoint, these algorithmic solutions are based on a combination of mechanistic </w:t>
-      </w:r>
-      <w:r>
-        <w:rPr>
-          <w:lang w:val="en-GB" w:eastAsia="en-GB"/>
-        </w:rPr>
-        <w:t>models</w:t>
-      </w:r>
-      <w:r>
-        <w:rPr>
-          <w:lang w:val="en-GB" w:eastAsia="en-GB"/>
-        </w:rPr>
-        <w:t xml:space="preserve"> and ma</w:t>
-      </w:r>
-      <w:r>
-        <w:rPr>
-          <w:lang w:val="en-GB" w:eastAsia="en-GB"/>
-        </w:rPr>
-        <w:t>chine learning to simulate drug-</w:t>
-      </w:r>
-      <w:r>
-        <w:rPr>
-          <w:lang w:val="en-GB" w:eastAsia="en-GB"/>
-        </w:rPr>
-        <w:t>enzyme interactions. StarDrop’s Semeta platform integrates enzyme-specific regioselectivity models, quantum mechanical simulations, and predictive heuristics to identify likely metabolic pathways across major Phase I and Phase II enzymes, including CYP450 isoforms</w:t>
+        <w:t>To characterize molecular features for machine learning, chemical fingerprints are preferred over learned embeddings, particularly when datasets contain a relatively small number of compounds, usually in the thousands. Fingerprints such as MACCS keys, which provide a compact 166-bit vector, offer computational simplicity but often lack sufficient detail for predictive</w:t>
       </w:r>
       <w:r>
         <w:rPr>
@@ -4010,325 +4277,144 @@
       </w:r>
       <w:r>
         <w:rPr>
-          <w:color w:val="FF0000"/>
-          <w:lang w:val="en-GB" w:eastAsia="en-GB"/>
-        </w:rPr>
-        <w:t>[</w:t>
-      </w:r>
-      <w:r>
-        <w:rPr>
-          <w:color w:val="FF0000"/>
-          <w:lang w:val="en-GB" w:eastAsia="en-GB"/>
-        </w:rPr>
-        <w:t>3</w:t>
-      </w:r>
-      <w:r>
-        <w:rPr>
-          <w:color w:val="FF0000"/>
-          <w:lang w:val="en-GB" w:eastAsia="en-GB"/>
-        </w:rPr>
-        <w:t>]</w:t>
-      </w:r>
-      <w:r>
-        <w:rPr>
-          <w:lang w:val="en-GB" w:eastAsia="en-GB"/>
-        </w:rPr>
-        <w:t>. MetaSite</w:t>
-      </w:r>
-      <w:r>
-        <w:rPr>
-          <w:lang w:val="en-GB" w:eastAsia="en-GB"/>
-        </w:rPr>
-        <w:t>,</w:t>
-      </w:r>
-      <w:r>
-        <w:rPr>
-          <w:color w:val="FF0000"/>
+          <w:lang w:val="en-GB" w:eastAsia="en-GB"/>
+        </w:rPr>
+        <w:t>modelling. More informative are Morgan fingerprints</w:t>
+      </w:r>
+      <w:r>
+        <w:rPr>
           <w:lang w:val="en-GB" w:eastAsia="en-GB"/>
         </w:rPr>
         <w:t xml:space="preserve"> </w:t>
       </w:r>
-      <w:r>
-        <w:rPr>
-          <w:lang w:val="en-GB" w:eastAsia="en-GB"/>
-        </w:rPr>
-        <w:t>on the other hand, leverages structure-based docking, flexible interaction fields, and structure–activity relationships (SARs) to model how xenobiotic compounds interact with enzyme active sites, ranking predicted poses through energy-based scoring functions</w:t>
-      </w:r>
-      <w:r>
-        <w:rPr>
-          <w:color w:val="FF0000"/>
-          <w:lang w:val="en-GB" w:eastAsia="en-GB"/>
-        </w:rPr>
-        <w:t>[</w:t>
-      </w:r>
-      <w:r>
-        <w:rPr>
-          <w:color w:val="FF0000"/>
-          <w:lang w:val="en-GB" w:eastAsia="en-GB"/>
-        </w:rPr>
-        <w:t>4</w:t>
-      </w:r>
-      <w:r>
-        <w:rPr>
-          <w:color w:val="FF0000"/>
-          <w:lang w:val="en-GB" w:eastAsia="en-GB"/>
-        </w:rPr>
-        <w:t>]</w:t>
-      </w:r>
-      <w:r>
-        <w:rPr>
-          <w:lang w:val="en-GB" w:eastAsia="en-GB"/>
-        </w:rPr>
-        <w:t xml:space="preserve">. While these approaches have proven accuracy and the advantage of incorporating </w:t>
+      <w:sdt>
+        <w:sdtPr>
+          <w:rPr>
+            <w:rFonts w:ascii="Calibri" w:hAnsi="Calibri" w:cs="Calibri"/>
+            <w:color w:val="000000"/>
+            <w:lang w:val="en-GB" w:eastAsia="en-GB"/>
+          </w:rPr>
+          <w:tag w:val="MENDELEY_CITATION_v3_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"/>
+          <w:id w:val="772680875"/>
+          <w:placeholder>
+            <w:docPart w:val="DefaultPlaceholder_-1854013440"/>
+          </w:placeholder>
+        </w:sdtPr>
+        <w:sdtContent>
+          <w:r>
+            <w:rPr>
+              <w:rFonts w:ascii="Calibri" w:hAnsi="Calibri" w:cs="Calibri"/>
+              <w:color w:val="000000"/>
+              <w:lang w:val="en-GB" w:eastAsia="en-GB"/>
+            </w:rPr>
+            <w:t>[5]</w:t>
+          </w:r>
+        </w:sdtContent>
+      </w:sdt>
+      <w:r>
+        <w:rPr>
+          <w:lang w:val="en-GB" w:eastAsia="en-GB"/>
+        </w:rPr>
+        <w:t>, with adjustable lengths that capture substructural patterns. This work employs Morgan fingerprints of length 2048 bits rather than shorter alternatives like 512 or 1024, as the greater dimensionality better encodes chemical variability and subtle structural differences.</w:t>
+      </w:r>
+      <w:r>
+        <w:rPr>
+          <w:lang w:val="en-GB" w:eastAsia="en-GB"/>
+        </w:rPr>
+        <w:t xml:space="preserve"> </w:t>
+      </w:r>
+      <w:r>
+        <w:rPr>
+          <w:lang w:val="en-GB" w:eastAsia="en-GB"/>
+        </w:rPr>
+        <w:t xml:space="preserve">Overall, </w:t>
+      </w:r>
+      <w:r>
+        <w:rPr>
+          <w:lang w:val="en-GB" w:eastAsia="en-GB"/>
+        </w:rPr>
+        <w:t>f</w:t>
+      </w:r>
+      <w:r>
+        <w:rPr>
+          <w:lang w:val="en-GB" w:eastAsia="en-GB"/>
+        </w:rPr>
+        <w:t>ingerprints continue to dominate as the preferred molecular representation due to their efficiency and interpretability, although emerging embedding techniques have begun to attract attention for their potential to capture richer structural information.</w:t>
+      </w:r>
+    </w:p>
+    <w:p>
+      <w:pPr>
+        <w:jc w:val="both"/>
+        <w:rPr>
+          <w:lang w:val="en-GB" w:eastAsia="en-GB"/>
+        </w:rPr>
+      </w:pPr>
+      <w:r>
+        <w:rPr>
+          <w:lang w:val="en-GB" w:eastAsia="en-GB"/>
+        </w:rPr>
+        <w:t>Early</w:t>
+      </w:r>
+      <w:r>
+        <w:rPr>
+          <w:lang w:val="en-GB" w:eastAsia="en-GB"/>
+        </w:rPr>
+        <w:t xml:space="preserve"> work on learned molecular representations </w:t>
+      </w:r>
+      <w:r>
+        <w:rPr>
+          <w:lang w:val="en-GB" w:eastAsia="en-GB"/>
+        </w:rPr>
+        <w:t>gave rise to</w:t>
+      </w:r>
+      <w:r>
+        <w:rPr>
+          <w:lang w:val="en-GB" w:eastAsia="en-GB"/>
+        </w:rPr>
+        <w:t xml:space="preserve"> Mol2Vec</w:t>
+      </w:r>
+      <w:r>
+        <w:rPr>
+          <w:lang w:val="en-GB" w:eastAsia="en-GB"/>
+        </w:rPr>
+        <w:t xml:space="preserve"> </w:t>
+      </w:r>
+      <w:sdt>
+        <w:sdtPr>
+          <w:rPr>
+            <w:rFonts w:ascii="Calibri" w:hAnsi="Calibri" w:cs="Calibri"/>
+            <w:color w:val="000000"/>
+            <w:lang w:val="en-GB" w:eastAsia="en-GB"/>
+          </w:rPr>
+          <w:tag w:val="MENDELEY_CITATION_v3_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"/>
+          <w:id w:val="-1051610357"/>
+          <w:placeholder>
+            <w:docPart w:val="DefaultPlaceholder_-1854013440"/>
+          </w:placeholder>
+        </w:sdtPr>
+        <w:sdtContent>
+          <w:r>
+            <w:rPr>
+              <w:rFonts w:ascii="Calibri" w:hAnsi="Calibri" w:cs="Calibri"/>
+              <w:color w:val="000000"/>
+              <w:lang w:val="en-GB" w:eastAsia="en-GB"/>
+            </w:rPr>
+            <w:t>[6]</w:t>
+          </w:r>
+        </w:sdtContent>
+      </w:sdt>
+      <w:r>
+        <w:rPr>
+          <w:lang w:val="en-GB" w:eastAsia="en-GB"/>
+        </w:rPr>
+        <w:t xml:space="preserve">, proposed in 2018, which adapts natural language processing techniques to chemistry by treating molecular substructures as “words” and learning continuous vector representations using a Word2Vec-style framework. Mol2Vec demonstrated that unsupervised embeddings derived from molecular fragments could capture chemical similarity and improve performance over traditional fingerprints in some predictive tasks. More recently, advances in deep learning have led to transformer-based language models for </w:t>
       </w:r>
       <w:r>
         <w:rPr>
           <w:lang w:val="en-GB" w:eastAsia="en-GB"/>
         </w:rPr>
         <w:lastRenderedPageBreak/>
-        <w:t>detailed enzyme knowledge, they can also be computationally intensive, particularly when simulating multiple enzyme systems or large libraries of molecules</w:t>
-      </w:r>
-      <w:r>
-        <w:rPr>
-          <w:lang w:val="en-GB" w:eastAsia="en-GB"/>
-        </w:rPr>
-        <w:t>.</w:t>
-      </w:r>
-    </w:p>
-    <w:p>
-      <w:pPr>
-        <w:jc w:val="both"/>
-        <w:rPr>
-          <w:lang w:val="en-GB" w:eastAsia="en-GB"/>
-        </w:rPr>
-      </w:pPr>
-      <w:r>
-        <w:rPr>
-          <w:lang w:val="en-GB" w:eastAsia="en-GB"/>
-        </w:rPr>
-        <w:t>Despite the proprietary nature of these platforms, it is clear</w:t>
-      </w:r>
-      <w:r>
-        <w:rPr>
-          <w:lang w:val="en-GB" w:eastAsia="en-GB"/>
-        </w:rPr>
-        <w:t xml:space="preserve"> that </w:t>
-      </w:r>
-      <w:r>
-        <w:rPr>
-          <w:lang w:val="en-GB" w:eastAsia="en-GB"/>
-        </w:rPr>
-        <w:t xml:space="preserve">the state of the art regarding </w:t>
-      </w:r>
-      <w:r>
-        <w:rPr>
-          <w:i/>
-          <w:lang w:val="en-GB" w:eastAsia="en-GB"/>
-        </w:rPr>
-        <w:t>in silico</w:t>
-      </w:r>
-      <w:r>
-        <w:rPr>
-          <w:lang w:val="en-GB" w:eastAsia="en-GB"/>
-        </w:rPr>
-        <w:t xml:space="preserve"> models relies heavily on ensemble modelling, a technique where multiple predictive models are combined to produce a more accurate and reliable outcome than any single model could achieve on its own. In the case of Semeta, for example, separate models such as WhichP450 and WhichEnzyme are integrated alongside regioselectivity predictors to collectively determine the most likely metabolic routes. This combined approach helps balance out the limitations of individual models by bringing together the strengths of different algorithms, leading to more reliable and accurate predictions.</w:t>
-      </w:r>
-    </w:p>
-    <w:p>
-      <w:pPr>
-        <w:jc w:val="both"/>
-        <w:rPr>
-          <w:color w:val="EE0000"/>
-          <w:lang w:val="en-GB" w:eastAsia="en-GB"/>
-        </w:rPr>
-      </w:pPr>
-      <w:r>
-        <w:rPr>
-          <w:color w:val="EE0000"/>
-          <w:lang w:val="en-GB" w:eastAsia="en-GB"/>
-        </w:rPr>
-        <w:t>Add about other models?? Like CYPReact, CypST, DeepP450, admetlab3.0. They use trees and SMILES mainly?</w:t>
-      </w:r>
-      <w:r>
-        <w:rPr>
-          <w:color w:val="EE0000"/>
-          <w:lang w:val="en-GB" w:eastAsia="en-GB"/>
-        </w:rPr>
-        <w:t xml:space="preserve"> “</w:t>
-      </w:r>
-      <w:r>
-        <w:rPr>
-          <w:color w:val="EE0000"/>
-          <w:lang w:val="en-GB" w:eastAsia="en-GB"/>
-        </w:rPr>
-        <w:t>CYPstrate consists of a collection of machine learning classifiers (random forest and support vector machines) for the prediction of substrates and non-substrates of the nine most important human CYP isozymes in the metabolism of xenobiotics (i.e. CYPs 1A2, 2A6, 2B6, 2C8, 2C9, 2C19, 2D6, 2E1 and 3A4). The models are trained on a high-quality data set of 1831 substrates and non-substrates compiled from public sources. Two distinct prediction modes are available to cover different use cases (see below).</w:t>
-      </w:r>
-      <w:r>
-        <w:rPr>
-          <w:color w:val="EE0000"/>
-          <w:lang w:val="en-GB" w:eastAsia="en-GB"/>
-        </w:rPr>
-        <w:t>”</w:t>
-      </w:r>
-    </w:p>
-    <w:p>
-      <w:pPr>
-        <w:jc w:val="both"/>
-        <w:rPr>
-          <w:lang w:val="en-GB" w:eastAsia="en-GB"/>
-        </w:rPr>
-      </w:pPr>
-      <w:r>
-        <w:rPr>
-          <w:lang w:val="en-GB" w:eastAsia="en-GB"/>
-        </w:rPr>
-        <w:t xml:space="preserve">Among the various chemical representations in computational chemistry, SMILES (Simplified Molecular Input Line Entry System) stands as the predominant format for encoding molecular structures. SMILES’ popularity stems from its computational efficiency and widespread support across cheminformatics tools, making it the standard input for most cheminformatics algorithms. However, SMILES is not without limitations. Its non-canonical nature means that multiple strings can represent the same molecule, complicating tasks that rely on unique identifiers. Challenges also arise when representing protonated species, compounds containing transition metals, or more complex molecular </w:t>
-      </w:r>
-      <w:r>
-        <w:rPr>
-          <w:lang w:val="en-GB" w:eastAsia="en-GB"/>
-        </w:rPr>
-        <w:t>structure</w:t>
-      </w:r>
-      <w:r>
-        <w:rPr>
-          <w:lang w:val="en-GB" w:eastAsia="en-GB"/>
-        </w:rPr>
-        <w:t>s, where SMILES may lack precision and consistency.</w:t>
-      </w:r>
-    </w:p>
-    <w:p>
-      <w:pPr>
-        <w:jc w:val="both"/>
-        <w:rPr>
-          <w:lang w:val="en-GB" w:eastAsia="en-GB"/>
-        </w:rPr>
-      </w:pPr>
-      <w:r>
-        <w:rPr>
-          <w:lang w:val="en-GB" w:eastAsia="en-GB"/>
-        </w:rPr>
-        <w:t>To characterize molecular features for machine learning, chemical fingerprints are preferred over learned embeddings, particularly when datasets contain a relatively small number of compounds, usually in the thousands. Fingerprints such as MACCS keys, which provide a compact 166-bit vector, offer computational simplicity but often lack sufficient detail for predictive</w:t>
-      </w:r>
-      <w:r>
-        <w:rPr>
-          <w:lang w:val="en-GB" w:eastAsia="en-GB"/>
-        </w:rPr>
-        <w:t xml:space="preserve"> </w:t>
-      </w:r>
-      <w:r>
-        <w:rPr>
-          <w:lang w:val="en-GB" w:eastAsia="en-GB"/>
-        </w:rPr>
-        <w:t>modelling. More informative are Morgan fingerprints</w:t>
-      </w:r>
-      <w:r>
-        <w:rPr>
-          <w:lang w:val="en-GB" w:eastAsia="en-GB"/>
-        </w:rPr>
-        <w:t xml:space="preserve"> </w:t>
-      </w:r>
-      <w:r>
-        <w:rPr>
-          <w:color w:val="EE0000"/>
-          <w:lang w:val="en-GB" w:eastAsia="en-GB"/>
-        </w:rPr>
-        <w:t>[X4]</w:t>
-      </w:r>
-      <w:r>
-        <w:rPr>
-          <w:lang w:val="en-GB" w:eastAsia="en-GB"/>
-        </w:rPr>
-        <w:t>, with adjustable lengths that capture substructural patterns. This work employs Morgan fingerprints of length 2048 bits rather than shorter alternatives like 512 or 1024, as the greater dimensionality better encodes chemical variability and subtle structural differences.</w:t>
-      </w:r>
-      <w:r>
-        <w:rPr>
-          <w:lang w:val="en-GB" w:eastAsia="en-GB"/>
-        </w:rPr>
-        <w:t xml:space="preserve"> </w:t>
-      </w:r>
-      <w:r>
-        <w:rPr>
-          <w:lang w:val="en-GB" w:eastAsia="en-GB"/>
-        </w:rPr>
-        <w:t xml:space="preserve">Overall, </w:t>
-      </w:r>
-      <w:r>
-        <w:rPr>
-          <w:lang w:val="en-GB" w:eastAsia="en-GB"/>
-        </w:rPr>
-        <w:t>f</w:t>
-      </w:r>
-      <w:r>
-        <w:rPr>
-          <w:lang w:val="en-GB" w:eastAsia="en-GB"/>
-        </w:rPr>
-        <w:t>ingerprints continue to dominate as the preferred molecular representation due to their efficiency and interpretability, although emerging embedding techniques have begun to attract attention for their potential to capture richer structural information.</w:t>
-      </w:r>
-    </w:p>
-    <w:p>
-      <w:pPr>
-        <w:jc w:val="both"/>
-        <w:rPr>
-          <w:lang w:val="en-GB" w:eastAsia="en-GB"/>
-        </w:rPr>
-      </w:pPr>
-      <w:r>
-        <w:rPr>
-          <w:lang w:val="en-GB" w:eastAsia="en-GB"/>
-        </w:rPr>
-        <w:t>Early</w:t>
-      </w:r>
-      <w:r>
-        <w:rPr>
-          <w:lang w:val="en-GB" w:eastAsia="en-GB"/>
-        </w:rPr>
-        <w:t xml:space="preserve"> work on learned molecular representations </w:t>
-      </w:r>
-      <w:r>
-        <w:rPr>
-          <w:lang w:val="en-GB" w:eastAsia="en-GB"/>
-        </w:rPr>
-        <w:t>gave rise to</w:t>
-      </w:r>
-      <w:r>
-        <w:rPr>
-          <w:lang w:val="en-GB" w:eastAsia="en-GB"/>
-        </w:rPr>
-        <w:t xml:space="preserve"> Mol2Vec</w:t>
-      </w:r>
-      <w:r>
-        <w:rPr>
-          <w:lang w:val="en-GB" w:eastAsia="en-GB"/>
-        </w:rPr>
-        <w:t xml:space="preserve"> </w:t>
-      </w:r>
-      <w:r>
-        <w:rPr>
-          <w:color w:val="EE0000"/>
-          <w:lang w:val="en-GB" w:eastAsia="en-GB"/>
-        </w:rPr>
-        <w:t>[X</w:t>
-      </w:r>
-      <w:r>
-        <w:rPr>
-          <w:color w:val="EE0000"/>
-          <w:lang w:val="en-GB" w:eastAsia="en-GB"/>
-        </w:rPr>
-        <w:t>5</w:t>
-      </w:r>
-      <w:r>
-        <w:rPr>
-          <w:color w:val="EE0000"/>
-          <w:lang w:val="en-GB" w:eastAsia="en-GB"/>
-        </w:rPr>
-        <w:t>]</w:t>
-      </w:r>
-      <w:r>
-        <w:rPr>
-          <w:lang w:val="en-GB" w:eastAsia="en-GB"/>
-        </w:rPr>
-        <w:t>, proposed in 2018, which adapts natural language processing techniques to chemistry by treating molecular substructures as “words” and learning continuous vector representations using a Word2Vec-style framework. Mol2Vec demonstrated that unsupervised embeddings derived from molecular fragments could capture chemical similarity and improve performance over traditional fingerprints in some predictive tasks. More recently, advances in deep learning have led to transformer-based language models for chemistry, such as ChemBERTa</w:t>
+        <w:t>chemistry, such as ChemBERTa</w:t>
       </w:r>
       <w:r>
         <w:rPr>
@@ -4336,25 +4422,35 @@
         </w:rPr>
         <w:t xml:space="preserve"> (2020) </w:t>
       </w:r>
-      <w:r>
-        <w:rPr>
-          <w:color w:val="EE0000"/>
-          <w:lang w:val="en-GB" w:eastAsia="en-GB"/>
-        </w:rPr>
-        <w:t>[X6]</w:t>
-      </w:r>
-      <w:r>
-        <w:rPr>
-          <w:lang w:val="en-GB" w:eastAsia="en-GB"/>
-        </w:rPr>
-        <w:t xml:space="preserve">, which learn contextualized embeddings directly from SMILES strings and offer substantially higher representational capacity. In parallel, large-scale </w:t>
-      </w:r>
-      <w:r>
-        <w:rPr>
-          <w:lang w:val="en-GB" w:eastAsia="en-GB"/>
-        </w:rPr>
-        <w:lastRenderedPageBreak/>
-        <w:t>industrial efforts have produced highly optimized pretrained models such as MolE</w:t>
+      <w:sdt>
+        <w:sdtPr>
+          <w:rPr>
+            <w:rFonts w:ascii="Calibri" w:hAnsi="Calibri" w:cs="Calibri"/>
+            <w:color w:val="000000"/>
+            <w:lang w:val="en-GB" w:eastAsia="en-GB"/>
+          </w:rPr>
+          <w:tag w:val="MENDELEY_CITATION_v3_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"/>
+          <w:id w:val="-1441756415"/>
+          <w:placeholder>
+            <w:docPart w:val="DefaultPlaceholder_-1854013440"/>
+          </w:placeholder>
+        </w:sdtPr>
+        <w:sdtContent>
+          <w:r>
+            <w:rPr>
+              <w:rFonts w:ascii="Calibri" w:hAnsi="Calibri" w:cs="Calibri"/>
+              <w:color w:val="000000"/>
+              <w:lang w:val="en-GB" w:eastAsia="en-GB"/>
+            </w:rPr>
+            <w:t>[7]</w:t>
+          </w:r>
+        </w:sdtContent>
+      </w:sdt>
+      <w:r>
+        <w:rPr>
+          <w:lang w:val="en-GB" w:eastAsia="en-GB"/>
+        </w:rPr>
+        <w:t>, which learn contextualized embeddings directly from SMILES strings and offer substantially higher representational capacity. In parallel, large-scale industrial efforts have produced highly optimized pretrained models such as MolE</w:t>
       </w:r>
       <w:r>
         <w:rPr>
@@ -4362,13 +4458,30 @@
         </w:rPr>
         <w:t xml:space="preserve"> (2023) </w:t>
       </w:r>
-      <w:r>
-        <w:rPr>
-          <w:color w:val="EE0000"/>
-          <w:lang w:val="en-GB" w:eastAsia="en-GB"/>
-        </w:rPr>
-        <w:t>[X7]</w:t>
-      </w:r>
+      <w:sdt>
+        <w:sdtPr>
+          <w:rPr>
+            <w:rFonts w:ascii="Calibri" w:hAnsi="Calibri" w:cs="Calibri"/>
+            <w:color w:val="000000"/>
+            <w:lang w:val="en-GB" w:eastAsia="en-GB"/>
+          </w:rPr>
+          <w:tag w:val="MENDELEY_CITATION_v3_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"/>
+          <w:id w:val="1670596970"/>
+          <w:placeholder>
+            <w:docPart w:val="DefaultPlaceholder_-1854013440"/>
+          </w:placeholder>
+        </w:sdtPr>
+        <w:sdtContent>
+          <w:r>
+            <w:rPr>
+              <w:rFonts w:ascii="Calibri" w:hAnsi="Calibri" w:cs="Calibri"/>
+              <w:color w:val="000000"/>
+              <w:lang w:val="en-GB" w:eastAsia="en-GB"/>
+            </w:rPr>
+            <w:t>[8]</w:t>
+          </w:r>
+        </w:sdtContent>
+      </w:sdt>
       <w:r>
         <w:rPr>
           <w:lang w:val="en-GB" w:eastAsia="en-GB"/>
@@ -4713,6 +4826,7 @@
         <w:rPr>
           <w:lang w:val="en-GB" w:eastAsia="en-GB"/>
         </w:rPr>
+        <w:lastRenderedPageBreak/>
         <w:t>Data Acquisition &amp; Management</w:t>
       </w:r>
       <w:bookmarkEnd w:id="8"/>
@@ -4772,7 +4886,6 @@
         <w:rPr>
           <w:lang w:val="en-GB"/>
         </w:rPr>
-        <w:lastRenderedPageBreak/>
         <w:t xml:space="preserve">For data management, relational tables </w:t>
       </w:r>
       <w:r>
@@ -4966,8 +5079,34 @@
           <w:bCs/>
           <w:lang w:val="en-GB"/>
         </w:rPr>
-        <w:t xml:space="preserve"> [X10]</w:t>
-      </w:r>
+        <w:t xml:space="preserve"> </w:t>
+      </w:r>
+      <w:sdt>
+        <w:sdtPr>
+          <w:rPr>
+            <w:rFonts w:ascii="Calibri" w:hAnsi="Calibri" w:cs="Calibri"/>
+            <w:b/>
+            <w:bCs/>
+            <w:color w:val="000000"/>
+            <w:lang w:val="en-GB"/>
+          </w:rPr>
+          <w:tag w:val="MENDELEY_CITATION_v3_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"/>
+          <w:id w:val="-212280584"/>
+          <w:placeholder>
+            <w:docPart w:val="DefaultPlaceholder_-1854013440"/>
+          </w:placeholder>
+        </w:sdtPr>
+        <w:sdtContent>
+          <w:r>
+            <w:rPr>
+              <w:rFonts w:ascii="Calibri" w:hAnsi="Calibri" w:cs="Calibri"/>
+              <w:color w:val="000000"/>
+              <w:lang w:val="en-GB"/>
+            </w:rPr>
+            <w:t>[9]</w:t>
+          </w:r>
+        </w:sdtContent>
+      </w:sdt>
       <w:r>
         <w:rPr>
           <w:lang w:val="en-GB"/>
@@ -5634,6 +5773,7 @@
               <w:rFonts w:ascii="Cambria Math" w:hAnsi="Cambria Math"/>
               <w:lang w:val="en-GB"/>
             </w:rPr>
+            <w:lastRenderedPageBreak/>
             <m:t xml:space="preserve">z= </m:t>
           </m:r>
           <m:sSub>
@@ -5913,14 +6053,7 @@
         <w:rPr>
           <w:lang w:val="en-GB"/>
         </w:rPr>
-        <w:t xml:space="preserve">. In high-data regimes, the continuous space </w:t>
-      </w:r>
-      <w:r>
-        <w:rPr>
-          <w:lang w:val="en-GB"/>
-        </w:rPr>
-        <w:lastRenderedPageBreak/>
-        <w:t>should approximate chemical similarity more flexibly, whereas in low-data regimes, the discrete handcrafted features often outperform.</w:t>
+        <w:t>. In high-data regimes, the continuous space should approximate chemical similarity more flexibly, whereas in low-data regimes, the discrete handcrafted features often outperform.</w:t>
       </w:r>
     </w:p>
     <w:p>
@@ -5998,7 +6131,74 @@
         <w:rPr>
           <w:lang w:val="en-GB"/>
         </w:rPr>
+        <w:t>“</w:t>
+      </w:r>
+      <w:r>
+        <w:rPr>
+          <w:lang w:val="en-GB"/>
+        </w:rPr>
         <w:t>Given the moderate dataset size (~1,300 compounds), fingerprint-based representations were expected to provide stronger inductive bias and reduced variance, while embeddings were explored as a higher-capacity alternative.</w:t>
+      </w:r>
+      <w:r>
+        <w:rPr>
+          <w:lang w:val="en-GB"/>
+        </w:rPr>
+        <w:t>”</w:t>
+      </w:r>
+    </w:p>
+    <w:p>
+      <w:pPr>
+        <w:jc w:val="both"/>
+        <w:rPr>
+          <w:lang w:val="en-GB"/>
+        </w:rPr>
+      </w:pPr>
+      <w:r>
+        <w:rPr>
+          <w:lang w:val="en-GB"/>
+        </w:rPr>
+        <w:t>“</w:t>
+      </w:r>
+      <w:r>
+        <w:rPr>
+          <w:lang w:val="en-GB"/>
+        </w:rPr>
+        <w:t>Static fragment-based embeddings represent molecular substructures (like functional groups) with fixed vectors—the same substructure always yields the same embedding, regardless of where it appears in a molecule. This ignores how the surrounding atoms influence its properties.</w:t>
+      </w:r>
+    </w:p>
+    <w:p>
+      <w:pPr>
+        <w:jc w:val="both"/>
+      </w:pPr>
+      <w:r>
+        <w:rPr>
+          <w:lang w:val="en-GB"/>
+        </w:rPr>
+        <w:t>ChemBERTa, by contrast, produces contextualized token representations. It processes the entire molecular sequence (e.g., a SMILES string) and assigns each token (atom or symbol) an embedding that depends on all other tokens in the molecule. This means the representation of, say, a carbonyl group will differ if it’s part of an aldehyde versus a ketone, capturing subtle electronic or steric effects.</w:t>
+      </w:r>
+      <w:r>
+        <w:rPr>
+          <w:lang w:val="en-GB"/>
+        </w:rPr>
+        <w:t xml:space="preserve">” </w:t>
+      </w:r>
+      <w:r>
+        <w:rPr>
+          <w:lang w:val="en-GB"/>
+        </w:rPr>
+        <w:sym w:font="Wingdings" w:char="F0E0"/>
+      </w:r>
+      <w:r>
+        <w:rPr>
+          <w:lang w:val="en-GB"/>
+        </w:rPr>
+        <w:t xml:space="preserve"> </w:t>
+      </w:r>
+      <w:r>
+        <w:t>Explicar la diferencia entre embedders como MolE (estático) y c</w:t>
+      </w:r>
+      <w:r>
+        <w:t>hemberta (contextualizado) y como para metabolismo el contexto es importante porque las enzimas no solo van a grupos químicos, sino que esto depende de lo que les rodeen haciendolos mas o menos accesibles.</w:t>
       </w:r>
     </w:p>
     <w:p>
@@ -6068,6 +6268,7 @@
         <w:rPr>
           <w:lang w:val="en-GB" w:eastAsia="en-GB"/>
         </w:rPr>
+        <w:lastRenderedPageBreak/>
         <w:t>RESULTS</w:t>
       </w:r>
       <w:bookmarkEnd w:id="12"/>
@@ -6265,14 +6466,7 @@
         <w:rPr>
           <w:lang w:val="en-GB" w:eastAsia="en-GB"/>
         </w:rPr>
-        <w:t xml:space="preserve">“BiotechDrug” which mostly include proteins and peptides, which are </w:t>
-      </w:r>
-      <w:r>
-        <w:rPr>
-          <w:lang w:val="en-GB" w:eastAsia="en-GB"/>
-        </w:rPr>
-        <w:lastRenderedPageBreak/>
-        <w:t>well known to be metabolized as normal proteins, not cytochromes. Any of these drugs tagged with any CYP450 was most likely due to inhibitory interactions not linked to metabolism.</w:t>
+        <w:t>“BiotechDrug” which mostly include proteins and peptides, which are well known to be metabolized as normal proteins, not cytochromes. Any of these drugs tagged with any CYP450 was most likely due to inhibitory interactions not linked to metabolism.</w:t>
       </w:r>
     </w:p>
     <w:p>
@@ -6323,23 +6517,23 @@
       <w:r>
         <w:rPr>
           <w:noProof/>
-          <w:lang w:val="en-GB"/>
+          <w:lang w:val="en-GB" w:eastAsia="en-GB"/>
         </w:rPr>
         <mc:AlternateContent>
           <mc:Choice Requires="wpg">
             <w:drawing>
-              <wp:anchor distT="0" distB="0" distL="114300" distR="114300" simplePos="0" relativeHeight="251663360" behindDoc="0" locked="0" layoutInCell="1" allowOverlap="1" wp14:anchorId="2E5BA84E" wp14:editId="280E3550">
+              <wp:anchor distT="0" distB="0" distL="114300" distR="114300" simplePos="0" relativeHeight="251665408" behindDoc="0" locked="0" layoutInCell="1" allowOverlap="1" wp14:anchorId="2AC83DF5" wp14:editId="226A04E2">
                 <wp:simplePos x="0" y="0"/>
                 <wp:positionH relativeFrom="column">
                   <wp:posOffset>3028315</wp:posOffset>
                 </wp:positionH>
                 <wp:positionV relativeFrom="paragraph">
-                  <wp:posOffset>93345</wp:posOffset>
+                  <wp:posOffset>92710</wp:posOffset>
                 </wp:positionV>
-                <wp:extent cx="2747645" cy="2474595"/>
-                <wp:effectExtent l="0" t="0" r="0" b="1905"/>
+                <wp:extent cx="2692400" cy="2463800"/>
+                <wp:effectExtent l="0" t="0" r="0" b="0"/>
                 <wp:wrapSquare wrapText="bothSides"/>
-                <wp:docPr id="1525692998" name="Group 2"/>
+                <wp:docPr id="1956415796" name="Group 3"/>
                 <wp:cNvGraphicFramePr/>
                 <a:graphic xmlns:a="http://schemas.openxmlformats.org/drawingml/2006/main">
                   <a:graphicData uri="http://schemas.microsoft.com/office/word/2010/wordprocessingGroup">
@@ -6348,103 +6542,31 @@
                       <wpg:grpSpPr>
                         <a:xfrm>
                           <a:off x="0" y="0"/>
-                          <a:ext cx="2747645" cy="2474595"/>
-                          <a:chOff x="0" y="-30748"/>
-                          <a:chExt cx="2747645" cy="2481848"/>
+                          <a:ext cx="2692400" cy="2463800"/>
+                          <a:chOff x="0" y="0"/>
+                          <a:chExt cx="2692400" cy="2464336"/>
                         </a:xfrm>
                       </wpg:grpSpPr>
-                      <pic:pic xmlns:pic="http://schemas.openxmlformats.org/drawingml/2006/picture">
-                        <pic:nvPicPr>
-                          <pic:cNvPr id="1748563307" name="Picture 1" descr="A black and white screen with numbers and percentages&#10;&#10;AI-generated content may be incorrect."/>
-                          <pic:cNvPicPr>
-                            <a:picLocks noChangeAspect="1"/>
-                          </pic:cNvPicPr>
-                        </pic:nvPicPr>
-                        <pic:blipFill rotWithShape="1">
-                          <a:blip r:embed="rId21">
-                            <a:extLst>
-                              <a:ext uri="{28A0092B-C50C-407E-A947-70E740481C1C}">
-                                <a14:useLocalDpi xmlns:a14="http://schemas.microsoft.com/office/drawing/2010/main" val="0"/>
-                              </a:ext>
-                            </a:extLst>
-                          </a:blip>
-                          <a:srcRect l="35563"/>
-                          <a:stretch>
-                            <a:fillRect/>
-                          </a:stretch>
-                        </pic:blipFill>
-                        <pic:spPr bwMode="auto">
-                          <a:xfrm>
-                            <a:off x="1689100" y="304800"/>
-                            <a:ext cx="1058545" cy="1504315"/>
-                          </a:xfrm>
-                          <a:prstGeom prst="rect">
-                            <a:avLst/>
-                          </a:prstGeom>
-                          <a:ln>
-                            <a:noFill/>
-                          </a:ln>
-                          <a:extLst>
-                            <a:ext uri="{53640926-AAD7-44D8-BBD7-CCE9431645EC}">
-                              <a14:shadowObscured xmlns:a14="http://schemas.microsoft.com/office/drawing/2010/main"/>
-                            </a:ext>
-                          </a:extLst>
-                        </pic:spPr>
-                      </pic:pic>
                       <wpg:grpSp>
-                        <wpg:cNvPr id="4407152" name="Group 2"/>
+                        <wpg:cNvPr id="1576215579" name="Group 2"/>
                         <wpg:cNvGrpSpPr/>
                         <wpg:grpSpPr>
                           <a:xfrm>
-                            <a:off x="0" y="304800"/>
-                            <a:ext cx="2692400" cy="2146300"/>
-                            <a:chOff x="-882956" y="1"/>
-                            <a:chExt cx="2693338" cy="2146494"/>
+                            <a:off x="0" y="0"/>
+                            <a:ext cx="2692400" cy="2464336"/>
+                            <a:chOff x="0" y="-30748"/>
+                            <a:chExt cx="2692400" cy="2471557"/>
                           </a:xfrm>
                         </wpg:grpSpPr>
-                        <pic:pic xmlns:pic="http://schemas.openxmlformats.org/drawingml/2006/picture">
-                          <pic:nvPicPr>
-                            <pic:cNvPr id="141465138" name="Picture 1" descr="A black screen with white text&#10;&#10;AI-generated content may be incorrect."/>
-                            <pic:cNvPicPr>
-                              <a:picLocks noChangeAspect="1"/>
-                            </pic:cNvPicPr>
-                          </pic:nvPicPr>
-                          <pic:blipFill rotWithShape="1">
-                            <a:blip r:embed="rId22">
-                              <a:extLst>
-                                <a:ext uri="{28A0092B-C50C-407E-A947-70E740481C1C}">
-                                  <a14:useLocalDpi xmlns:a14="http://schemas.microsoft.com/office/drawing/2010/main" val="0"/>
-                                </a:ext>
-                              </a:extLst>
-                            </a:blip>
-                            <a:srcRect r="8901" b="11302"/>
-                            <a:stretch>
-                              <a:fillRect/>
-                            </a:stretch>
-                          </pic:blipFill>
-                          <pic:spPr bwMode="auto">
-                            <a:xfrm>
-                              <a:off x="-882956" y="1"/>
-                              <a:ext cx="1657340" cy="1504950"/>
-                            </a:xfrm>
-                            <a:prstGeom prst="rect">
-                              <a:avLst/>
-                            </a:prstGeom>
-                            <a:noFill/>
-                            <a:ln>
-                              <a:noFill/>
-                            </a:ln>
-                          </pic:spPr>
-                        </pic:pic>
                         <wps:wsp>
-                          <wps:cNvPr id="1086924629" name="Text Box 2"/>
+                          <wps:cNvPr id="356138311" name="Text Box 2"/>
                           <wps:cNvSpPr txBox="1">
                             <a:spLocks noChangeArrowheads="1"/>
                           </wps:cNvSpPr>
                           <wps:spPr bwMode="auto">
                             <a:xfrm>
-                              <a:off x="-882956" y="1559076"/>
-                              <a:ext cx="2693338" cy="587419"/>
+                              <a:off x="0" y="1838261"/>
+                              <a:ext cx="2692400" cy="602548"/>
                             </a:xfrm>
                             <a:prstGeom prst="rect">
                               <a:avLst/>
@@ -6529,6 +6651,12 @@
                                   <w:rPr>
                                     <w:lang w:val="en-GB"/>
                                   </w:rPr>
+                                  <w:t xml:space="preserve"> </w:t>
+                                </w:r>
+                                <w:r>
+                                  <w:rPr>
+                                    <w:lang w:val="en-GB"/>
+                                  </w:rPr>
                                   <w:t>Dict(</w:t>
                                 </w:r>
                                 <w:r>
@@ -6539,15 +6667,45 @@
                                 </w:r>
                                 <w:r>
                                   <w:rPr>
+                                    <w:b/>
+                                    <w:bCs/>
                                     <w:lang w:val="en-GB"/>
                                   </w:rPr>
-                                  <w:t>CYP name</w:t>
+                                  <w:t>CYP</w:t>
+                                </w:r>
+                                <w:r>
+                                  <w:rPr>
+                                    <w:b/>
+                                    <w:bCs/>
+                                    <w:lang w:val="en-GB"/>
+                                  </w:rPr>
+                                  <w:t xml:space="preserve"> name</w:t>
+                                </w:r>
+                                <w:r>
+                                  <w:rPr>
+                                    <w:b/>
+                                    <w:bCs/>
+                                    <w:lang w:val="en-GB"/>
+                                  </w:rPr>
+                                  <w:t xml:space="preserve"> </w:t>
                                 </w:r>
                                 <w:r>
                                   <w:rPr>
                                     <w:lang w:val="en-GB"/>
                                   </w:rPr>
-                                  <w:t>: n of appearances</w:t>
+                                  <w:t xml:space="preserve">: </w:t>
+                                </w:r>
+                                <w:r>
+                                  <w:rPr>
+                                    <w:lang w:val="en-GB"/>
+                                  </w:rPr>
+                                  <w:t>Nº</w:t>
+                                </w:r>
+                                <w:r>
+                                  <w:rPr>
+                                    <w:lang w:val="en-GB"/>
+                                  </w:rPr>
+                                  <w:t xml:space="preserve"> of appearances</w:t>
                                 </w:r>
                                 <w:r>
                                   <w:rPr>
@@ -6568,145 +6726,221 @@
                             <a:noAutofit/>
                           </wps:bodyPr>
                         </wps:wsp>
+                        <wps:wsp>
+                          <wps:cNvPr id="1384898485" name="Text Box 1"/>
+                          <wps:cNvSpPr txBox="1"/>
+                          <wps:spPr>
+                            <a:xfrm>
+                              <a:off x="1079500" y="-30748"/>
+                              <a:ext cx="1335405" cy="401223"/>
+                            </a:xfrm>
+                            <a:prstGeom prst="rect">
+                              <a:avLst/>
+                            </a:prstGeom>
+                            <a:noFill/>
+                            <a:ln>
+                              <a:noFill/>
+                            </a:ln>
+                          </wps:spPr>
+                          <wps:txbx>
+                            <w:txbxContent>
+                              <w:p>
+                                <w:pPr>
+                                  <w:spacing w:line="240" w:lineRule="auto"/>
+                                  <w:jc w:val="center"/>
+                                  <w:rPr>
+                                    <w:color w:val="000000" w:themeColor="text1"/>
+                                    <w:sz w:val="40"/>
+                                    <w:szCs w:val="40"/>
+                                    <w14:shadow w14:blurRad="38100" w14:dist="19050" w14:dir="2700000" w14:sx="100000" w14:sy="100000" w14:kx="0" w14:ky="0" w14:algn="tl">
+                                      <w14:schemeClr w14:val="dk1">
+                                        <w14:alpha w14:val="60000"/>
+                                      </w14:schemeClr>
+                                    </w14:shadow>
+                                    <w14:textOutline w14:w="0" w14:cap="flat" w14:cmpd="sng" w14:algn="ctr">
+                                      <w14:noFill/>
+                                      <w14:prstDash w14:val="solid"/>
+                                      <w14:round/>
+                                    </w14:textOutline>
+                                  </w:rPr>
+                                </w:pPr>
+                                <w:r>
+                                  <w:rPr>
+                                    <w:color w:val="000000" w:themeColor="text1"/>
+                                    <w:sz w:val="40"/>
+                                    <w:szCs w:val="40"/>
+                                    <w14:shadow w14:blurRad="38100" w14:dist="19050" w14:dir="2700000" w14:sx="100000" w14:sy="100000" w14:kx="0" w14:ky="0" w14:algn="tl">
+                                      <w14:schemeClr w14:val="dk1">
+                                        <w14:alpha w14:val="60000"/>
+                                      </w14:schemeClr>
+                                    </w14:shadow>
+                                    <w14:textOutline w14:w="0" w14:cap="flat" w14:cmpd="sng" w14:algn="ctr">
+                                      <w14:noFill/>
+                                      <w14:prstDash w14:val="solid"/>
+                                      <w14:round/>
+                                    </w14:textOutline>
+                                  </w:rPr>
+                                  <w:t xml:space="preserve">A </w:t>
+                                </w:r>
+                                <w:r>
+                                  <w:rPr>
+                                    <w:color w:val="000000" w:themeColor="text1"/>
+                                    <w:sz w:val="40"/>
+                                    <w:szCs w:val="40"/>
+                                    <w14:shadow w14:blurRad="38100" w14:dist="19050" w14:dir="2700000" w14:sx="100000" w14:sy="100000" w14:kx="0" w14:ky="0" w14:algn="tl">
+                                      <w14:schemeClr w14:val="dk1">
+                                        <w14:alpha w14:val="60000"/>
+                                      </w14:schemeClr>
+                                    </w14:shadow>
+                                    <w14:textOutline w14:w="0" w14:cap="flat" w14:cmpd="sng" w14:algn="ctr">
+                                      <w14:noFill/>
+                                      <w14:prstDash w14:val="solid"/>
+                                      <w14:round/>
+                                    </w14:textOutline>
+                                  </w:rPr>
+                                  <w:tab/>
+                                </w:r>
+                                <w:r>
+                                  <w:rPr>
+                                    <w:color w:val="000000" w:themeColor="text1"/>
+                                    <w:sz w:val="40"/>
+                                    <w:szCs w:val="40"/>
+                                    <w14:shadow w14:blurRad="38100" w14:dist="19050" w14:dir="2700000" w14:sx="100000" w14:sy="100000" w14:kx="0" w14:ky="0" w14:algn="tl">
+                                      <w14:schemeClr w14:val="dk1">
+                                        <w14:alpha w14:val="60000"/>
+                                      </w14:schemeClr>
+                                    </w14:shadow>
+                                    <w14:textOutline w14:w="0" w14:cap="flat" w14:cmpd="sng" w14:algn="ctr">
+                                      <w14:noFill/>
+                                      <w14:prstDash w14:val="solid"/>
+                                      <w14:round/>
+                                    </w14:textOutline>
+                                  </w:rPr>
+                                  <w:tab/>
+                                </w:r>
+                                <w:r>
+                                  <w:rPr>
+                                    <w:color w:val="000000" w:themeColor="text1"/>
+                                    <w:sz w:val="40"/>
+                                    <w:szCs w:val="40"/>
+                                    <w14:shadow w14:blurRad="38100" w14:dist="19050" w14:dir="2700000" w14:sx="100000" w14:sy="100000" w14:kx="0" w14:ky="0" w14:algn="tl">
+                                      <w14:schemeClr w14:val="dk1">
+                                        <w14:alpha w14:val="60000"/>
+                                      </w14:schemeClr>
+                                    </w14:shadow>
+                                    <w14:textOutline w14:w="0" w14:cap="flat" w14:cmpd="sng" w14:algn="ctr">
+                                      <w14:noFill/>
+                                      <w14:prstDash w14:val="solid"/>
+                                      <w14:round/>
+                                    </w14:textOutline>
+                                  </w:rPr>
+                                  <w:t xml:space="preserve">  </w:t>
+                                </w:r>
+                                <w:r>
+                                  <w:rPr>
+                                    <w:color w:val="000000" w:themeColor="text1"/>
+                                    <w:sz w:val="40"/>
+                                    <w:szCs w:val="40"/>
+                                    <w14:shadow w14:blurRad="38100" w14:dist="19050" w14:dir="2700000" w14:sx="100000" w14:sy="100000" w14:kx="0" w14:ky="0" w14:algn="tl">
+                                      <w14:schemeClr w14:val="dk1">
+                                        <w14:alpha w14:val="60000"/>
+                                      </w14:schemeClr>
+                                    </w14:shadow>
+                                    <w14:textOutline w14:w="0" w14:cap="flat" w14:cmpd="sng" w14:algn="ctr">
+                                      <w14:noFill/>
+                                      <w14:prstDash w14:val="solid"/>
+                                      <w14:round/>
+                                    </w14:textOutline>
+                                  </w:rPr>
+                                  <w:t>B</w:t>
+                                </w:r>
+                              </w:p>
+                            </w:txbxContent>
+                          </wps:txbx>
+                          <wps:bodyPr rot="0" spcFirstLastPara="0" vertOverflow="overflow" horzOverflow="overflow" vert="horz" wrap="none" lIns="91440" tIns="45720" rIns="91440" bIns="45720" numCol="1" spcCol="0" rtlCol="0" fromWordArt="0" anchor="t" anchorCtr="0" forceAA="0" compatLnSpc="1">
+                            <a:prstTxWarp prst="textNoShape">
+                              <a:avLst/>
+                            </a:prstTxWarp>
+                            <a:noAutofit/>
+                          </wps:bodyPr>
+                        </wps:wsp>
                       </wpg:grpSp>
-                      <wps:wsp>
-                        <wps:cNvPr id="436907756" name="Text Box 1"/>
-                        <wps:cNvSpPr txBox="1"/>
-                        <wps:spPr>
+                      <pic:pic xmlns:pic="http://schemas.openxmlformats.org/drawingml/2006/picture">
+                        <pic:nvPicPr>
+                          <pic:cNvPr id="1732573499" name="Picture 1" descr="A screenshot of a computer screen&#10;&#10;AI-generated content may be incorrect."/>
+                          <pic:cNvPicPr>
+                            <a:picLocks noChangeAspect="1"/>
+                          </pic:cNvPicPr>
+                        </pic:nvPicPr>
+                        <pic:blipFill rotWithShape="1">
+                          <a:blip r:embed="rId21">
+                            <a:extLst>
+                              <a:ext uri="{28A0092B-C50C-407E-A947-70E740481C1C}">
+                                <a14:useLocalDpi xmlns:a14="http://schemas.microsoft.com/office/drawing/2010/main" val="0"/>
+                              </a:ext>
+                            </a:extLst>
+                          </a:blip>
+                          <a:srcRect t="-1" r="6125" b="3308"/>
+                          <a:stretch>
+                            <a:fillRect/>
+                          </a:stretch>
+                        </pic:blipFill>
+                        <pic:spPr bwMode="auto">
                           <a:xfrm>
-                            <a:off x="1079500" y="-30748"/>
-                            <a:ext cx="1335405" cy="401223"/>
+                            <a:off x="0" y="336550"/>
+                            <a:ext cx="1644650" cy="1447800"/>
                           </a:xfrm>
                           <a:prstGeom prst="rect">
                             <a:avLst/>
                           </a:prstGeom>
-                          <a:noFill/>
                           <a:ln>
                             <a:noFill/>
                           </a:ln>
-                        </wps:spPr>
-                        <wps:txbx>
-                          <w:txbxContent>
-                            <w:p>
-                              <w:pPr>
-                                <w:spacing w:line="240" w:lineRule="auto"/>
-                                <w:jc w:val="center"/>
-                                <w:rPr>
-                                  <w:color w:val="000000" w:themeColor="text1"/>
-                                  <w:sz w:val="40"/>
-                                  <w:szCs w:val="40"/>
-                                  <w14:shadow w14:blurRad="38100" w14:dist="19050" w14:dir="2700000" w14:sx="100000" w14:sy="100000" w14:kx="0" w14:ky="0" w14:algn="tl">
-                                    <w14:schemeClr w14:val="dk1">
-                                      <w14:alpha w14:val="60000"/>
-                                    </w14:schemeClr>
-                                  </w14:shadow>
-                                  <w14:textOutline w14:w="0" w14:cap="flat" w14:cmpd="sng" w14:algn="ctr">
-                                    <w14:noFill/>
-                                    <w14:prstDash w14:val="solid"/>
-                                    <w14:round/>
-                                  </w14:textOutline>
-                                </w:rPr>
-                              </w:pPr>
-                              <w:r>
-                                <w:rPr>
-                                  <w:color w:val="000000" w:themeColor="text1"/>
-                                  <w:sz w:val="40"/>
-                                  <w:szCs w:val="40"/>
-                                  <w14:shadow w14:blurRad="38100" w14:dist="19050" w14:dir="2700000" w14:sx="100000" w14:sy="100000" w14:kx="0" w14:ky="0" w14:algn="tl">
-                                    <w14:schemeClr w14:val="dk1">
-                                      <w14:alpha w14:val="60000"/>
-                                    </w14:schemeClr>
-                                  </w14:shadow>
-                                  <w14:textOutline w14:w="0" w14:cap="flat" w14:cmpd="sng" w14:algn="ctr">
-                                    <w14:noFill/>
-                                    <w14:prstDash w14:val="solid"/>
-                                    <w14:round/>
-                                  </w14:textOutline>
-                                </w:rPr>
-                                <w:t xml:space="preserve">A </w:t>
-                              </w:r>
-                              <w:r>
-                                <w:rPr>
-                                  <w:color w:val="000000" w:themeColor="text1"/>
-                                  <w:sz w:val="40"/>
-                                  <w:szCs w:val="40"/>
-                                  <w14:shadow w14:blurRad="38100" w14:dist="19050" w14:dir="2700000" w14:sx="100000" w14:sy="100000" w14:kx="0" w14:ky="0" w14:algn="tl">
-                                    <w14:schemeClr w14:val="dk1">
-                                      <w14:alpha w14:val="60000"/>
-                                    </w14:schemeClr>
-                                  </w14:shadow>
-                                  <w14:textOutline w14:w="0" w14:cap="flat" w14:cmpd="sng" w14:algn="ctr">
-                                    <w14:noFill/>
-                                    <w14:prstDash w14:val="solid"/>
-                                    <w14:round/>
-                                  </w14:textOutline>
-                                </w:rPr>
-                                <w:tab/>
-                              </w:r>
-                              <w:r>
-                                <w:rPr>
-                                  <w:color w:val="000000" w:themeColor="text1"/>
-                                  <w:sz w:val="40"/>
-                                  <w:szCs w:val="40"/>
-                                  <w14:shadow w14:blurRad="38100" w14:dist="19050" w14:dir="2700000" w14:sx="100000" w14:sy="100000" w14:kx="0" w14:ky="0" w14:algn="tl">
-                                    <w14:schemeClr w14:val="dk1">
-                                      <w14:alpha w14:val="60000"/>
-                                    </w14:schemeClr>
-                                  </w14:shadow>
-                                  <w14:textOutline w14:w="0" w14:cap="flat" w14:cmpd="sng" w14:algn="ctr">
-                                    <w14:noFill/>
-                                    <w14:prstDash w14:val="solid"/>
-                                    <w14:round/>
-                                  </w14:textOutline>
-                                </w:rPr>
-                                <w:tab/>
-                              </w:r>
-                              <w:r>
-                                <w:rPr>
-                                  <w:color w:val="000000" w:themeColor="text1"/>
-                                  <w:sz w:val="40"/>
-                                  <w:szCs w:val="40"/>
-                                  <w14:shadow w14:blurRad="38100" w14:dist="19050" w14:dir="2700000" w14:sx="100000" w14:sy="100000" w14:kx="0" w14:ky="0" w14:algn="tl">
-                                    <w14:schemeClr w14:val="dk1">
-                                      <w14:alpha w14:val="60000"/>
-                                    </w14:schemeClr>
-                                  </w14:shadow>
-                                  <w14:textOutline w14:w="0" w14:cap="flat" w14:cmpd="sng" w14:algn="ctr">
-                                    <w14:noFill/>
-                                    <w14:prstDash w14:val="solid"/>
-                                    <w14:round/>
-                                  </w14:textOutline>
-                                </w:rPr>
-                                <w:t xml:space="preserve">  </w:t>
-                              </w:r>
-                              <w:r>
-                                <w:rPr>
-                                  <w:color w:val="000000" w:themeColor="text1"/>
-                                  <w:sz w:val="40"/>
-                                  <w:szCs w:val="40"/>
-                                  <w14:shadow w14:blurRad="38100" w14:dist="19050" w14:dir="2700000" w14:sx="100000" w14:sy="100000" w14:kx="0" w14:ky="0" w14:algn="tl">
-                                    <w14:schemeClr w14:val="dk1">
-                                      <w14:alpha w14:val="60000"/>
-                                    </w14:schemeClr>
-                                  </w14:shadow>
-                                  <w14:textOutline w14:w="0" w14:cap="flat" w14:cmpd="sng" w14:algn="ctr">
-                                    <w14:noFill/>
-                                    <w14:prstDash w14:val="solid"/>
-                                    <w14:round/>
-                                  </w14:textOutline>
-                                </w:rPr>
-                                <w:t>B</w:t>
-                              </w:r>
-                            </w:p>
-                          </w:txbxContent>
-                        </wps:txbx>
-                        <wps:bodyPr rot="0" spcFirstLastPara="0" vertOverflow="overflow" horzOverflow="overflow" vert="horz" wrap="none" lIns="91440" tIns="45720" rIns="91440" bIns="45720" numCol="1" spcCol="0" rtlCol="0" fromWordArt="0" anchor="t" anchorCtr="0" forceAA="0" compatLnSpc="1">
-                          <a:prstTxWarp prst="textNoShape">
+                          <a:extLst>
+                            <a:ext uri="{53640926-AAD7-44D8-BBD7-CCE9431645EC}">
+                              <a14:shadowObscured xmlns:a14="http://schemas.microsoft.com/office/drawing/2010/main"/>
+                            </a:ext>
+                          </a:extLst>
+                        </pic:spPr>
+                      </pic:pic>
+                      <pic:pic xmlns:pic="http://schemas.openxmlformats.org/drawingml/2006/picture">
+                        <pic:nvPicPr>
+                          <pic:cNvPr id="201898540" name="Picture 1" descr="A screen shot of a number&#10;&#10;AI-generated content may be incorrect."/>
+                          <pic:cNvPicPr>
+                            <a:picLocks noChangeAspect="1"/>
+                          </pic:cNvPicPr>
+                        </pic:nvPicPr>
+                        <pic:blipFill rotWithShape="1">
+                          <a:blip r:embed="rId22">
+                            <a:extLst>
+                              <a:ext uri="{28A0092B-C50C-407E-A947-70E740481C1C}">
+                                <a14:useLocalDpi xmlns:a14="http://schemas.microsoft.com/office/drawing/2010/main" val="0"/>
+                              </a:ext>
+                            </a:extLst>
+                          </a:blip>
+                          <a:srcRect l="44444"/>
+                          <a:stretch>
+                            <a:fillRect/>
+                          </a:stretch>
+                        </pic:blipFill>
+                        <pic:spPr bwMode="auto">
+                          <a:xfrm>
+                            <a:off x="1789784" y="336550"/>
+                            <a:ext cx="901345" cy="1447800"/>
+                          </a:xfrm>
+                          <a:prstGeom prst="rect">
                             <a:avLst/>
-                          </a:prstTxWarp>
-                          <a:noAutofit/>
-                        </wps:bodyPr>
-                      </wps:wsp>
+                          </a:prstGeom>
+                          <a:ln>
+                            <a:noFill/>
+                          </a:ln>
+                          <a:extLst>
+                            <a:ext uri="{53640926-AAD7-44D8-BBD7-CCE9431645EC}">
+                              <a14:shadowObscured xmlns:a14="http://schemas.microsoft.com/office/drawing/2010/main"/>
+                            </a:ext>
+                          </a:extLst>
+                        </pic:spPr>
+                      </pic:pic>
                     </wpg:wgp>
                   </a:graphicData>
                 </a:graphic>
@@ -6718,19 +6952,13 @@
           </mc:Choice>
           <mc:Fallback>
             <w:pict>
-              <v:group w14:anchorId="2E5BA84E" id="Group 2" o:spid="_x0000_s1026" style="position:absolute;left:0;text-align:left;margin-left:238.45pt;margin-top:7.35pt;width:216.35pt;height:194.85pt;z-index:251663360;mso-height-relative:margin" coordorigin=",-307" coordsize="27476,24818" o:gfxdata="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">
-                <v:shape id="Picture 1" o:spid="_x0000_s1027" type="#_x0000_t75" alt="A black and white screen with numbers and percentages&#10;&#10;AI-generated content may be incorrect." style="position:absolute;left:16891;top:3048;width:10585;height:15043;visibility:visible;mso-wrap-style:square" o:gfxdata="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">
-                  <v:imagedata r:id="rId23" o:title="A black and white screen with numbers and percentages&#10;&#10;AI-generated content may be incorrect" cropleft="23307f"/>
-                </v:shape>
-                <v:group id="_x0000_s1028" style="position:absolute;top:3048;width:26924;height:21463" coordorigin="-8829" coordsize="26933,21464" o:gfxdata="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">
-                  <v:shape id="Picture 1" o:spid="_x0000_s1029" type="#_x0000_t75" alt="A black screen with white text&#10;&#10;AI-generated content may be incorrect." style="position:absolute;left:-8829;width:16572;height:15049;visibility:visible;mso-wrap-style:square" o:gfxdata="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">
-                    <v:imagedata r:id="rId24" o:title="A black screen with white text&#10;&#10;AI-generated content may be incorrect" cropbottom="7407f" cropright="5833f"/>
-                  </v:shape>
+              <v:group w14:anchorId="2AC83DF5" id="Group 3" o:spid="_x0000_s1026" style="position:absolute;left:0;text-align:left;margin-left:238.45pt;margin-top:7.3pt;width:212pt;height:194pt;z-index:251665408;mso-height-relative:margin" coordsize="26924,24643" o:gfxdata="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">
+                <v:group id="Group 2" o:spid="_x0000_s1027" style="position:absolute;width:26924;height:24643" coordorigin=",-307" coordsize="26924,24715" o:gfxdata="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">
                   <v:shapetype id="_x0000_t202" coordsize="21600,21600" o:spt="202" path="m,l,21600r21600,l21600,xe">
                     <v:stroke joinstyle="miter"/>
                     <v:path gradientshapeok="t" o:connecttype="rect"/>
                   </v:shapetype>
-                  <v:shape id="Text Box 2" o:spid="_x0000_s1030" type="#_x0000_t202" style="position:absolute;left:-8829;top:15590;width:26932;height:5874;visibility:visible;mso-wrap-style:square;v-text-anchor:top" o:gfxdata="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" stroked="f">
+                  <v:shape id="Text Box 2" o:spid="_x0000_s1028" type="#_x0000_t202" style="position:absolute;top:18382;width:26924;height:6026;visibility:visible;mso-wrap-style:square;v-text-anchor:top" o:gfxdata="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" stroked="f">
                     <v:textbox>
                       <w:txbxContent>
                         <w:p>
@@ -6801,6 +7029,12 @@
                             <w:rPr>
                               <w:lang w:val="en-GB"/>
                             </w:rPr>
+                            <w:t xml:space="preserve"> </w:t>
+                          </w:r>
+                          <w:r>
+                            <w:rPr>
+                              <w:lang w:val="en-GB"/>
+                            </w:rPr>
                             <w:t>Dict(</w:t>
                           </w:r>
                           <w:r>
@@ -6811,15 +7045,45 @@
                           </w:r>
                           <w:r>
                             <w:rPr>
+                              <w:b/>
+                              <w:bCs/>
                               <w:lang w:val="en-GB"/>
                             </w:rPr>
-                            <w:t>CYP name</w:t>
+                            <w:t>CYP</w:t>
+                          </w:r>
+                          <w:r>
+                            <w:rPr>
+                              <w:b/>
+                              <w:bCs/>
+                              <w:lang w:val="en-GB"/>
+                            </w:rPr>
+                            <w:t xml:space="preserve"> name</w:t>
+                          </w:r>
+                          <w:r>
+                            <w:rPr>
+                              <w:b/>
+                              <w:bCs/>
+                              <w:lang w:val="en-GB"/>
+                            </w:rPr>
+                            <w:t xml:space="preserve"> </w:t>
                           </w:r>
                           <w:r>
                             <w:rPr>
                               <w:lang w:val="en-GB"/>
                             </w:rPr>
-                            <w:t>: n of appearances</w:t>
+                            <w:t xml:space="preserve">: </w:t>
+                          </w:r>
+                          <w:r>
+                            <w:rPr>
+                              <w:lang w:val="en-GB"/>
+                            </w:rPr>
+                            <w:t>Nº</w:t>
+                          </w:r>
+                          <w:r>
+                            <w:rPr>
+                              <w:lang w:val="en-GB"/>
+                            </w:rPr>
+                            <w:t xml:space="preserve"> of appearances</w:t>
                           </w:r>
                           <w:r>
                             <w:rPr>
@@ -6837,123 +7101,129 @@
                       </w:txbxContent>
                     </v:textbox>
                   </v:shape>
+                  <v:shape id="Text Box 1" o:spid="_x0000_s1029" type="#_x0000_t202" style="position:absolute;left:10795;top:-307;width:13354;height:4011;visibility:visible;mso-wrap-style:none;v-text-anchor:top" o:gfxdata="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" filled="f" stroked="f">
+                    <v:textbox>
+                      <w:txbxContent>
+                        <w:p>
+                          <w:pPr>
+                            <w:spacing w:line="240" w:lineRule="auto"/>
+                            <w:jc w:val="center"/>
+                            <w:rPr>
+                              <w:color w:val="000000" w:themeColor="text1"/>
+                              <w:sz w:val="40"/>
+                              <w:szCs w:val="40"/>
+                              <w14:shadow w14:blurRad="38100" w14:dist="19050" w14:dir="2700000" w14:sx="100000" w14:sy="100000" w14:kx="0" w14:ky="0" w14:algn="tl">
+                                <w14:schemeClr w14:val="dk1">
+                                  <w14:alpha w14:val="60000"/>
+                                </w14:schemeClr>
+                              </w14:shadow>
+                              <w14:textOutline w14:w="0" w14:cap="flat" w14:cmpd="sng" w14:algn="ctr">
+                                <w14:noFill/>
+                                <w14:prstDash w14:val="solid"/>
+                                <w14:round/>
+                              </w14:textOutline>
+                            </w:rPr>
+                          </w:pPr>
+                          <w:r>
+                            <w:rPr>
+                              <w:color w:val="000000" w:themeColor="text1"/>
+                              <w:sz w:val="40"/>
+                              <w:szCs w:val="40"/>
+                              <w14:shadow w14:blurRad="38100" w14:dist="19050" w14:dir="2700000" w14:sx="100000" w14:sy="100000" w14:kx="0" w14:ky="0" w14:algn="tl">
+                                <w14:schemeClr w14:val="dk1">
+                                  <w14:alpha w14:val="60000"/>
+                                </w14:schemeClr>
+                              </w14:shadow>
+                              <w14:textOutline w14:w="0" w14:cap="flat" w14:cmpd="sng" w14:algn="ctr">
+                                <w14:noFill/>
+                                <w14:prstDash w14:val="solid"/>
+                                <w14:round/>
+                              </w14:textOutline>
+                            </w:rPr>
+                            <w:t xml:space="preserve">A </w:t>
+                          </w:r>
+                          <w:r>
+                            <w:rPr>
+                              <w:color w:val="000000" w:themeColor="text1"/>
+                              <w:sz w:val="40"/>
+                              <w:szCs w:val="40"/>
+                              <w14:shadow w14:blurRad="38100" w14:dist="19050" w14:dir="2700000" w14:sx="100000" w14:sy="100000" w14:kx="0" w14:ky="0" w14:algn="tl">
+                                <w14:schemeClr w14:val="dk1">
+                                  <w14:alpha w14:val="60000"/>
+                                </w14:schemeClr>
+                              </w14:shadow>
+                              <w14:textOutline w14:w="0" w14:cap="flat" w14:cmpd="sng" w14:algn="ctr">
+                                <w14:noFill/>
+                                <w14:prstDash w14:val="solid"/>
+                                <w14:round/>
+                              </w14:textOutline>
+                            </w:rPr>
+                            <w:tab/>
+                          </w:r>
+                          <w:r>
+                            <w:rPr>
+                              <w:color w:val="000000" w:themeColor="text1"/>
+                              <w:sz w:val="40"/>
+                              <w:szCs w:val="40"/>
+                              <w14:shadow w14:blurRad="38100" w14:dist="19050" w14:dir="2700000" w14:sx="100000" w14:sy="100000" w14:kx="0" w14:ky="0" w14:algn="tl">
+                                <w14:schemeClr w14:val="dk1">
+                                  <w14:alpha w14:val="60000"/>
+                                </w14:schemeClr>
+                              </w14:shadow>
+                              <w14:textOutline w14:w="0" w14:cap="flat" w14:cmpd="sng" w14:algn="ctr">
+                                <w14:noFill/>
+                                <w14:prstDash w14:val="solid"/>
+                                <w14:round/>
+                              </w14:textOutline>
+                            </w:rPr>
+                            <w:tab/>
+                          </w:r>
+                          <w:r>
+                            <w:rPr>
+                              <w:color w:val="000000" w:themeColor="text1"/>
+                              <w:sz w:val="40"/>
+                              <w:szCs w:val="40"/>
+                              <w14:shadow w14:blurRad="38100" w14:dist="19050" w14:dir="2700000" w14:sx="100000" w14:sy="100000" w14:kx="0" w14:ky="0" w14:algn="tl">
+                                <w14:schemeClr w14:val="dk1">
+                                  <w14:alpha w14:val="60000"/>
+                                </w14:schemeClr>
+                              </w14:shadow>
+                              <w14:textOutline w14:w="0" w14:cap="flat" w14:cmpd="sng" w14:algn="ctr">
+                                <w14:noFill/>
+                                <w14:prstDash w14:val="solid"/>
+                                <w14:round/>
+                              </w14:textOutline>
+                            </w:rPr>
+                            <w:t xml:space="preserve">  </w:t>
+                          </w:r>
+                          <w:r>
+                            <w:rPr>
+                              <w:color w:val="000000" w:themeColor="text1"/>
+                              <w:sz w:val="40"/>
+                              <w:szCs w:val="40"/>
+                              <w14:shadow w14:blurRad="38100" w14:dist="19050" w14:dir="2700000" w14:sx="100000" w14:sy="100000" w14:kx="0" w14:ky="0" w14:algn="tl">
+                                <w14:schemeClr w14:val="dk1">
+                                  <w14:alpha w14:val="60000"/>
+                                </w14:schemeClr>
+                              </w14:shadow>
+                              <w14:textOutline w14:w="0" w14:cap="flat" w14:cmpd="sng" w14:algn="ctr">
+                                <w14:noFill/>
+                                <w14:prstDash w14:val="solid"/>
+                                <w14:round/>
+                              </w14:textOutline>
+                            </w:rPr>
+                            <w:t>B</w:t>
+                          </w:r>
+                        </w:p>
+                      </w:txbxContent>
+                    </v:textbox>
+                  </v:shape>
                 </v:group>
-                <v:shape id="Text Box 1" o:spid="_x0000_s1031" type="#_x0000_t202" style="position:absolute;left:10795;top:-307;width:13354;height:4011;visibility:visible;mso-wrap-style:none;v-text-anchor:top" o:gfxdata="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" filled="f" stroked="f">
-                  <v:textbox>
-                    <w:txbxContent>
-                      <w:p>
-                        <w:pPr>
-                          <w:spacing w:line="240" w:lineRule="auto"/>
-                          <w:jc w:val="center"/>
-                          <w:rPr>
-                            <w:color w:val="000000" w:themeColor="text1"/>
-                            <w:sz w:val="40"/>
-                            <w:szCs w:val="40"/>
-                            <w14:shadow w14:blurRad="38100" w14:dist="19050" w14:dir="2700000" w14:sx="100000" w14:sy="100000" w14:kx="0" w14:ky="0" w14:algn="tl">
-                              <w14:schemeClr w14:val="dk1">
-                                <w14:alpha w14:val="60000"/>
-                              </w14:schemeClr>
-                            </w14:shadow>
-                            <w14:textOutline w14:w="0" w14:cap="flat" w14:cmpd="sng" w14:algn="ctr">
-                              <w14:noFill/>
-                              <w14:prstDash w14:val="solid"/>
-                              <w14:round/>
-                            </w14:textOutline>
-                          </w:rPr>
-                        </w:pPr>
-                        <w:r>
-                          <w:rPr>
-                            <w:color w:val="000000" w:themeColor="text1"/>
-                            <w:sz w:val="40"/>
-                            <w:szCs w:val="40"/>
-                            <w14:shadow w14:blurRad="38100" w14:dist="19050" w14:dir="2700000" w14:sx="100000" w14:sy="100000" w14:kx="0" w14:ky="0" w14:algn="tl">
-                              <w14:schemeClr w14:val="dk1">
-                                <w14:alpha w14:val="60000"/>
-                              </w14:schemeClr>
-                            </w14:shadow>
-                            <w14:textOutline w14:w="0" w14:cap="flat" w14:cmpd="sng" w14:algn="ctr">
-                              <w14:noFill/>
-                              <w14:prstDash w14:val="solid"/>
-                              <w14:round/>
-                            </w14:textOutline>
-                          </w:rPr>
-                          <w:t xml:space="preserve">A </w:t>
-                        </w:r>
-                        <w:r>
-                          <w:rPr>
-                            <w:color w:val="000000" w:themeColor="text1"/>
-                            <w:sz w:val="40"/>
-                            <w:szCs w:val="40"/>
-                            <w14:shadow w14:blurRad="38100" w14:dist="19050" w14:dir="2700000" w14:sx="100000" w14:sy="100000" w14:kx="0" w14:ky="0" w14:algn="tl">
-                              <w14:schemeClr w14:val="dk1">
-                                <w14:alpha w14:val="60000"/>
-                              </w14:schemeClr>
-                            </w14:shadow>
-                            <w14:textOutline w14:w="0" w14:cap="flat" w14:cmpd="sng" w14:algn="ctr">
-                              <w14:noFill/>
-                              <w14:prstDash w14:val="solid"/>
-                              <w14:round/>
-                            </w14:textOutline>
-                          </w:rPr>
-                          <w:tab/>
-                        </w:r>
-                        <w:r>
-                          <w:rPr>
-                            <w:color w:val="000000" w:themeColor="text1"/>
-                            <w:sz w:val="40"/>
-                            <w:szCs w:val="40"/>
-                            <w14:shadow w14:blurRad="38100" w14:dist="19050" w14:dir="2700000" w14:sx="100000" w14:sy="100000" w14:kx="0" w14:ky="0" w14:algn="tl">
-                              <w14:schemeClr w14:val="dk1">
-                                <w14:alpha w14:val="60000"/>
-                              </w14:schemeClr>
-                            </w14:shadow>
-                            <w14:textOutline w14:w="0" w14:cap="flat" w14:cmpd="sng" w14:algn="ctr">
-                              <w14:noFill/>
-                              <w14:prstDash w14:val="solid"/>
-                              <w14:round/>
-                            </w14:textOutline>
-                          </w:rPr>
-                          <w:tab/>
-                        </w:r>
-                        <w:r>
-                          <w:rPr>
-                            <w:color w:val="000000" w:themeColor="text1"/>
-                            <w:sz w:val="40"/>
-                            <w:szCs w:val="40"/>
-                            <w14:shadow w14:blurRad="38100" w14:dist="19050" w14:dir="2700000" w14:sx="100000" w14:sy="100000" w14:kx="0" w14:ky="0" w14:algn="tl">
-                              <w14:schemeClr w14:val="dk1">
-                                <w14:alpha w14:val="60000"/>
-                              </w14:schemeClr>
-                            </w14:shadow>
-                            <w14:textOutline w14:w="0" w14:cap="flat" w14:cmpd="sng" w14:algn="ctr">
-                              <w14:noFill/>
-                              <w14:prstDash w14:val="solid"/>
-                              <w14:round/>
-                            </w14:textOutline>
-                          </w:rPr>
-                          <w:t xml:space="preserve">  </w:t>
-                        </w:r>
-                        <w:r>
-                          <w:rPr>
-                            <w:color w:val="000000" w:themeColor="text1"/>
-                            <w:sz w:val="40"/>
-                            <w:szCs w:val="40"/>
-                            <w14:shadow w14:blurRad="38100" w14:dist="19050" w14:dir="2700000" w14:sx="100000" w14:sy="100000" w14:kx="0" w14:ky="0" w14:algn="tl">
-                              <w14:schemeClr w14:val="dk1">
-                                <w14:alpha w14:val="60000"/>
-                              </w14:schemeClr>
-                            </w14:shadow>
-                            <w14:textOutline w14:w="0" w14:cap="flat" w14:cmpd="sng" w14:algn="ctr">
-                              <w14:noFill/>
-                              <w14:prstDash w14:val="solid"/>
-                              <w14:round/>
-                            </w14:textOutline>
-                          </w:rPr>
-                          <w:t>B</w:t>
-                        </w:r>
-                      </w:p>
-                    </w:txbxContent>
-                  </v:textbox>
+                <v:shape id="Picture 1" o:spid="_x0000_s1030" type="#_x0000_t75" alt="A screenshot of a computer screen&#10;&#10;AI-generated content may be incorrect." style="position:absolute;top:3365;width:16446;height:14478;visibility:visible;mso-wrap-style:square" o:gfxdata="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">
+                  <v:imagedata r:id="rId23" o:title="A screenshot of a computer screen&#10;&#10;AI-generated content may be incorrect" croptop="-1f" cropbottom="2168f" cropright="4014f"/>
+                </v:shape>
+                <v:shape id="Picture 1" o:spid="_x0000_s1031" type="#_x0000_t75" alt="A screen shot of a number&#10;&#10;AI-generated content may be incorrect." style="position:absolute;left:17897;top:3365;width:9014;height:14478;visibility:visible;mso-wrap-style:square" o:gfxdata="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">
+                  <v:imagedata r:id="rId24" o:title="A screen shot of a number&#10;&#10;AI-generated content may be incorrect" cropleft="29127f"/>
                 </v:shape>
                 <w10:wrap type="square"/>
               </v:group>
@@ -7105,6 +7375,7 @@
         <w:rPr>
           <w:lang w:val="en-GB" w:eastAsia="en-GB"/>
         </w:rPr>
+        <w:lastRenderedPageBreak/>
         <w:t>Data source description</w:t>
       </w:r>
       <w:bookmarkEnd w:id="14"/>
@@ -7137,20 +7408,38 @@
         </w:rPr>
         <w:t xml:space="preserve"> </w:t>
       </w:r>
+      <w:sdt>
+        <w:sdtPr>
+          <w:rPr>
+            <w:rFonts w:ascii="Calibri" w:hAnsi="Calibri" w:cs="Calibri"/>
+            <w:b/>
+            <w:bCs/>
+            <w:color w:val="000000"/>
+            <w:lang w:val="en-GB" w:eastAsia="en-GB"/>
+          </w:rPr>
+          <w:tag w:val="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"/>
+          <w:id w:val="-1174185752"/>
+          <w:placeholder>
+            <w:docPart w:val="DefaultPlaceholder_-1854013440"/>
+          </w:placeholder>
+        </w:sdtPr>
+        <w:sdtContent>
+          <w:r>
+            <w:rPr>
+              <w:rFonts w:ascii="Calibri" w:hAnsi="Calibri" w:cs="Calibri"/>
+              <w:b/>
+              <w:bCs/>
+              <w:color w:val="000000"/>
+              <w:lang w:val="en-GB" w:eastAsia="en-GB"/>
+            </w:rPr>
+            <w:t>[10]</w:t>
+          </w:r>
+        </w:sdtContent>
+      </w:sdt>
       <w:r>
         <w:rPr>
           <w:b/>
           <w:bCs/>
-          <w:sz w:val="20"/>
-          <w:szCs w:val="20"/>
-          <w:lang w:val="en-GB" w:eastAsia="en-GB"/>
-        </w:rPr>
-        <w:t>[X8]</w:t>
-      </w:r>
-      <w:r>
-        <w:rPr>
-          <w:b/>
-          <w:bCs/>
           <w:lang w:val="en-GB" w:eastAsia="en-GB"/>
         </w:rPr>
         <w:t>:</w:t>
@@ -7183,7 +7472,19 @@
         <w:rPr>
           <w:lang w:val="en-GB" w:eastAsia="en-GB"/>
         </w:rPr>
-        <w:t xml:space="preserve"> for academic use that provides comprehensive information on drugs and their molecular targets. It integrates bioinformatics and cheminformatics data, covering chemical, pharmacological, pharmaceutical properties as well as details on related proteins, sequences, structures, and biological pathways.</w:t>
+        <w:t xml:space="preserve"> for academic use that provides comprehensive information on drugs and their molecular targets. It integrates bioinformatics and cheminformatics data, covering chemical, pharmacological, </w:t>
+      </w:r>
+      <w:r>
+        <w:rPr>
+          <w:lang w:val="en-GB" w:eastAsia="en-GB"/>
+        </w:rPr>
+        <w:t>pharmaceutical</w:t>
+      </w:r>
+      <w:r>
+        <w:rPr>
+          <w:lang w:val="en-GB" w:eastAsia="en-GB"/>
+        </w:rPr>
+        <w:t xml:space="preserve"> properties as well as details on related proteins, sequences, structures, and biological pathways.</w:t>
       </w:r>
     </w:p>
     <w:p>
@@ -7315,14 +7616,7 @@
         <w:rPr>
           <w:lang w:val="en-GB" w:eastAsia="en-GB"/>
         </w:rPr>
-        <w:t xml:space="preserve">Each SMILES string was first parsed into an internal molecular graph object. The Morgan algorithm then iteratively enumerates circular atom environments up to a predefined radius. In this </w:t>
-      </w:r>
-      <w:r>
-        <w:rPr>
-          <w:lang w:val="en-GB" w:eastAsia="en-GB"/>
-        </w:rPr>
-        <w:lastRenderedPageBreak/>
-        <w:t>implementation, a radius of 3 was selected, corresponding to ECFP6 (i.e., neighborhoods spanning up to 6 bonds)</w:t>
+        <w:t>Each SMILES string was first parsed into an internal molecular graph object. The Morgan algorithm then iteratively enumerates circular atom environments up to a predefined radius. In this implementation, a radius of 3 was selected, corresponding to ECFP6 (i.e., neighborhoods spanning up to 6 bonds)</w:t>
       </w:r>
       <w:r>
         <w:rPr>
@@ -7420,6 +7714,9 @@
             </m:sup>
           </m:sSubSup>
           <m:r>
+            <m:rPr>
+              <m:sty m:val="p"/>
+            </m:rPr>
             <w:rPr>
               <w:lang w:val="en-GB" w:eastAsia="en-GB"/>
             </w:rPr>
@@ -7449,6 +7746,12 @@
           <w:lang w:val="en-GB" w:eastAsia="en-GB"/>
         </w:rPr>
       </w:pPr>
+      <w:r>
+        <w:rPr>
+          <w:lang w:val="en-GB" w:eastAsia="en-GB"/>
+        </w:rPr>
+        <w:t>In contrast to binary fingerprints, count-based fingerprints were intentionally selected in order to preserve the multiplicity of structural motifs. Since CYP450-mediated metabolism is often influenced by the frequency of specific functional groups or reactive moieties within a molecule, retaining substructure counts provides a richer representation than simple presence/absence encoding, while maintaining interpretability and computational efficiency.</w:t>
+      </w:r>
     </w:p>
     <w:p>
       <w:pPr>
@@ -7461,199 +7764,310 @@
         <w:rPr>
           <w:lang w:val="en-GB" w:eastAsia="en-GB"/>
         </w:rPr>
-        <w:t>To improve computational efficiency, the fingerprint generator was instantiated once at module load time and reused across all function calls. Since generator initialization involves defining hashing rules and environment extraction parameters, avoiding repeated instantiation reduces unnecessary overhead. Each subsequent call therefore performs only molecule-specific hashing, resulting in linear complexity with respect to molecular size.</w:t>
+        <w:t xml:space="preserve">The resulting fingerprint vectors were assembled into a </w:t>
+      </w:r>
+      <w:r>
+        <w:rPr>
+          <w:lang w:val="en-GB" w:eastAsia="en-GB"/>
+        </w:rPr>
+        <w:t>t</w:t>
+      </w:r>
+      <w:r>
+        <w:rPr>
+          <w:lang w:val="en-GB" w:eastAsia="en-GB"/>
+        </w:rPr>
+        <w:t>ab-separated values (</w:t>
+      </w:r>
+      <w:r>
+        <w:rPr>
+          <w:b/>
+          <w:bCs/>
+          <w:lang w:val="en-GB" w:eastAsia="en-GB"/>
+        </w:rPr>
+        <w:t>.tsv</w:t>
+      </w:r>
+      <w:r>
+        <w:rPr>
+          <w:lang w:val="en-GB" w:eastAsia="en-GB"/>
+        </w:rPr>
+        <w:t>) file structured as a 1,367 × 2,048 numerical matrix. Each row was indexed by the corresponding DrugBank identifier, and columns were labeled from 0 to 2047 to represent individual hashed substructure bins. This structure allows direct compatibility with downstream supervised learning algorithms implemented in scikit-learn and related frameworks.</w:t>
       </w:r>
     </w:p>
     <w:p>
       <w:pPr>
         <w:jc w:val="both"/>
-        <w:rPr>
-          <w:lang w:val="en-GB" w:eastAsia="en-GB"/>
-        </w:rPr>
-      </w:pPr>
-      <w:r>
-        <w:rPr>
-          <w:lang w:val="en-GB" w:eastAsia="en-GB"/>
-        </w:rPr>
-        <w:t>Invalid or unparsable SMILES strings were handled defensively by returning a zero vector of length 2048, ensuring dimensional consistency across the dataset.</w:t>
-      </w:r>
-    </w:p>
-    <w:p>
-      <w:pPr>
-        <w:jc w:val="both"/>
-        <w:rPr>
-          <w:lang w:eastAsia="en-GB"/>
-        </w:rPr>
-      </w:pPr>
-      <w:r>
         <w:rPr>
           <w:b/>
           <w:bCs/>
           <w:lang w:eastAsia="en-GB"/>
         </w:rPr>
-        <w:t>Figure X.</w:t>
-      </w:r>
-      <w:r>
-        <w:rPr>
-          <w:lang w:eastAsia="en-GB"/>
-        </w:rPr>
-        <w:t xml:space="preserve"> </w:t>
-      </w:r>
-      <w:r>
-        <w:rPr>
-          <w:lang w:eastAsia="en-GB"/>
-        </w:rPr>
-        <w:t>Imagen de l</w:t>
-      </w:r>
-      <w:r>
-        <w:rPr>
-          <w:lang w:eastAsia="en-GB"/>
-        </w:rPr>
-        <w:t>a tabla creada</w:t>
-      </w:r>
-    </w:p>
-    <w:p>
-      <w:pPr>
-        <w:rPr>
-          <w:lang w:eastAsia="en-GB"/>
-        </w:rPr>
-      </w:pPr>
-    </w:p>
-    <w:p>
-      <w:pPr>
-        <w:pStyle w:val="Heading3"/>
-        <w:rPr>
-          <w:lang w:val="en-GB" w:eastAsia="en-GB"/>
-        </w:rPr>
-      </w:pPr>
-      <w:bookmarkStart w:id="18" w:name="_Toc221912954"/>
-      <w:r>
-        <w:rPr>
-          <w:lang w:val="en-GB" w:eastAsia="en-GB"/>
-        </w:rPr>
-        <w:t>Molecular Embedding Extraction Using MolE</w:t>
-      </w:r>
-      <w:bookmarkEnd w:id="18"/>
-    </w:p>
-    <w:p>
-      <w:pPr>
-        <w:rPr>
-          <w:lang w:val="en-GB" w:eastAsia="en-GB"/>
-        </w:rPr>
-      </w:pPr>
-      <w:r>
-        <w:rPr>
-          <w:lang w:val="en-GB"/>
-        </w:rPr>
-        <w:t xml:space="preserve">To complement the fingerprint-based molecular representation, pretrained molecular embeddings were generated using </w:t>
-      </w:r>
+      </w:pPr>
       <w:r>
         <w:rPr>
           <w:b/>
           <w:bCs/>
-          <w:lang w:val="en-GB"/>
-        </w:rPr>
-        <w:t>MolE (Molecular Embeddings)</w:t>
-      </w:r>
+          <w:lang w:eastAsia="en-GB"/>
+        </w:rPr>
+        <w:lastRenderedPageBreak/>
+        <w:drawing>
+          <wp:inline distT="0" distB="0" distL="0" distR="0" wp14:anchorId="4FABEC5C" wp14:editId="032BD9BD">
+            <wp:extent cx="5669915" cy="1516380"/>
+            <wp:effectExtent l="0" t="0" r="6985" b="7620"/>
+            <wp:docPr id="1463314228" name="Picture 1" descr="A screenshot of a computer&#10;&#10;AI-generated content may be incorrect."/>
+            <wp:cNvGraphicFramePr>
+              <a:graphicFrameLocks xmlns:a="http://schemas.openxmlformats.org/drawingml/2006/main" noChangeAspect="1"/>
+            </wp:cNvGraphicFramePr>
+            <a:graphic xmlns:a="http://schemas.openxmlformats.org/drawingml/2006/main">
+              <a:graphicData uri="http://schemas.openxmlformats.org/drawingml/2006/picture">
+                <pic:pic xmlns:pic="http://schemas.openxmlformats.org/drawingml/2006/picture">
+                  <pic:nvPicPr>
+                    <pic:cNvPr id="1463314228" name="Picture 1" descr="A screenshot of a computer&#10;&#10;AI-generated content may be incorrect."/>
+                    <pic:cNvPicPr/>
+                  </pic:nvPicPr>
+                  <pic:blipFill>
+                    <a:blip r:embed="rId26"/>
+                    <a:stretch>
+                      <a:fillRect/>
+                    </a:stretch>
+                  </pic:blipFill>
+                  <pic:spPr>
+                    <a:xfrm>
+                      <a:off x="0" y="0"/>
+                      <a:ext cx="5669915" cy="1516380"/>
+                    </a:xfrm>
+                    <a:prstGeom prst="rect">
+                      <a:avLst/>
+                    </a:prstGeom>
+                  </pic:spPr>
+                </pic:pic>
+              </a:graphicData>
+            </a:graphic>
+          </wp:inline>
+        </w:drawing>
+      </w:r>
+    </w:p>
+    <w:p>
+      <w:pPr>
+        <w:jc w:val="both"/>
+        <w:rPr>
+          <w:lang w:val="en-GB" w:eastAsia="en-GB"/>
+        </w:rPr>
+      </w:pPr>
       <w:r>
         <w:rPr>
           <w:b/>
           <w:bCs/>
-          <w:lang w:val="en-GB"/>
-        </w:rPr>
-        <w:t xml:space="preserve"> [X9]</w:t>
-      </w:r>
-      <w:r>
-        <w:rPr>
-          <w:lang w:val="en-GB"/>
-        </w:rPr>
-        <w:t>, an open-source framework designed to produce static vector representations from SMILES strings.</w:t>
-      </w:r>
-    </w:p>
-    <w:p>
-      <w:pPr>
-        <w:rPr>
-          <w:lang w:val="en-GB"/>
-        </w:rPr>
-      </w:pPr>
-      <w:r>
-        <w:rPr>
-          <w:lang w:val="en-GB"/>
-        </w:rPr>
-        <w:t xml:space="preserve">MolE was installed </w:t>
-      </w:r>
-      <w:r>
-        <w:rPr>
-          <w:lang w:val="en-GB"/>
-        </w:rPr>
-        <w:t xml:space="preserve">in an isolated virtual environment </w:t>
-      </w:r>
-      <w:r>
-        <w:rPr>
-          <w:lang w:val="en-GB"/>
-        </w:rPr>
-        <w:t>by following the official instructions provided in its public GitHub repository. The environment was configured locally using a standard Python setup. Although the repository provides GPU-enabled execution as the default configuration, the embedding extraction was performed using CPU-only computation</w:t>
-      </w:r>
-      <w:r>
-        <w:rPr>
-          <w:lang w:val="en-GB"/>
-        </w:rPr>
-        <w:t xml:space="preserve"> t</w:t>
-      </w:r>
-      <w:r>
-        <w:rPr>
-          <w:lang w:val="en-GB"/>
-        </w:rPr>
-        <w:t>o ensure compatibility with the available hardware</w:t>
-      </w:r>
-      <w:r>
-        <w:rPr>
-          <w:lang w:val="en-GB"/>
-        </w:rPr>
-        <w:t>.</w:t>
-      </w:r>
-    </w:p>
-    <w:p>
-      <w:pPr>
-        <w:rPr>
-          <w:lang w:val="en-GB" w:eastAsia="en-GB"/>
-        </w:rPr>
-      </w:pPr>
-      <w:r>
-        <w:rPr>
-          <w:lang w:val="en-GB" w:eastAsia="en-GB"/>
-        </w:rPr>
-        <w:t xml:space="preserve">After installation, </w:t>
-      </w:r>
-      <w:r>
-        <w:rPr>
-          <w:lang w:val="en-GB" w:eastAsia="en-GB"/>
-        </w:rPr>
-        <w:t xml:space="preserve">a truncated copy of the DrugBank db containing columns ‘id’ and ‘SMILES’, </w:t>
-      </w:r>
-      <w:r>
-        <w:rPr>
-          <w:lang w:val="en-GB" w:eastAsia="en-GB"/>
-        </w:rPr>
-        <w:t>was provided as input to the MolE pipeline. The framework tokenizes each SMILES string, processes it through a pretrained sequence model, and outputs a fixed-length latent representation for each molecule.</w:t>
-      </w:r>
-    </w:p>
-    <w:p>
-      <w:pPr>
-        <w:rPr>
-          <w:lang w:val="en-GB" w:eastAsia="en-GB"/>
-        </w:rPr>
-      </w:pPr>
-      <w:r>
-        <w:rPr>
-          <w:lang w:val="en-GB" w:eastAsia="en-GB"/>
-        </w:rPr>
-        <w:t>The script generated a Tab-Separated Values (</w:t>
+          <w:lang w:val="en-GB" w:eastAsia="en-GB"/>
+        </w:rPr>
+        <w:t>Figure X.</w:t>
+      </w:r>
+      <w:r>
+        <w:rPr>
+          <w:lang w:val="en-GB" w:eastAsia="en-GB"/>
+        </w:rPr>
+        <w:t xml:space="preserve"> </w:t>
+      </w:r>
+      <w:r>
+        <w:rPr>
+          <w:lang w:val="en-GB"/>
+        </w:rPr>
+        <w:t xml:space="preserve">Morgan fingerprint matrix (ECFP6, radius = 3) for the curated dataset. Rows correspond to DrugBank IDs and columns (0–2047) to hashed substructure counts, forming a </w:t>
+      </w:r>
+      <m:oMath>
+        <m:r>
+          <w:rPr>
+            <w:rFonts w:ascii="Cambria Math" w:hAnsi="Cambria Math"/>
+            <w:lang w:val="en-GB"/>
+          </w:rPr>
+          <m:t>1367×2048</m:t>
+        </m:r>
+      </m:oMath>
+      <w:r>
+        <w:rPr>
+          <w:lang w:val="en-GB"/>
+        </w:rPr>
+        <w:t xml:space="preserve"> </w:t>
+      </w:r>
+      <w:r>
+        <w:rPr>
+          <w:lang w:val="en-GB"/>
+        </w:rPr>
+        <w:t>feature matrix.</w:t>
+      </w:r>
+    </w:p>
+    <w:p>
+      <w:pPr>
+        <w:pStyle w:val="Heading3"/>
+        <w:rPr>
+          <w:lang w:val="en-GB" w:eastAsia="en-GB"/>
+        </w:rPr>
+      </w:pPr>
+      <w:bookmarkStart w:id="18" w:name="_Toc221912954"/>
+      <w:r>
+        <w:rPr>
+          <w:lang w:val="en-GB" w:eastAsia="en-GB"/>
+        </w:rPr>
+        <w:t>Molecular Embedding Extraction Using MolE</w:t>
+      </w:r>
+      <w:bookmarkEnd w:id="18"/>
+    </w:p>
+    <w:p>
+      <w:pPr>
+        <w:rPr>
+          <w:lang w:val="en-GB" w:eastAsia="en-GB"/>
+        </w:rPr>
+      </w:pPr>
+      <w:r>
+        <w:rPr>
+          <w:lang w:val="en-GB"/>
+        </w:rPr>
+        <w:t xml:space="preserve">To complement the fingerprint-based molecular representation, pretrained molecular embeddings were generated using </w:t>
       </w:r>
       <w:r>
         <w:rPr>
           <w:b/>
           <w:bCs/>
+          <w:lang w:val="en-GB"/>
+        </w:rPr>
+        <w:t>MolE (Molecular Embeddings)</w:t>
+      </w:r>
+      <w:r>
+        <w:rPr>
+          <w:b/>
+          <w:bCs/>
+          <w:lang w:val="en-GB"/>
+        </w:rPr>
+        <w:t xml:space="preserve"> </w:t>
+      </w:r>
+      <w:sdt>
+        <w:sdtPr>
+          <w:rPr>
+            <w:rFonts w:ascii="Calibri" w:hAnsi="Calibri" w:cs="Calibri"/>
+            <w:b/>
+            <w:bCs/>
+            <w:color w:val="000000"/>
+            <w:lang w:val="en-GB"/>
+          </w:rPr>
+          <w:tag w:val="MENDELEY_CITATION_v3_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"/>
+          <w:id w:val="56376127"/>
+          <w:placeholder>
+            <w:docPart w:val="DefaultPlaceholder_-1854013440"/>
+          </w:placeholder>
+        </w:sdtPr>
+        <w:sdtContent>
+          <w:r>
+            <w:rPr>
+              <w:rFonts w:ascii="Calibri" w:hAnsi="Calibri" w:cs="Calibri"/>
+              <w:b/>
+              <w:bCs/>
+              <w:color w:val="000000"/>
+              <w:lang w:val="en-GB"/>
+            </w:rPr>
+            <w:t>[11]</w:t>
+          </w:r>
+        </w:sdtContent>
+      </w:sdt>
+      <w:r>
+        <w:rPr>
+          <w:lang w:val="en-GB"/>
+        </w:rPr>
+        <w:t>, an open-source framework designed to produce static vector representations from SMILES strings.</w:t>
+      </w:r>
+    </w:p>
+    <w:p>
+      <w:pPr>
+        <w:rPr>
+          <w:lang w:val="en-GB"/>
+        </w:rPr>
+      </w:pPr>
+      <w:r>
+        <w:rPr>
+          <w:lang w:val="en-GB"/>
+        </w:rPr>
+        <w:t xml:space="preserve">MolE was installed </w:t>
+      </w:r>
+      <w:r>
+        <w:rPr>
+          <w:lang w:val="en-GB"/>
+        </w:rPr>
+        <w:t xml:space="preserve">in an isolated virtual environment </w:t>
+      </w:r>
+      <w:r>
+        <w:rPr>
+          <w:lang w:val="en-GB"/>
+        </w:rPr>
+        <w:t>by following the official instructions provided in its public GitHub repository. The environment was configured locally using a standard Python setup. Although the repository provides GPU-enabled execution as the default configuration, the embedding extraction was performed using CPU-only computation</w:t>
+      </w:r>
+      <w:r>
+        <w:rPr>
+          <w:lang w:val="en-GB"/>
+        </w:rPr>
+        <w:t xml:space="preserve"> t</w:t>
+      </w:r>
+      <w:r>
+        <w:rPr>
+          <w:lang w:val="en-GB"/>
+        </w:rPr>
+        <w:t>o ensure compatibility with the available hardware</w:t>
+      </w:r>
+      <w:r>
+        <w:rPr>
+          <w:lang w:val="en-GB"/>
+        </w:rPr>
+        <w:t>.</w:t>
+      </w:r>
+    </w:p>
+    <w:p>
+      <w:pPr>
+        <w:rPr>
+          <w:lang w:val="en-GB" w:eastAsia="en-GB"/>
+        </w:rPr>
+      </w:pPr>
+      <w:r>
+        <w:rPr>
+          <w:lang w:val="en-GB" w:eastAsia="en-GB"/>
+        </w:rPr>
+        <w:t xml:space="preserve">After installation, </w:t>
+      </w:r>
+      <w:r>
+        <w:rPr>
+          <w:lang w:val="en-GB" w:eastAsia="en-GB"/>
+        </w:rPr>
+        <w:t xml:space="preserve">a truncated copy of the DrugBank db containing columns ‘id’ and ‘SMILES’, </w:t>
+      </w:r>
+      <w:r>
+        <w:rPr>
+          <w:lang w:val="en-GB" w:eastAsia="en-GB"/>
+        </w:rPr>
+        <w:t>was provided as input to the MolE pipeline. The framework tokenizes each SMILES string, processes it through a pretrained sequence model, and outputs a fixed-length latent representation for each molecule.</w:t>
+      </w:r>
+    </w:p>
+    <w:p>
+      <w:pPr>
+        <w:rPr>
+          <w:lang w:val="en-GB" w:eastAsia="en-GB"/>
+        </w:rPr>
+      </w:pPr>
+      <w:r>
+        <w:rPr>
+          <w:lang w:val="en-GB" w:eastAsia="en-GB"/>
+        </w:rPr>
+        <w:t xml:space="preserve">The script generated </w:t>
+      </w:r>
+      <w:r>
+        <w:rPr>
+          <w:lang w:val="en-GB" w:eastAsia="en-GB"/>
+        </w:rPr>
+        <w:t>a</w:t>
+      </w:r>
+      <w:r>
+        <w:rPr>
+          <w:lang w:val="en-GB" w:eastAsia="en-GB"/>
+        </w:rPr>
+        <w:t xml:space="preserve"> </w:t>
+      </w:r>
+      <w:r>
+        <w:rPr>
           <w:lang w:val="en-GB" w:eastAsia="en-GB"/>
         </w:rPr>
         <w:t>.tsv</w:t>
@@ -7662,7 +8076,7 @@
         <w:rPr>
           <w:lang w:val="en-GB" w:eastAsia="en-GB"/>
         </w:rPr>
-        <w:t>) file containing the static embeddings as a 1,367 × 1,000 table of float64 values, where each row corresponds to a molecule and each column to an embedding dimension (i.e., </w:t>
+        <w:t xml:space="preserve"> file containing the static embeddings as a 1,367 × 1,000 table of float64 values, where each row corresponds to a molecule and each column to an embedding dimension (i.e., </w:t>
       </w:r>
       <m:oMath>
         <m:r>
@@ -7792,7 +8206,7 @@
     <w:p>
       <w:pPr>
         <w:rPr>
-          <w:lang w:eastAsia="en-GB"/>
+          <w:lang w:val="en-GB"/>
         </w:rPr>
       </w:pPr>
       <w:r>
@@ -7801,30 +8215,390 @@
           <w:bCs/>
           <w:lang w:eastAsia="en-GB"/>
         </w:rPr>
-        <w:t xml:space="preserve">TABLE X. </w:t>
-      </w:r>
-      <w:r>
+        <w:drawing>
+          <wp:inline distT="0" distB="0" distL="0" distR="0" wp14:anchorId="7CB8F22A" wp14:editId="1F14305A">
+            <wp:extent cx="5669915" cy="1491615"/>
+            <wp:effectExtent l="0" t="0" r="6985" b="0"/>
+            <wp:docPr id="616406676" name="Picture 1" descr="A screenshot of a computer&#10;&#10;AI-generated content may be incorrect."/>
+            <wp:cNvGraphicFramePr>
+              <a:graphicFrameLocks xmlns:a="http://schemas.openxmlformats.org/drawingml/2006/main" noChangeAspect="1"/>
+            </wp:cNvGraphicFramePr>
+            <a:graphic xmlns:a="http://schemas.openxmlformats.org/drawingml/2006/main">
+              <a:graphicData uri="http://schemas.openxmlformats.org/drawingml/2006/picture">
+                <pic:pic xmlns:pic="http://schemas.openxmlformats.org/drawingml/2006/picture">
+                  <pic:nvPicPr>
+                    <pic:cNvPr id="616406676" name="Picture 1" descr="A screenshot of a computer&#10;&#10;AI-generated content may be incorrect."/>
+                    <pic:cNvPicPr/>
+                  </pic:nvPicPr>
+                  <pic:blipFill>
+                    <a:blip r:embed="rId27"/>
+                    <a:stretch>
+                      <a:fillRect/>
+                    </a:stretch>
+                  </pic:blipFill>
+                  <pic:spPr>
+                    <a:xfrm>
+                      <a:off x="0" y="0"/>
+                      <a:ext cx="5669915" cy="1491615"/>
+                    </a:xfrm>
+                    <a:prstGeom prst="rect">
+                      <a:avLst/>
+                    </a:prstGeom>
+                  </pic:spPr>
+                </pic:pic>
+              </a:graphicData>
+            </a:graphic>
+          </wp:inline>
+        </w:drawing>
+      </w:r>
+    </w:p>
+    <w:p>
+      <w:pPr>
+        <w:rPr>
+          <w:lang w:val="en-GB"/>
+        </w:rPr>
+      </w:pPr>
+      <w:r>
+        <w:rPr>
+          <w:b/>
+          <w:bCs/>
+          <w:lang w:val="en-GB"/>
+        </w:rPr>
+        <w:t>Figure X.</w:t>
+      </w:r>
+      <w:r>
+        <w:rPr>
+          <w:lang w:val="en-GB"/>
+        </w:rPr>
+        <w:t xml:space="preserve"> MolE embedding matrix for the curated dataset. Rows correspond to DrugBank IDs and columns (0–999) to pretrained embedding dimensions, forming a </w:t>
+      </w:r>
+      <m:oMath>
+        <m:r>
+          <w:rPr>
+            <w:rFonts w:ascii="Cambria Math" w:hAnsi="Cambria Math"/>
+            <w:lang w:val="en-GB"/>
+          </w:rPr>
+          <m:t>1367×1000</m:t>
+        </m:r>
+      </m:oMath>
+      <w:r>
+        <w:rPr>
+          <w:lang w:val="en-GB"/>
+        </w:rPr>
+        <w:t xml:space="preserve"> </w:t>
+      </w:r>
+      <w:r>
+        <w:rPr>
+          <w:lang w:val="en-GB"/>
+        </w:rPr>
+        <w:t>continuous feature matrix.</w:t>
+      </w:r>
+    </w:p>
+    <w:p>
+      <w:pPr>
+        <w:pStyle w:val="Heading3"/>
         <w:rPr>
           <w:lang w:eastAsia="en-GB"/>
         </w:rPr>
-        <w:t>Imagen de l</w:t>
-      </w:r>
-      <w:r>
-        <w:rPr>
-          <w:lang w:eastAsia="en-GB"/>
-        </w:rPr>
-        <w:t>a tabla creada</w:t>
-      </w:r>
-    </w:p>
-    <w:p>
-      <w:pPr>
-        <w:rPr>
-          <w:lang w:eastAsia="en-GB"/>
-        </w:rPr>
-      </w:pPr>
-      <w:r>
-        <w:rPr>
-          <w:lang w:eastAsia="en-GB"/>
+      </w:pPr>
+      <w:r>
+        <w:rPr>
+          <w:lang w:val="en-GB" w:eastAsia="en-GB"/>
+        </w:rPr>
+        <w:t xml:space="preserve">Molecular Embedding Extraction Using </w:t>
+      </w:r>
+      <w:r>
+        <w:rPr>
+          <w:lang w:val="en-GB" w:eastAsia="en-GB"/>
+        </w:rPr>
+        <w:t>ChemBERTa</w:t>
+      </w:r>
+    </w:p>
+    <w:p>
+      <w:pPr>
+        <w:rPr>
+          <w:lang w:val="en-GB"/>
+        </w:rPr>
+      </w:pPr>
+      <w:r>
+        <w:rPr>
+          <w:lang w:val="en-GB"/>
+        </w:rPr>
+        <w:t>Another set of molecular</w:t>
+      </w:r>
+      <w:r>
+        <w:rPr>
+          <w:lang w:val="en-GB"/>
+        </w:rPr>
+        <w:t xml:space="preserve"> embeddings were generated using ChemBERTa, a transformer-based language model pretrained on large corpora of SMILES strings. Unlike static fragment-based </w:t>
+      </w:r>
+      <w:r>
+        <w:rPr>
+          <w:lang w:val="en-GB"/>
+        </w:rPr>
+        <w:lastRenderedPageBreak/>
+        <w:t>embeddings, ChemBERTa produces contextualized token representations, allowing the model to capture sequence-dependent chemical information.</w:t>
+      </w:r>
+    </w:p>
+    <w:p>
+      <w:pPr>
+        <w:rPr>
+          <w:lang w:val="en-GB"/>
+        </w:rPr>
+      </w:pPr>
+      <w:r>
+        <w:rPr>
+          <w:lang w:val="en-GB"/>
+        </w:rPr>
+        <w:t>The implementation was carried out using the HuggingFace transformers library. A pretrained ChemBERTa model and its associated tokenizer were loaded once at module initialization to ensure computational efficiency and deterministic inference. Each SMILES string was first tokenized into subword units compatible with the model’s vocabulary. To prevent truncation of unusually large molecules, the maximum token length was set to 1024, exceeding the default configuration and ensuring preservation of structural information for macrocyclic or highly complex compounds.</w:t>
+      </w:r>
+    </w:p>
+    <w:p>
+      <w:pPr>
+        <w:rPr>
+          <w:lang w:val="en-GB"/>
+        </w:rPr>
+      </w:pPr>
+      <w:r>
+        <w:rPr>
+          <w:lang w:val="en-GB"/>
+        </w:rPr>
+        <w:t>During inference, gradient computation was disabled and the model operated in evaluation mode. The output consists of contextualized token embeddings of dimension 768 for each position in the sequence. To obtain a single fixed-length molecular representation, mean pooling was applied across the token dimension, excluding padding tokens via the attention mask. This procedure yields one embedding vector per molecule.</w:t>
+      </w:r>
+    </w:p>
+    <w:p>
+      <w:pPr>
+        <w:rPr>
+          <w:lang w:val="en-GB"/>
+        </w:rPr>
+      </w:pPr>
+      <w:r>
+        <w:rPr>
+          <w:lang w:val="en-GB"/>
+        </w:rPr>
+        <w:t>After processing the curated dataset, the resulting embedding matrix was:</w:t>
+      </w:r>
+    </w:p>
+    <w:p>
+      <w:pPr>
+        <w:rPr>
+          <w:lang w:val="en-GB"/>
+        </w:rPr>
+      </w:pPr>
+      <m:oMathPara>
+        <m:oMath>
+          <m:r>
+            <w:rPr>
+              <w:rFonts w:ascii="Cambria Math" w:hAnsi="Cambria Math"/>
+              <w:lang w:val="en-GB"/>
+            </w:rPr>
+            <m:t>X</m:t>
+          </m:r>
+          <m:r>
+            <m:rPr>
+              <m:sty m:val="p"/>
+            </m:rPr>
+            <w:rPr>
+              <w:rFonts w:ascii="Cambria Math" w:hAnsi="Cambria Math"/>
+              <w:lang w:val="en-GB"/>
+            </w:rPr>
+            <m:t>∈</m:t>
+          </m:r>
+          <m:sSup>
+            <m:sSupPr>
+              <m:ctrlPr>
+                <w:rPr>
+                  <w:rFonts w:ascii="Cambria Math" w:hAnsi="Cambria Math"/>
+                  <w:lang w:val="en-GB"/>
+                </w:rPr>
+              </m:ctrlPr>
+            </m:sSupPr>
+            <m:e>
+              <m:r>
+                <m:rPr>
+                  <m:scr m:val="double-struck"/>
+                  <m:sty m:val="p"/>
+                </m:rPr>
+                <w:rPr>
+                  <w:rFonts w:ascii="Cambria Math" w:hAnsi="Cambria Math"/>
+                  <w:lang w:val="en-GB"/>
+                </w:rPr>
+                <m:t>R</m:t>
+              </m:r>
+            </m:e>
+            <m:sup>
+              <m:r>
+                <m:rPr>
+                  <m:sty m:val="p"/>
+                </m:rPr>
+                <w:rPr>
+                  <w:rFonts w:ascii="Cambria Math" w:hAnsi="Cambria Math"/>
+                  <w:lang w:val="en-GB"/>
+                </w:rPr>
+                <m:t>1368×768</m:t>
+              </m:r>
+            </m:sup>
+          </m:sSup>
+          <m:r>
+            <w:rPr>
+              <w:lang w:val="en-GB"/>
+            </w:rPr>
+            <w:br/>
+          </m:r>
+        </m:oMath>
+      </m:oMathPara>
+    </w:p>
+    <w:p>
+      <w:pPr>
+        <w:rPr>
+          <w:lang w:val="en-GB"/>
+        </w:rPr>
+      </w:pPr>
+      <w:r>
+        <w:rPr>
+          <w:lang w:val="en-GB"/>
+        </w:rPr>
+        <w:t>where 1,368 corresponds to the number of compounds in the final dataset and 768 represents the hidden dimensionality of the ChemBERTa model. The embeddings were exported as a</w:t>
+      </w:r>
+      <w:r>
+        <w:rPr>
+          <w:lang w:val="en-GB"/>
+        </w:rPr>
+        <w:t xml:space="preserve"> </w:t>
+      </w:r>
+      <w:r>
+        <w:rPr>
+          <w:lang w:val="en-GB"/>
+        </w:rPr>
+        <w:t>.tsv file structured analogously to previous representations: rows indexed by DrugBank ID and columns labeled from 0 to 767, ensuring compatibility with downstream supervised learning pipelines.</w:t>
+      </w:r>
+    </w:p>
+    <w:p>
+      <w:pPr>
+        <w:rPr>
+          <w:lang w:val="en-GB"/>
+        </w:rPr>
+      </w:pPr>
+      <w:r>
+        <w:rPr>
+          <w:lang w:val="en-GB"/>
+        </w:rPr>
+        <w:t>To maintain consistency with MolE embeddings and facilitate concatenation or comparative experiments across learned representations, the output vectors were stored in float64 format.</w:t>
+      </w:r>
+    </w:p>
+    <w:p>
+      <w:r>
+        <w:drawing>
+          <wp:inline distT="0" distB="0" distL="0" distR="0" wp14:anchorId="2684E716" wp14:editId="3B6B5C72">
+            <wp:extent cx="5669915" cy="1512570"/>
+            <wp:effectExtent l="0" t="0" r="6985" b="0"/>
+            <wp:docPr id="203255376" name="Picture 1" descr="A screenshot of a computer&#10;&#10;AI-generated content may be incorrect."/>
+            <wp:cNvGraphicFramePr>
+              <a:graphicFrameLocks xmlns:a="http://schemas.openxmlformats.org/drawingml/2006/main" noChangeAspect="1"/>
+            </wp:cNvGraphicFramePr>
+            <a:graphic xmlns:a="http://schemas.openxmlformats.org/drawingml/2006/main">
+              <a:graphicData uri="http://schemas.openxmlformats.org/drawingml/2006/picture">
+                <pic:pic xmlns:pic="http://schemas.openxmlformats.org/drawingml/2006/picture">
+                  <pic:nvPicPr>
+                    <pic:cNvPr id="203255376" name="Picture 1" descr="A screenshot of a computer&#10;&#10;AI-generated content may be incorrect."/>
+                    <pic:cNvPicPr/>
+                  </pic:nvPicPr>
+                  <pic:blipFill>
+                    <a:blip r:embed="rId28"/>
+                    <a:stretch>
+                      <a:fillRect/>
+                    </a:stretch>
+                  </pic:blipFill>
+                  <pic:spPr>
+                    <a:xfrm>
+                      <a:off x="0" y="0"/>
+                      <a:ext cx="5669915" cy="1512570"/>
+                    </a:xfrm>
+                    <a:prstGeom prst="rect">
+                      <a:avLst/>
+                    </a:prstGeom>
+                  </pic:spPr>
+                </pic:pic>
+              </a:graphicData>
+            </a:graphic>
+          </wp:inline>
+        </w:drawing>
+      </w:r>
+    </w:p>
+    <w:p>
+      <w:pPr>
+        <w:rPr>
+          <w:lang w:val="en-GB"/>
+        </w:rPr>
+      </w:pPr>
+      <w:r>
+        <w:rPr>
+          <w:b/>
+          <w:bCs/>
+          <w:lang w:val="en-GB"/>
+        </w:rPr>
+        <w:t>Figure X.</w:t>
+      </w:r>
+      <w:r>
+        <w:rPr>
+          <w:lang w:val="en-GB"/>
+        </w:rPr>
+        <w:t xml:space="preserve"> ChemBERTa embedding matrix for the curated dataset. Rows correspond to DrugBank IDs and columns (0–767) represent contextual embedding dimensions extracted from the pretrained transformer model, forming a </w:t>
+      </w:r>
+      <m:oMath>
+        <m:r>
+          <m:rPr>
+            <m:sty m:val="p"/>
+          </m:rPr>
+          <w:rPr>
+            <w:rFonts w:ascii="Cambria Math" w:hAnsi="Cambria Math"/>
+            <w:lang w:val="en-GB"/>
+          </w:rPr>
+          <m:t>1368×768</m:t>
+        </m:r>
+      </m:oMath>
+      <w:r>
+        <w:rPr>
+          <w:lang w:val="en-GB"/>
+        </w:rPr>
+        <w:t xml:space="preserve"> </w:t>
+      </w:r>
+      <w:r>
+        <w:rPr>
+          <w:lang w:val="en-GB"/>
+        </w:rPr>
+        <w:t>continuous feature matrix suitable for multi-label classification.</w:t>
+      </w:r>
+    </w:p>
+    <w:p>
+      <w:pPr>
+        <w:pStyle w:val="Heading3"/>
+        <w:rPr>
+          <w:lang w:val="en-GB" w:eastAsia="en-GB"/>
+        </w:rPr>
+      </w:pPr>
+      <w:r>
+        <w:rPr>
+          <w:lang w:val="en-GB" w:eastAsia="en-GB"/>
+        </w:rPr>
+        <w:t xml:space="preserve">Molecular Embedding Extraction Using </w:t>
+      </w:r>
+      <w:r>
+        <w:rPr>
+          <w:lang w:val="en-GB" w:eastAsia="en-GB"/>
+        </w:rPr>
+        <w:t>User-Trained InChI embedder</w:t>
+      </w:r>
+    </w:p>
+    <w:p>
+      <w:pPr>
+        <w:rPr>
+          <w:lang w:val="en-GB" w:eastAsia="en-GB"/>
+        </w:rPr>
+      </w:pPr>
+      <w:r>
+        <w:rPr>
+          <w:lang w:val="en-GB" w:eastAsia="en-GB"/>
         </w:rPr>
         <w:t>…</w:t>
       </w:r>
@@ -7839,7 +8613,7 @@
         <w:rPr>
           <w:lang w:val="en-GB" w:eastAsia="en-GB"/>
         </w:rPr>
-        <w:t>embeddings already trained using SMILES (this is Mol2Vec, Mol E and maybe chemBERTa) and finally one with auto learned embedding using InChI.</w:t>
+        <w:t>finally one with auto learned embedding using InChI.</w:t>
       </w:r>
     </w:p>
     <w:p>
@@ -7976,296 +8750,11 @@
     </w:p>
     <w:p>
       <w:pPr>
-        <w:pStyle w:val="ListParagraph"/>
-        <w:numPr>
-          <w:ilvl w:val="0"/>
-          <w:numId w:val="27"/>
-        </w:numPr>
         <w:jc w:val="both"/>
         <w:rPr>
           <w:lang w:val="en-GB"/>
         </w:rPr>
       </w:pPr>
-      <w:r>
-        <w:rPr>
-          <w:lang w:val="en-GB" w:eastAsia="en-GB"/>
-        </w:rPr>
-        <w:t xml:space="preserve">Mohsin, Noor &amp; Farrukh, Maryam &amp; Shahzadi, Saba &amp; Irfan, Muhammad. (2024). Drug </w:t>
-      </w:r>
-      <w:r>
-        <w:rPr>
-          <w:lang w:val="en-GB" w:eastAsia="en-GB"/>
-        </w:rPr>
-        <w:t>Metabolism: Phase I and Phase II Metabolic Pathways. 10.5772/intechopen.112854.</w:t>
-      </w:r>
-    </w:p>
-    <w:p>
-      <w:pPr>
-        <w:pStyle w:val="ListParagraph"/>
-        <w:numPr>
-          <w:ilvl w:val="0"/>
-          <w:numId w:val="27"/>
-        </w:numPr>
-        <w:jc w:val="both"/>
-        <w:rPr>
-          <w:lang w:eastAsia="en-GB"/>
-        </w:rPr>
-      </w:pPr>
-      <w:r>
-        <w:rPr>
-          <w:lang w:val="en-GB"/>
-        </w:rPr>
-        <w:t>Alqahtani S. (2017). In silico ADME-Tox modeling: progress and prospects. </w:t>
-      </w:r>
-      <w:r>
-        <w:t xml:space="preserve">Expert opinion on drug metabolism &amp; toxicology, 13(11), 1147–1158. </w:t>
-      </w:r>
-      <w:hyperlink r:id="rId26" w:history="1">
-        <w:r>
-          <w:rPr>
-            <w:rStyle w:val="Hyperlink"/>
-          </w:rPr>
-          <w:t>https://doi.org/10.1080/17425255.2017.1389897</w:t>
-        </w:r>
-      </w:hyperlink>
-    </w:p>
-    <w:p>
-      <w:pPr>
-        <w:pStyle w:val="ListParagraph"/>
-        <w:numPr>
-          <w:ilvl w:val="0"/>
-          <w:numId w:val="27"/>
-        </w:numPr>
-        <w:jc w:val="both"/>
-      </w:pPr>
-      <w:r>
-        <w:rPr>
-          <w:lang w:val="en-GB"/>
-        </w:rPr>
-        <w:t>Öeren, M., Hunt, P. A., Wharrick, C. E., Tabatabaei Ghomi, H., &amp; Segall, M. D. (2024). Predicting routes of phase I and II metabolism based on quantum mechanics and machine learning. </w:t>
-      </w:r>
-      <w:r>
-        <w:t>Xenobiotica, 54(7), 379–393. https://doi.org/10.1080/00498254.2023.2284251 (STARDSUT)</w:t>
-      </w:r>
-    </w:p>
-    <w:p>
-      <w:pPr>
-        <w:pStyle w:val="ListParagraph"/>
-        <w:numPr>
-          <w:ilvl w:val="0"/>
-          <w:numId w:val="27"/>
-        </w:numPr>
-        <w:jc w:val="both"/>
-      </w:pPr>
-      <w:hyperlink r:id="rId27" w:history="1">
-        <w:r>
-          <w:t>https://www.moldiscovery.com/software/metasite7/</w:t>
-        </w:r>
-      </w:hyperlink>
-      <w:r>
-        <w:t xml:space="preserve"> (METASITE7)</w:t>
-      </w:r>
-    </w:p>
-    <w:p>
-      <w:pPr>
-        <w:pStyle w:val="ListParagraph"/>
-        <w:numPr>
-          <w:ilvl w:val="0"/>
-          <w:numId w:val="27"/>
-        </w:numPr>
-        <w:jc w:val="both"/>
-      </w:pPr>
-      <w:r>
-        <w:rPr>
-          <w:lang w:val="en-GB"/>
-        </w:rPr>
-        <w:t xml:space="preserve">X4: Morgan, H. L. (1965). The Generation of a Unique Machine Description for Chemical Structures-A Technique Developed at Chemical Abstracts Service. </w:t>
-      </w:r>
-      <w:r>
-        <w:t>Journal of Chemical Documentation, 5(2), 107–113. https://doi.org/10.1021/c160017a018</w:t>
-      </w:r>
-    </w:p>
-    <w:p>
-      <w:pPr>
-        <w:pStyle w:val="ListParagraph"/>
-        <w:numPr>
-          <w:ilvl w:val="0"/>
-          <w:numId w:val="27"/>
-        </w:numPr>
-        <w:jc w:val="both"/>
-        <w:rPr>
-          <w:lang w:val="en-GB"/>
-        </w:rPr>
-      </w:pPr>
-      <w:r>
-        <w:rPr>
-          <w:lang w:val="en-GB"/>
-        </w:rPr>
-        <w:t xml:space="preserve">X5: Jaeger, S., Fulle, S., &amp; Turk, S. (2018). Mol2vec: Unsupervised Machine Learning Approach with Chemical Intuition. Journal of Chemical Information and Modeling, 58(1), 27–35. </w:t>
-      </w:r>
-      <w:hyperlink r:id="rId28" w:history="1">
-        <w:r>
-          <w:rPr>
-            <w:rStyle w:val="Hyperlink"/>
-            <w:lang w:val="en-GB"/>
-          </w:rPr>
-          <w:t>https://doi.org/10.1021/acs.jcim.7b00616</w:t>
-        </w:r>
-      </w:hyperlink>
-    </w:p>
-    <w:p>
-      <w:pPr>
-        <w:pStyle w:val="ListParagraph"/>
-        <w:numPr>
-          <w:ilvl w:val="0"/>
-          <w:numId w:val="27"/>
-        </w:numPr>
-        <w:jc w:val="both"/>
-        <w:rPr>
-          <w:lang w:val="en-GB"/>
-        </w:rPr>
-      </w:pPr>
-      <w:r>
-        <w:rPr>
-          <w:lang w:val="en-GB"/>
-        </w:rPr>
-        <w:t xml:space="preserve">X6: </w:t>
-      </w:r>
-      <w:r>
-        <w:rPr>
-          <w:lang w:val="en-GB"/>
-        </w:rPr>
-        <w:t xml:space="preserve">Chithrananda, S., Grand, G., &amp; Ramsundar, B. (2020). ChemBERTa: Large-Scale Self-Supervised Pretraining for Molecular Property Prediction (Version 2). arXiv. </w:t>
-      </w:r>
-      <w:hyperlink r:id="rId29" w:history="1">
-        <w:r>
-          <w:rPr>
-            <w:rStyle w:val="Hyperlink"/>
-            <w:lang w:val="en-GB"/>
-          </w:rPr>
-          <w:t>https://doi.org/10.48550/ARXIV.2010.09885</w:t>
-        </w:r>
-      </w:hyperlink>
-    </w:p>
-    <w:p>
-      <w:pPr>
-        <w:pStyle w:val="ListParagraph"/>
-        <w:numPr>
-          <w:ilvl w:val="0"/>
-          <w:numId w:val="27"/>
-        </w:numPr>
-        <w:jc w:val="both"/>
-        <w:rPr>
-          <w:lang w:val="en-GB"/>
-        </w:rPr>
-      </w:pPr>
-      <w:r>
-        <w:rPr>
-          <w:lang w:val="en-GB"/>
-        </w:rPr>
-        <w:t xml:space="preserve">X7: </w:t>
-      </w:r>
-      <w:r>
-        <w:rPr>
-          <w:lang w:val="en-GB"/>
-        </w:rPr>
-        <w:t xml:space="preserve">Li, T., &amp; Pei, Y. (2023). MOLE: MOdular Learning FramEwork via Mutual Information Maximization (Version 1). arXiv. </w:t>
-      </w:r>
-      <w:hyperlink r:id="rId30" w:history="1">
-        <w:r>
-          <w:rPr>
-            <w:rStyle w:val="Hyperlink"/>
-            <w:lang w:val="en-GB"/>
-          </w:rPr>
-          <w:t>https://doi.org/10.48550/ARXIV.2308.07772</w:t>
-        </w:r>
-      </w:hyperlink>
-    </w:p>
-    <w:p>
-      <w:pPr>
-        <w:pStyle w:val="ListParagraph"/>
-        <w:numPr>
-          <w:ilvl w:val="0"/>
-          <w:numId w:val="27"/>
-        </w:numPr>
-        <w:jc w:val="both"/>
-        <w:rPr>
-          <w:lang w:val="en-GB"/>
-        </w:rPr>
-      </w:pPr>
-      <w:r>
-        <w:rPr>
-          <w:lang w:val="en-GB"/>
-        </w:rPr>
-        <w:t xml:space="preserve">X8: </w:t>
-      </w:r>
-      <w:r>
-        <w:rPr>
-          <w:lang w:val="en-GB"/>
-        </w:rPr>
-        <w:t>Knox C, Wilson M, Klinger CM, et al. DrugBank 6.0: the DrugBank Knowledgebase for 2024. Nucleic Acids Res. 2024 Jan 5;52(D1):D1265-D1275. doi: 10.1093/nar/gkad976.</w:t>
-      </w:r>
-    </w:p>
-    <w:p>
-      <w:pPr>
-        <w:pStyle w:val="ListParagraph"/>
-        <w:numPr>
-          <w:ilvl w:val="0"/>
-          <w:numId w:val="27"/>
-        </w:numPr>
-        <w:jc w:val="both"/>
-        <w:rPr>
-          <w:lang w:val="en-GB"/>
-        </w:rPr>
-      </w:pPr>
-      <w:r>
-        <w:t xml:space="preserve">X9: </w:t>
-      </w:r>
-      <w:r>
-        <w:t xml:space="preserve">Olayo-Alarcon, R., Amstalden, M.K., Zannoni, A. et al. </w:t>
-      </w:r>
-      <w:r>
-        <w:rPr>
-          <w:lang w:val="en-GB"/>
-        </w:rPr>
-        <w:t xml:space="preserve">Pre-trained molecular representations enable antimicrobial discovery. </w:t>
-      </w:r>
-      <w:r>
-        <w:t xml:space="preserve">Nat Commun 16, 3420 (2025). </w:t>
-      </w:r>
-      <w:hyperlink r:id="rId31" w:history="1">
-        <w:r>
-          <w:rPr>
-            <w:rStyle w:val="Hyperlink"/>
-          </w:rPr>
-          <w:t>https://doi.org/10.1038/s41467-025-58804-4</w:t>
-        </w:r>
-      </w:hyperlink>
-    </w:p>
-    <w:p>
-      <w:pPr>
-        <w:pStyle w:val="ListParagraph"/>
-        <w:numPr>
-          <w:ilvl w:val="0"/>
-          <w:numId w:val="27"/>
-        </w:numPr>
-        <w:jc w:val="both"/>
-        <w:rPr>
-          <w:lang w:val="en-GB"/>
-        </w:rPr>
-      </w:pPr>
-      <w:r>
-        <w:rPr>
-          <w:lang w:val="en-GB"/>
-        </w:rPr>
-        <w:t xml:space="preserve">X10: </w:t>
-      </w:r>
-      <w:r>
-        <w:rPr>
-          <w:lang w:val="en-GB"/>
-        </w:rPr>
-        <w:t>RDKit: Open-source cheminformatics. https://www.rdkit.org</w:t>
-      </w:r>
     </w:p>
     <w:sectPr>
       <w:pgSz w:w="11906" w:h="16838" w:code="9"/>
@@ -8469,7 +8958,7 @@
         <v:path o:extrusionok="f" gradientshapeok="t" o:connecttype="rect"/>
         <o:lock v:ext="edit" aspectratio="t"/>
       </v:shapetype>
-      <v:shape id="_x0000_i1025" type="#_x0000_t75" style="width:167.5pt;height:167.5pt;visibility:visible;mso-wrap-style:square" o:bullet="t">
+      <v:shape id="_x0000_i1025" type="#_x0000_t75" style="width:169.7pt;height:169.7pt;visibility:visible;mso-wrap-style:square" o:bullet="t">
         <v:imagedata r:id="rId1" o:title=""/>
       </v:shape>
     </w:pict>
@@ -12359,6 +12848,18 @@
       <w:ind w:left="440"/>
     </w:pPr>
   </w:style>
+  <w:style w:type="character" w:styleId="FollowedHyperlink">
+    <w:name w:val="FollowedHyperlink"/>
+    <w:basedOn w:val="DefaultParagraphFont"/>
+    <w:uiPriority w:val="99"/>
+    <w:semiHidden/>
+    <w:unhideWhenUsed/>
+    <w:rsid w:val="00AA118B"/>
+    <w:rPr>
+      <w:color w:val="954F72" w:themeColor="followedHyperlink"/>
+      <w:u w:val="single"/>
+    </w:rPr>
+  </w:style>
 </w:styles>
 </file>
 
@@ -12528,8 +13029,11 @@
   <w:rsids>
     <w:rsidRoot w:val="00C74BBF"/>
     <w:rsid w:val="00055CD9"/>
+    <w:rsid w:val="00334480"/>
+    <w:rsid w:val="004026C8"/>
     <w:rsid w:val="007C3DC9"/>
     <w:rsid w:val="00C74BBF"/>
+    <w:rsid w:val="00EE0F88"/>
   </w:rsids>
   <m:mathPr>
     <m:mathFont m:val="Cambria Math"/>
@@ -13278,7 +13782,7 @@
   <we:properties>
     <we:property name="MENDELEY_BIBLIOGRAPHY_IS_DIRTY" value="true"/>
     <we:property name="MENDELEY_BIBLIOGRAPHY_LAST_MODIFIED" value="1771017153290"/>
-    <we:property name="MENDELEY_CITATIONS" value="[{&quot;citationID&quot;:&quot;MENDELEY_CITATION_917e5d1d-8132-466d-b0a6-a0da3177f8a4&quot;,&quot;properties&quot;:{&quot;noteIndex&quot;:0},&quot;isEdited&quot;:false,&quot;manualOverride&quot;:{&quot;isManuallyOverridden&quot;:false,&quot;citeprocText&quot;:&quot;[1]&quot;,&quot;manualOverrideText&quot;:&quot;&quot;},&quot;citationTag&quot;:&quot;MENDELEY_CITATION_v3_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&quot;,&quot;citationItems&quot;:[{&quot;id&quot;:&quot;bf4b9b8e-8cd4-3267-8fea-3e05e74bdeb9&quot;,&quot;itemData&quot;:{&quot;type&quot;:&quot;chapter&quot;,&quot;id&quot;:&quot;bf4b9b8e-8cd4-3267-8fea-3e05e74bdeb9&quot;,&quot;title&quot;:&quot;Drug Metabolism: Phase I and Phase II Metabolic Pathways&quot;,&quot;author&quot;:[{&quot;family&quot;:&quot;ul Amin Mohsin&quot;,&quot;given&quot;:&quot;Noor&quot;,&quot;parse-names&quot;:false,&quot;dropping-particle&quot;:&quot;&quot;,&quot;non-dropping-particle&quot;:&quot;&quot;},{&quot;family&quot;:&quot;Farrukh&quot;,&quot;given&quot;:&quot;Maryam&quot;,&quot;parse-names&quot;:false,&quot;dropping-particle&quot;:&quot;&quot;,&quot;non-dropping-particle&quot;:&quot;&quot;},{&quot;family&quot;:&quot;Shahzadi&quot;,&quot;given&quot;:&quot;Saba&quot;,&quot;parse-names&quot;:false,&quot;dropping-particle&quot;:&quot;&quot;,&quot;non-dropping-particle&quot;:&quot;&quot;},{&quot;family&quot;:&quot;Irfan&quot;,&quot;given&quot;:&quot;Muhammad&quot;,&quot;parse-names&quot;:false,&quot;dropping-particle&quot;:&quot;&quot;,&quot;non-dropping-particle&quot;:&quot;&quot;}],&quot;DOI&quot;:&quot;10.5772/intechopen.112854&quot;,&quot;issued&quot;:{&quot;date-parts&quot;:[[2024,2,14]]},&quot;container-title-short&quot;:&quot;&quot;},&quot;isTemporary&quot;:false}]},{&quot;citationID&quot;:&quot;MENDELEY_CITATION_4c61a503-9278-499d-9d99-f0a543c311cd&quot;,&quot;properties&quot;:{&quot;noteIndex&quot;:0},&quot;isEdited&quot;:false,&quot;manualOverride&quot;:{&quot;isManuallyOverridden&quot;:false,&quot;citeprocText&quot;:&quot;[2]&quot;,&quot;manualOverrideText&quot;:&quot;&quot;},&quot;citationTag&quot;:&quot;MENDELEY_CITATION_v3_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&quot;,&quot;citationItems&quot;:[{&quot;id&quot;:&quot;a7499272-8f2c-3731-b644-7b0aae951850&quot;,&quot;itemData&quot;:{&quot;type&quot;:&quot;article-journal&quot;,&quot;id&quot;:&quot;a7499272-8f2c-3731-b644-7b0aae951850&quot;,&quot;title&quot;:&quot;&lt;i&gt;In silico&lt;/i&gt; ADME-Tox modeling: progress and prospects&quot;,&quot;author&quot;:[{&quot;family&quot;:&quot;Alqahtani&quot;,&quot;given&quot;:&quot;Saeed&quot;,&quot;parse-names&quot;:false,&quot;dropping-particle&quot;:&quot;&quot;,&quot;non-dropping-particle&quot;:&quot;&quot;}],&quot;container-title&quot;:&quot;Expert Opinion on Drug Metabolism &amp; Toxicology&quot;,&quot;container-title-short&quot;:&quot;Expert Opin. Drug Metab. Toxicol.&quot;,&quot;DOI&quot;:&quot;10.1080/17425255.2017.1389897&quot;,&quot;ISSN&quot;:&quot;1742-5255&quot;,&quot;issued&quot;:{&quot;date-parts&quot;:[[2017,11,2]]},&quot;page&quot;:&quot;1147-1158&quot;,&quot;issue&quot;:&quot;11&quot;,&quot;volume&quot;:&quot;13&quot;},&quot;isTemporary&quot;:false}]}]"/>
+    <we:property name="MENDELEY_CITATIONS" value="[{&quot;citationID&quot;:&quot;MENDELEY_CITATION_917e5d1d-8132-466d-b0a6-a0da3177f8a4&quot;,&quot;properties&quot;:{&quot;noteIndex&quot;:0},&quot;isEdited&quot;:false,&quot;manualOverride&quot;:{&quot;isManuallyOverridden&quot;:false,&quot;citeprocText&quot;:&quot;[1]&quot;,&quot;manualOverrideText&quot;:&quot;&quot;},&quot;citationTag&quot;:&quot;MENDELEY_CITATION_v3_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&quot;,&quot;citationItems&quot;:[{&quot;id&quot;:&quot;bf4b9b8e-8cd4-3267-8fea-3e05e74bdeb9&quot;,&quot;itemData&quot;:{&quot;type&quot;:&quot;chapter&quot;,&quot;id&quot;:&quot;bf4b9b8e-8cd4-3267-8fea-3e05e74bdeb9&quot;,&quot;title&quot;:&quot;Drug Metabolism: Phase I and Phase II Metabolic Pathways&quot;,&quot;author&quot;:[{&quot;family&quot;:&quot;ul Amin Mohsin&quot;,&quot;given&quot;:&quot;Noor&quot;,&quot;parse-names&quot;:false,&quot;dropping-particle&quot;:&quot;&quot;,&quot;non-dropping-particle&quot;:&quot;&quot;},{&quot;family&quot;:&quot;Farrukh&quot;,&quot;given&quot;:&quot;Maryam&quot;,&quot;parse-names&quot;:false,&quot;dropping-particle&quot;:&quot;&quot;,&quot;non-dropping-particle&quot;:&quot;&quot;},{&quot;family&quot;:&quot;Shahzadi&quot;,&quot;given&quot;:&quot;Saba&quot;,&quot;parse-names&quot;:false,&quot;dropping-particle&quot;:&quot;&quot;,&quot;non-dropping-particle&quot;:&quot;&quot;},{&quot;family&quot;:&quot;Irfan&quot;,&quot;given&quot;:&quot;Muhammad&quot;,&quot;parse-names&quot;:false,&quot;dropping-particle&quot;:&quot;&quot;,&quot;non-dropping-particle&quot;:&quot;&quot;}],&quot;DOI&quot;:&quot;10.5772/intechopen.112854&quot;,&quot;issued&quot;:{&quot;date-parts&quot;:[[2024,2,14]]},&quot;container-title-short&quot;:&quot;&quot;},&quot;isTemporary&quot;:false}]},{&quot;citationID&quot;:&quot;MENDELEY_CITATION_4c61a503-9278-499d-9d99-f0a543c311cd&quot;,&quot;properties&quot;:{&quot;noteIndex&quot;:0},&quot;isEdited&quot;:false,&quot;manualOverride&quot;:{&quot;isManuallyOverridden&quot;:false,&quot;citeprocText&quot;:&quot;[2]&quot;,&quot;manualOverrideText&quot;:&quot;&quot;},&quot;citationTag&quot;:&quot;MENDELEY_CITATION_v3_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&quot;,&quot;citationItems&quot;:[{&quot;id&quot;:&quot;a7499272-8f2c-3731-b644-7b0aae951850&quot;,&quot;itemData&quot;:{&quot;type&quot;:&quot;article-journal&quot;,&quot;id&quot;:&quot;a7499272-8f2c-3731-b644-7b0aae951850&quot;,&quot;title&quot;:&quot;In silico ADME-Tox modeling: progress and prospects&quot;,&quot;author&quot;:[{&quot;family&quot;:&quot;Alqahtani&quot;,&quot;given&quot;:&quot;Saeed&quot;,&quot;parse-names&quot;:false,&quot;dropping-particle&quot;:&quot;&quot;,&quot;non-dropping-particle&quot;:&quot;&quot;}],&quot;container-title&quot;:&quot;Expert Opinion on Drug Metabolism &amp; Toxicology&quot;,&quot;container-title-short&quot;:&quot;Expert Opin. Drug Metab. Toxicol.&quot;,&quot;DOI&quot;:&quot;10.1080/17425255.2017.1389897&quot;,&quot;ISSN&quot;:&quot;1742-5255&quot;,&quot;issued&quot;:{&quot;date-parts&quot;:[[2017,11,2]]},&quot;page&quot;:&quot;1147-1158&quot;,&quot;issue&quot;:&quot;11&quot;,&quot;volume&quot;:&quot;13&quot;},&quot;isTemporary&quot;:false}]},{&quot;citationID&quot;:&quot;MENDELEY_CITATION_f9163c9d-db05-495c-82ad-845f41c010e3&quot;,&quot;properties&quot;:{&quot;noteIndex&quot;:0},&quot;isEdited&quot;:false,&quot;manualOverride&quot;:{&quot;isManuallyOverridden&quot;:false,&quot;citeprocText&quot;:&quot;[3]&quot;,&quot;manualOverrideText&quot;:&quot;&quot;},&quot;citationTag&quot;:&quot;MENDELEY_CITATION_v3_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&quot;,&quot;citationItems&quot;:[{&quot;id&quot;:&quot;41dab8de-eca9-3196-8661-835a96a3207d&quot;,&quot;itemData&quot;:{&quot;type&quot;:&quot;article-journal&quot;,&quot;id&quot;:&quot;41dab8de-eca9-3196-8661-835a96a3207d&quot;,&quot;title&quot;:&quot;Predicting routes of phase I and II metabolism based on quantum mechanics and machine learning&quot;,&quot;author&quot;:[{&quot;family&quot;:&quot;Öeren&quot;,&quot;given&quot;:&quot;Mario&quot;,&quot;parse-names&quot;:false,&quot;dropping-particle&quot;:&quot;&quot;,&quot;non-dropping-particle&quot;:&quot;&quot;},{&quot;family&quot;:&quot;Hunt&quot;,&quot;given&quot;:&quot;Peter A.&quot;,&quot;parse-names&quot;:false,&quot;dropping-particle&quot;:&quot;&quot;,&quot;non-dropping-particle&quot;:&quot;&quot;},{&quot;family&quot;:&quot;Wharrick&quot;,&quot;given&quot;:&quot;Charlotte E.&quot;,&quot;parse-names&quot;:false,&quot;dropping-particle&quot;:&quot;&quot;,&quot;non-dropping-particle&quot;:&quot;&quot;},{&quot;family&quot;:&quot;Tabatabaei Ghomi&quot;,&quot;given&quot;:&quot;Hamed&quot;,&quot;parse-names&quot;:false,&quot;dropping-particle&quot;:&quot;&quot;,&quot;non-dropping-particle&quot;:&quot;&quot;},{&quot;family&quot;:&quot;Segall&quot;,&quot;given&quot;:&quot;Matthew D.&quot;,&quot;parse-names&quot;:false,&quot;dropping-particle&quot;:&quot;&quot;,&quot;non-dropping-particle&quot;:&quot;&quot;}],&quot;container-title&quot;:&quot;Xenobiotica&quot;,&quot;DOI&quot;:&quot;10.1080/00498254.2023.2284251&quot;,&quot;ISSN&quot;:&quot;0049-8254&quot;,&quot;issued&quot;:{&quot;date-parts&quot;:[[2024,8,8]]},&quot;page&quot;:&quot;379-393&quot;,&quot;issue&quot;:&quot;7&quot;,&quot;volume&quot;:&quot;54&quot;,&quot;container-title-short&quot;:&quot;&quot;},&quot;isTemporary&quot;:false}]},{&quot;citationID&quot;:&quot;MENDELEY_CITATION_b3a78241-26d9-4c0f-a776-f58d6393a7c1&quot;,&quot;properties&quot;:{&quot;noteIndex&quot;:0},&quot;isEdited&quot;:false,&quot;manualOverride&quot;:{&quot;isManuallyOverridden&quot;:false,&quot;citeprocText&quot;:&quot;[4]&quot;,&quot;manualOverrideText&quot;:&quot;&quot;},&quot;citationTag&quot;:&quot;MENDELEY_CITATION_v3_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&quot;,&quot;citationItems&quot;:[{&quot;id&quot;:&quot;13bc8314-57b6-3cd6-845d-b642b9f122d5&quot;,&quot;itemData&quot;:{&quot;type&quot;:&quot;webpage&quot;,&quot;id&quot;:&quot;13bc8314-57b6-3cd6-845d-b642b9f122d5&quot;,&quot;title&quot;:&quot;Decoding phase I &amp; II human drug metabolism using the prediction tool MetaSite for chemists, medicinal chemists, and metID experts.&quot;,&quot;author&quot;:[{&quot;family&quot;:&quot;Cruciani&quot;,&quot;given&quot;:&quot;Gabriele&quot;,&quot;parse-names&quot;:false,&quot;dropping-particle&quot;:&quot;&quot;,&quot;non-dropping-particle&quot;:&quot;&quot;},{&quot;family&quot;:&quot;Desantis&quot;,&quot;given&quot;:&quot;Jenny&quot;,&quot;parse-names&quot;:false,&quot;dropping-particle&quot;:&quot;&quot;,&quot;non-dropping-particle&quot;:&quot;&quot;},{&quot;family&quot;:&quot;Palomba&quot;,&quot;given&quot;:&quot;Tommaso&quot;,&quot;parse-names&quot;:false,&quot;dropping-particle&quot;:&quot;&quot;,&quot;non-dropping-particle&quot;:&quot;&quot;},{&quot;family&quot;:&quot;Baroni&quot;,&quot;given&quot;:&quot;Massimo&quot;,&quot;parse-names&quot;:false,&quot;dropping-particle&quot;:&quot;&quot;,&quot;non-dropping-particle&quot;:&quot;&quot;},{&quot;family&quot;:&quot;Valeri&quot;,&quot;given&quot;:&quot;Aurora&quot;,&quot;parse-names&quot;:false,&quot;dropping-particle&quot;:&quot;&quot;,&quot;non-dropping-particle&quot;:&quot;&quot;},{&quot;family&quot;:&quot;Siragusa&quot;,&quot;given&quot;:&quot;Lydia&quot;,&quot;parse-names&quot;:false,&quot;dropping-particle&quot;:&quot;&quot;,&quot;non-dropping-particle&quot;:&quot;&quot;},{&quot;family&quot;:&quot;Venturi&quot;,&quot;given&quot;:&quot;Ludovico&quot;,&quot;parse-names&quot;:false,&quot;dropping-particle&quot;:&quot;&quot;,&quot;non-dropping-particle&quot;:&quot;&quot;},{&quot;family&quot;:&quot;Zamora&quot;,&quot;given&quot;:&quot;Ismael&quot;,&quot;parse-names&quot;:false,&quot;dropping-particle&quot;:&quot;&quot;,&quot;non-dropping-particle&quot;:&quot;&quot;},{&quot;family&quot;:&quot;Meyer&quot;,&quot;given&quot;:&quot;Christophe&quot;,&quot;parse-names&quot;:false,&quot;dropping-particle&quot;:&quot;&quot;,&quot;non-dropping-particle&quot;:&quot;&quot;},{&quot;family&quot;:&quot;Laboureur&quot;,&quot;given&quot;:&quot;Laurent&quot;,&quot;parse-names&quot;:false,&quot;dropping-particle&quot;:&quot;&quot;,&quot;non-dropping-particle&quot;:&quot;&quot;},{&quot;family&quot;:&quot;Emre&quot;,&quot;given&quot;:&quot;Isin&quot;,&quot;parse-names&quot;:false,&quot;dropping-particle&quot;:&quot;&quot;,&quot;non-dropping-particle&quot;:&quot;&quot;},{&quot;family&quot;:&quot;Goracci&quot;,&quot;given&quot;:&quot;Laura&quot;,&quot;parse-names&quot;:false,&quot;dropping-particle&quot;:&quot;&quot;,&quot;non-dropping-particle&quot;:&quot;&quot;}],&quot;issued&quot;:{&quot;date-parts&quot;:[[2024]]},&quot;container-title-short&quot;:&quot;&quot;},&quot;isTemporary&quot;:false}]},{&quot;citationID&quot;:&quot;MENDELEY_CITATION_0e2af13d-1186-46c8-b802-9fb14303c0dc&quot;,&quot;properties&quot;:{&quot;noteIndex&quot;:0},&quot;isEdited&quot;:false,&quot;manualOverride&quot;:{&quot;isManuallyOverridden&quot;:false,&quot;citeprocText&quot;:&quot;[5]&quot;,&quot;manualOverrideText&quot;:&quot;&quot;},&quot;citationTag&quot;:&quot;MENDELEY_CITATION_v3_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&quot;,&quot;citationItems&quot;:[{&quot;id&quot;:&quot;23927d7f-21a8-33f9-bc4d-62bd50964d5d&quot;,&quot;itemData&quot;:{&quot;type&quot;:&quot;article-journal&quot;,&quot;id&quot;:&quot;23927d7f-21a8-33f9-bc4d-62bd50964d5d&quot;,&quot;title&quot;:&quot;The Generation of a Unique Machine Description for Chemical Structures-A Technique Developed at Chemical Abstracts Service.&quot;,&quot;author&quot;:[{&quot;family&quot;:&quot;Morgan&quot;,&quot;given&quot;:&quot;H. L.&quot;,&quot;parse-names&quot;:false,&quot;dropping-particle&quot;:&quot;&quot;,&quot;non-dropping-particle&quot;:&quot;&quot;}],&quot;container-title&quot;:&quot;Journal of Chemical Documentation&quot;,&quot;container-title-short&quot;:&quot;J. Chem. Doc.&quot;,&quot;DOI&quot;:&quot;10.1021/c160017a018&quot;,&quot;ISSN&quot;:&quot;0021-9576&quot;,&quot;issued&quot;:{&quot;date-parts&quot;:[[1965,5,1]]},&quot;page&quot;:&quot;107-113&quot;,&quot;issue&quot;:&quot;2&quot;,&quot;volume&quot;:&quot;5&quot;},&quot;isTemporary&quot;:false}]},{&quot;citationID&quot;:&quot;MENDELEY_CITATION_7594bf8b-015d-49aa-b108-510a5eae62b9&quot;,&quot;properties&quot;:{&quot;noteIndex&quot;:0},&quot;isEdited&quot;:false,&quot;manualOverride&quot;:{&quot;isManuallyOverridden&quot;:false,&quot;citeprocText&quot;:&quot;[6]&quot;,&quot;manualOverrideText&quot;:&quot;&quot;},&quot;citationTag&quot;:&quot;MENDELEY_CITATION_v3_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&quot;,&quot;citationItems&quot;:[{&quot;id&quot;:&quot;80c5781c-7e86-33cf-b75b-5ab47acd2884&quot;,&quot;itemData&quot;:{&quot;type&quot;:&quot;article-journal&quot;,&quot;id&quot;:&quot;80c5781c-7e86-33cf-b75b-5ab47acd2884&quot;,&quot;title&quot;:&quot;Mol2vec: Unsupervised Machine Learning Approach with Chemical Intuition&quot;,&quot;author&quot;:[{&quot;family&quot;:&quot;Jaeger&quot;,&quot;given&quot;:&quot;Sabrina&quot;,&quot;parse-names&quot;:false,&quot;dropping-particle&quot;:&quot;&quot;,&quot;non-dropping-particle&quot;:&quot;&quot;},{&quot;family&quot;:&quot;Fulle&quot;,&quot;given&quot;:&quot;Simone&quot;,&quot;parse-names&quot;:false,&quot;dropping-particle&quot;:&quot;&quot;,&quot;non-dropping-particle&quot;:&quot;&quot;},{&quot;family&quot;:&quot;Turk&quot;,&quot;given&quot;:&quot;Samo&quot;,&quot;parse-names&quot;:false,&quot;dropping-particle&quot;:&quot;&quot;,&quot;non-dropping-particle&quot;:&quot;&quot;}],&quot;container-title&quot;:&quot;Journal of Chemical Information and Modeling&quot;,&quot;container-title-short&quot;:&quot;J. Chem. Inf. Model.&quot;,&quot;DOI&quot;:&quot;10.1021/acs.jcim.7b00616&quot;,&quot;ISSN&quot;:&quot;1549-9596&quot;,&quot;issued&quot;:{&quot;date-parts&quot;:[[2018,1,22]]},&quot;page&quot;:&quot;27-35&quot;,&quot;issue&quot;:&quot;1&quot;,&quot;volume&quot;:&quot;58&quot;},&quot;isTemporary&quot;:false}]},{&quot;citationID&quot;:&quot;MENDELEY_CITATION_70668c7c-96e7-42e2-8067-7b3fa3e95455&quot;,&quot;properties&quot;:{&quot;noteIndex&quot;:0},&quot;isEdited&quot;:false,&quot;manualOverride&quot;:{&quot;isManuallyOverridden&quot;:false,&quot;citeprocText&quot;:&quot;[7]&quot;,&quot;manualOverrideText&quot;:&quot;&quot;},&quot;citationTag&quot;:&quot;MENDELEY_CITATION_v3_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&quot;,&quot;citationItems&quot;:[{&quot;id&quot;:&quot;27f87688-13d2-35cf-b3cc-69d56bb2def3&quot;,&quot;itemData&quot;:{&quot;type&quot;:&quot;article-journal&quot;,&quot;id&quot;:&quot;27f87688-13d2-35cf-b3cc-69d56bb2def3&quot;,&quot;title&quot;:&quot;ChemBERTa: Large-Scale Self-Supervised Pretraining for Molecular Property Prediction&quot;,&quot;author&quot;:[{&quot;family&quot;:&quot;Chithrananda&quot;,&quot;given&quot;:&quot;Seyone&quot;,&quot;parse-names&quot;:false,&quot;dropping-particle&quot;:&quot;&quot;,&quot;non-dropping-particle&quot;:&quot;&quot;},{&quot;family&quot;:&quot;Grand&quot;,&quot;given&quot;:&quot;Gabriel&quot;,&quot;parse-names&quot;:false,&quot;dropping-particle&quot;:&quot;&quot;,&quot;non-dropping-particle&quot;:&quot;&quot;},{&quot;family&quot;:&quot;Ramsundar&quot;,&quot;given&quot;:&quot;Bharath&quot;,&quot;parse-names&quot;:false,&quot;dropping-particle&quot;:&quot;&quot;,&quot;non-dropping-particle&quot;:&quot;&quot;}],&quot;container-title&quot;:&quot;arXiv e-prints&quot;,&quot;DOI&quot;:&quot;10.48550/arXiv.2010.09885&quot;,&quot;issued&quot;:{&quot;date-parts&quot;:[[2020,10]]},&quot;page&quot;:&quot;arXiv:2010.09885&quot;,&quot;container-title-short&quot;:&quot;&quot;},&quot;isTemporary&quot;:false}]},{&quot;citationID&quot;:&quot;MENDELEY_CITATION_eed2f2c2-9fb7-481f-9847-505a31c7df76&quot;,&quot;properties&quot;:{&quot;noteIndex&quot;:0},&quot;isEdited&quot;:false,&quot;manualOverride&quot;:{&quot;isManuallyOverridden&quot;:false,&quot;citeprocText&quot;:&quot;[8]&quot;,&quot;manualOverrideText&quot;:&quot;&quot;},&quot;citationTag&quot;:&quot;MENDELEY_CITATION_v3_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&quot;,&quot;citationItems&quot;:[{&quot;id&quot;:&quot;6b3c2795-b358-3d30-b69e-b2ad6a5195ff&quot;,&quot;itemData&quot;:{&quot;type&quot;:&quot;article-journal&quot;,&quot;id&quot;:&quot;6b3c2795-b358-3d30-b69e-b2ad6a5195ff&quot;,&quot;title&quot;:&quot;MOLE: Modular Learning FramEwork via Mutual Information Maximization&quot;,&quot;author&quot;:[{&quot;family&quot;:&quot;Li&quot;,&quot;given&quot;:&quot;Tianchao&quot;,&quot;parse-names&quot;:false,&quot;dropping-particle&quot;:&quot;&quot;,&quot;non-dropping-particle&quot;:&quot;&quot;},{&quot;family&quot;:&quot;Pei&quot;,&quot;given&quot;:&quot;Yulong&quot;,&quot;parse-names&quot;:false,&quot;dropping-particle&quot;:&quot;&quot;,&quot;non-dropping-particle&quot;:&quot;&quot;}],&quot;container-title&quot;:&quot;ArXiv&quot;,&quot;container-title-short&quot;:&quot;ArXiv&quot;,&quot;URL&quot;:&quot;https://api.semanticscholar.org/CorpusID:260899882&quot;,&quot;issued&quot;:{&quot;date-parts&quot;:[[2023]]},&quot;volume&quot;:&quot;abs/2308.07772&quot;},&quot;isTemporary&quot;:false}]},{&quot;citationID&quot;:&quot;MENDELEY_CITATION_6911c6cb-3ce9-4960-b0ab-f73003ee0ccc&quot;,&quot;properties&quot;:{&quot;noteIndex&quot;:0},&quot;isEdited&quot;:false,&quot;manualOverride&quot;:{&quot;isManuallyOverridden&quot;:false,&quot;citeprocText&quot;:&quot;[9]&quot;,&quot;manualOverrideText&quot;:&quot;&quot;},&quot;citationTag&quot;:&quot;MENDELEY_CITATION_v3_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&quot;,&quot;citationItems&quot;:[{&quot;id&quot;:&quot;91bc1232-bb46-3423-9b4f-a14d74fb3264&quot;,&quot;itemData&quot;:{&quot;type&quot;:&quot;webpage&quot;,&quot;id&quot;:&quot;91bc1232-bb46-3423-9b4f-a14d74fb3264&quot;,&quot;title&quot;:&quot;RDKit: Open-source cheminformatics.&quot;,&quot;container-title&quot;:&quot;https://www.rdkit.org&quot;,&quot;container-title-short&quot;:&quot;&quot;},&quot;isTemporary&quot;:false}]},{&quot;citationID&quot;:&quot;MENDELEY_CITATION_c25554b6-155e-4912-80c0-3bf7fbbf1da3&quot;,&quot;properties&quot;:{&quot;noteIndex&quot;:0},&quot;isEdited&quot;:false,&quot;manualOverride&quot;:{&quot;isManuallyOverridden&quot;:false,&quot;citeprocText&quot;:&quot;[10]&quot;,&quot;manualOverrideText&quot;:&quot;&quot;},&quot;citationTag&quot;:&quot;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&quot;,&quot;citationItems&quot;:[{&quot;id&quot;:&quot;05dc4768-a214-33fc-85e4-fc8c5d25d6d2&quot;,&quot;itemData&quot;:{&quot;type&quot;:&quot;article-journal&quot;,&quot;id&quot;:&quot;05dc4768-a214-33fc-85e4-fc8c5d25d6d2&quot;,&quot;title&quot;:&quot;DrugBank 6.0: the DrugBank Knowledgebase for 2024&quot;,&quot;author&quot;:[{&quot;family&quot;:&quot;Knox&quot;,&quot;given&quot;:&quot;Craig&quot;,&quot;parse-names&quot;:false,&quot;dropping-particle&quot;:&quot;&quot;,&quot;non-dropping-particle&quot;:&quot;&quot;},{&quot;family&quot;:&quot;Wilson&quot;,&quot;given&quot;:&quot;Mike&quot;,&quot;parse-names&quot;:false,&quot;dropping-particle&quot;:&quot;&quot;,&quot;non-dropping-particle&quot;:&quot;&quot;},{&quot;family&quot;:&quot;Klinger&quot;,&quot;given&quot;:&quot;Christen M&quot;,&quot;parse-names&quot;:false,&quot;dropping-particle&quot;:&quot;&quot;,&quot;non-dropping-particle&quot;:&quot;&quot;},{&quot;family&quot;:&quot;Franklin&quot;,&quot;given&quot;:&quot;Mark&quot;,&quot;parse-names&quot;:false,&quot;dropping-particle&quot;:&quot;&quot;,&quot;non-dropping-particle&quot;:&quot;&quot;},{&quot;family&quot;:&quot;Oler&quot;,&quot;given&quot;:&quot;Eponine&quot;,&quot;parse-names&quot;:false,&quot;dropping-particle&quot;:&quot;&quot;,&quot;non-dropping-particle&quot;:&quot;&quot;},{&quot;family&quot;:&quot;Wilson&quot;,&quot;given&quot;:&quot;Alex&quot;,&quot;parse-names&quot;:false,&quot;dropping-particle&quot;:&quot;&quot;,&quot;non-dropping-particle&quot;:&quot;&quot;},{&quot;family&quot;:&quot;Pon&quot;,&quot;given&quot;:&quot;Allison&quot;,&quot;parse-names&quot;:false,&quot;dropping-particle&quot;:&quot;&quot;,&quot;non-dropping-particle&quot;:&quot;&quot;},{&quot;family&quot;:&quot;Cox&quot;,&quot;given&quot;:&quot;Jordan&quot;,&quot;parse-names&quot;:false,&quot;dropping-particle&quot;:&quot;&quot;,&quot;non-dropping-particle&quot;:&quot;&quot;},{&quot;family&quot;:&quot;Chin&quot;,&quot;given&quot;:&quot;Na Eun (Lucy)&quot;,&quot;parse-names&quot;:false,&quot;dropping-particle&quot;:&quot;&quot;,&quot;non-dropping-particle&quot;:&quot;&quot;},{&quot;family&quot;:&quot;Strawbridge&quot;,&quot;given&quot;:&quot;Seth A&quot;,&quot;parse-names&quot;:false,&quot;dropping-particle&quot;:&quot;&quot;,&quot;non-dropping-particle&quot;:&quot;&quot;},{&quot;family&quot;:&quot;Garcia-Patino&quot;,&quot;given&quot;:&quot;Marysol&quot;,&quot;parse-names&quot;:false,&quot;dropping-particle&quot;:&quot;&quot;,&quot;non-dropping-particle&quot;:&quot;&quot;},{&quot;family&quot;:&quot;Kruger&quot;,&quot;given&quot;:&quot;Ray&quot;,&quot;parse-names&quot;:false,&quot;dropping-particle&quot;:&quot;&quot;,&quot;non-dropping-particle&quot;:&quot;&quot;},{&quot;family&quot;:&quot;Sivakumaran&quot;,&quot;given&quot;:&quot;Aadhavya&quot;,&quot;parse-names&quot;:false,&quot;dropping-particle&quot;:&quot;&quot;,&quot;non-dropping-particle&quot;:&quot;&quot;},{&quot;family&quot;:&quot;Sanford&quot;,&quot;given&quot;:&quot;Selena&quot;,&quot;parse-names&quot;:false,&quot;dropping-particle&quot;:&quot;&quot;,&quot;non-dropping-particle&quot;:&quot;&quot;},{&quot;family&quot;:&quot;Doshi&quot;,&quot;given&quot;:&quot;Rahil&quot;,&quot;parse-names&quot;:false,&quot;dropping-particle&quot;:&quot;&quot;,&quot;non-dropping-particle&quot;:&quot;&quot;},{&quot;family&quot;:&quot;Khetarpal&quot;,&quot;given&quot;:&quot;Nitya&quot;,&quot;parse-names&quot;:false,&quot;dropping-particle&quot;:&quot;&quot;,&quot;non-dropping-particle&quot;:&quot;&quot;},{&quot;family&quot;:&quot;Fatokun&quot;,&quot;given&quot;:&quot;Omolola&quot;,&quot;parse-names&quot;:false,&quot;dropping-particle&quot;:&quot;&quot;,&quot;non-dropping-particle&quot;:&quot;&quot;},{&quot;family&quot;:&quot;Doucet&quot;,&quot;given&quot;:&quot;Daphnee&quot;,&quot;parse-names&quot;:false,&quot;dropping-particle&quot;:&quot;&quot;,&quot;non-dropping-particle&quot;:&quot;&quot;},{&quot;family&quot;:&quot;Zubkowski&quot;,&quot;given&quot;:&quot;Ashley&quot;,&quot;parse-names&quot;:false,&quot;dropping-particle&quot;:&quot;&quot;,&quot;non-dropping-particle&quot;:&quot;&quot;},{&quot;family&quot;:&quot;Rayat&quot;,&quot;given&quot;:&quot;Dorsa Yahya&quot;,&quot;parse-names&quot;:false,&quot;dropping-particle&quot;:&quot;&quot;,&quot;non-dropping-particle&quot;:&quot;&quot;},{&quot;family&quot;:&quot;Jackson&quot;,&quot;given&quot;:&quot;Hayley&quot;,&quot;parse-names&quot;:false,&quot;dropping-particle&quot;:&quot;&quot;,&quot;non-dropping-particle&quot;:&quot;&quot;},{&quot;family&quot;:&quot;Harford&quot;,&quot;given&quot;:&quot;Karxena&quot;,&quot;parse-names&quot;:false,&quot;dropping-particle&quot;:&quot;&quot;,&quot;non-dropping-particle&quot;:&quot;&quot;},{&quot;family&quot;:&quot;Anjum&quot;,&quot;given&quot;:&quot;Afia&quot;,&quot;parse-names&quot;:false,&quot;dropping-particle&quot;:&quot;&quot;,&quot;non-dropping-particle&quot;:&quot;&quot;},{&quot;family&quot;:&quot;Zakir&quot;,&quot;given&quot;:&quot;Mahi&quot;,&quot;parse-names&quot;:false,&quot;dropping-particle&quot;:&quot;&quot;,&quot;non-dropping-particle&quot;:&quot;&quot;},{&quot;family&quot;:&quot;Wang&quot;,&quot;given&quot;:&quot;Fei&quot;,&quot;parse-names&quot;:false,&quot;dropping-particle&quot;:&quot;&quot;,&quot;non-dropping-particle&quot;:&quot;&quot;},{&quot;family&quot;:&quot;Tian&quot;,&quot;given&quot;:&quot;Siyang&quot;,&quot;parse-names&quot;:false,&quot;dropping-particle&quot;:&quot;&quot;,&quot;non-dropping-particle&quot;:&quot;&quot;},{&quot;family&quot;:&quot;Lee&quot;,&quot;given&quot;:&quot;Brian&quot;,&quot;parse-names&quot;:false,&quot;dropping-particle&quot;:&quot;&quot;,&quot;non-dropping-particle&quot;:&quot;&quot;},{&quot;family&quot;:&quot;Liigand&quot;,&quot;given&quot;:&quot;Jaanus&quot;,&quot;parse-names&quot;:false,&quot;dropping-particle&quot;:&quot;&quot;,&quot;non-dropping-particle&quot;:&quot;&quot;},{&quot;family&quot;:&quot;Peters&quot;,&quot;given&quot;:&quot;Harrison&quot;,&quot;parse-names&quot;:false,&quot;dropping-particle&quot;:&quot;&quot;,&quot;non-dropping-particle&quot;:&quot;&quot;},{&quot;family&quot;:&quot;Wang&quot;,&quot;given&quot;:&quot;Ruo Qi (Rachel)&quot;,&quot;parse-names&quot;:false,&quot;dropping-particle&quot;:&quot;&quot;,&quot;non-dropping-particle&quot;:&quot;&quot;},{&quot;family&quot;:&quot;Nguyen&quot;,&quot;given&quot;:&quot;Tue&quot;,&quot;parse-names&quot;:false,&quot;dropping-particle&quot;:&quot;&quot;,&quot;non-dropping-particle&quot;:&quot;&quot;},{&quot;family&quot;:&quot;So&quot;,&quot;given&quot;:&quot;Denise&quot;,&quot;parse-names&quot;:false,&quot;dropping-particle&quot;:&quot;&quot;,&quot;non-dropping-particle&quot;:&quot;&quot;},{&quot;family&quot;:&quot;Sharp&quot;,&quot;given&quot;:&quot;Matthew&quot;,&quot;parse-names&quot;:false,&quot;dropping-particle&quot;:&quot;&quot;,&quot;non-dropping-particle&quot;:&quot;&quot;},{&quot;family&quot;:&quot;da Silva&quot;,&quot;given&quot;:&quot;Rodolfo&quot;,&quot;parse-names&quot;:false,&quot;dropping-particle&quot;:&quot;&quot;,&quot;non-dropping-particle&quot;:&quot;&quot;},{&quot;family&quot;:&quot;Gabriel&quot;,&quot;given&quot;:&quot;Cyrella&quot;,&quot;parse-names&quot;:false,&quot;dropping-particle&quot;:&quot;&quot;,&quot;non-dropping-particle&quot;:&quot;&quot;},{&quot;family&quot;:&quot;Scantlebury&quot;,&quot;given&quot;:&quot;Joshua&quot;,&quot;parse-names&quot;:false,&quot;dropping-particle&quot;:&quot;&quot;,&quot;non-dropping-particle&quot;:&quot;&quot;},{&quot;family&quot;:&quot;Jasinski&quot;,&quot;given&quot;:&quot;Marissa&quot;,&quot;parse-names&quot;:false,&quot;dropping-particle&quot;:&quot;&quot;,&quot;non-dropping-particle&quot;:&quot;&quot;},{&quot;family&quot;:&quot;Ackerman&quot;,&quot;given&quot;:&quot;David&quot;,&quot;parse-names&quot;:false,&quot;dropping-particle&quot;:&quot;&quot;,&quot;non-dropping-particle&quot;:&quot;&quot;},{&quot;family&quot;:&quot;Jewison&quot;,&quot;given&quot;:&quot;Timothy&quot;,&quot;parse-names&quot;:false,&quot;dropping-particle&quot;:&quot;&quot;,&quot;non-dropping-particle&quot;:&quot;&quot;},{&quot;family&quot;:&quot;Sajed&quot;,&quot;given&quot;:&quot;Tanvir&quot;,&quot;parse-names&quot;:false,&quot;dropping-particle&quot;:&quot;&quot;,&quot;non-dropping-particle&quot;:&quot;&quot;},{&quot;family&quot;:&quot;Gautam&quot;,&quot;given&quot;:&quot;Vasuk&quot;,&quot;parse-names&quot;:false,&quot;dropping-particle&quot;:&quot;&quot;,&quot;non-dropping-particle&quot;:&quot;&quot;},{&quot;family&quot;:&quot;Wishart&quot;,&quot;given&quot;:&quot;David S&quot;,&quot;parse-names&quot;:false,&quot;dropping-particle&quot;:&quot;&quot;,&quot;non-dropping-particle&quot;:&quot;&quot;}],&quot;container-title&quot;:&quot;Nucleic Acids Research&quot;,&quot;container-title-short&quot;:&quot;Nucleic Acids Res.&quot;,&quot;DOI&quot;:&quot;10.1093/nar/gkad976&quot;,&quot;ISSN&quot;:&quot;0305-1048&quot;,&quot;issued&quot;:{&quot;date-parts&quot;:[[2024,1,5]]},&quot;page&quot;:&quot;D1265-D1275&quot;,&quot;abstract&quot;:&quot;&lt;p&gt;First released in 2006, DrugBank (https://go.drugbank.com) has grown to become the ‘gold standard’ knowledge resource for drug, drug–target and related pharmaceutical information. DrugBank is widely used across many diverse biomedical research and clinical applications, and averages more than 30 million views/year. Since its last update in 2018, we have been actively enhancing the quantity and quality of the drug data in this knowledgebase. In this latest release (DrugBank 6.0), the number of FDA approved drugs has grown from 2646 to 4563 (a 72% increase), the number of investigational drugs has grown from 3394 to 6231 (a 38% increase), the number of drug–drug interactions increased from 365 984 to 1 413 413 (a 300% increase), and the number of drug–food interactions expanded from 1195 to 2475 (a 200% increase). In addition to this notable expansion in database size, we have added thousands of new, colorful, richly annotated pathways depicting drug mechanisms and drug metabolism. Likewise, existing datasets have been significantly improved and expanded, by adding more information on drug indications, drug–drug interactions, drug–food interactions and many other relevant data types for 11 891 drugs. We have also added experimental and predicted MS/MS spectra, 1D/2D-NMR spectra, CCS (collision cross section), RT (retention time) and RI (retention index) data for 9464 of DrugBank's 11 710 small molecule drugs. These and other improvements should make DrugBank 6.0 even more useful to a much wider research audience ranging from medicinal chemists to metabolomics specialists to pharmacologists.&lt;/p&gt;&quot;,&quot;issue&quot;:&quot;D1&quot;,&quot;volume&quot;:&quot;52&quot;},&quot;isTemporary&quot;:false}]},{&quot;citationID&quot;:&quot;MENDELEY_CITATION_f7c666f5-11ce-4466-a5b6-1fb7e14e1fb6&quot;,&quot;properties&quot;:{&quot;noteIndex&quot;:0},&quot;isEdited&quot;:false,&quot;manualOverride&quot;:{&quot;isManuallyOverridden&quot;:false,&quot;citeprocText&quot;:&quot;[11]&quot;,&quot;manualOverrideText&quot;:&quot;&quot;},&quot;citationTag&quot;:&quot;MENDELEY_CITATION_v3_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&quot;,&quot;citationItems&quot;:[{&quot;id&quot;:&quot;894bf710-3c9a-38d7-a687-6a8f8d072ef0&quot;,&quot;itemData&quot;:{&quot;type&quot;:&quot;article-journal&quot;,&quot;id&quot;:&quot;894bf710-3c9a-38d7-a687-6a8f8d072ef0&quot;,&quot;title&quot;:&quot;Pre-trained molecular representations enable antimicrobial discovery&quot;,&quot;author&quot;:[{&quot;family&quot;:&quot;Olayo-Alarcon&quot;,&quot;given&quot;:&quot;Roberto&quot;,&quot;parse-names&quot;:false,&quot;dropping-particle&quot;:&quot;&quot;,&quot;non-dropping-particle&quot;:&quot;&quot;},{&quot;family&quot;:&quot;Amstalden&quot;,&quot;given&quot;:&quot;Martin K.&quot;,&quot;parse-names&quot;:false,&quot;dropping-particle&quot;:&quot;&quot;,&quot;non-dropping-particle&quot;:&quot;&quot;},{&quot;family&quot;:&quot;Zannoni&quot;,&quot;given&quot;:&quot;Annamaria&quot;,&quot;parse-names&quot;:false,&quot;dropping-particle&quot;:&quot;&quot;,&quot;non-dropping-particle&quot;:&quot;&quot;},{&quot;family&quot;:&quot;Bajramovic&quot;,&quot;given&quot;:&quot;Medina&quot;,&quot;parse-names&quot;:false,&quot;dropping-particle&quot;:&quot;&quot;,&quot;non-dropping-particle&quot;:&quot;&quot;},{&quot;family&quot;:&quot;Sharma&quot;,&quot;given&quot;:&quot;Cynthia M.&quot;,&quot;parse-names&quot;:false,&quot;dropping-particle&quot;:&quot;&quot;,&quot;non-dropping-particle&quot;:&quot;&quot;},{&quot;family&quot;:&quot;Brochado&quot;,&quot;given&quot;:&quot;Ana Rita&quot;,&quot;parse-names&quot;:false,&quot;dropping-particle&quot;:&quot;&quot;,&quot;non-dropping-particle&quot;:&quot;&quot;},{&quot;family&quot;:&quot;Rezaei&quot;,&quot;given&quot;:&quot;Mina&quot;,&quot;parse-names&quot;:false,&quot;dropping-particle&quot;:&quot;&quot;,&quot;non-dropping-particle&quot;:&quot;&quot;},{&quot;family&quot;:&quot;Müller&quot;,&quot;given&quot;:&quot;Christian L.&quot;,&quot;parse-names&quot;:false,&quot;dropping-particle&quot;:&quot;&quot;,&quot;non-dropping-particle&quot;:&quot;&quot;}],&quot;container-title&quot;:&quot;Nature Communications&quot;,&quot;container-title-short&quot;:&quot;Nat. Commun.&quot;,&quot;DOI&quot;:&quot;10.1038/s41467-025-58804-4&quot;,&quot;ISSN&quot;:&quot;2041-1723&quot;,&quot;issued&quot;:{&quot;date-parts&quot;:[[2025,4,10]]},&quot;page&quot;:&quot;3420&quot;,&quot;abstract&quot;:&quot;&lt;p&gt; The rise in antimicrobial resistance poses a worldwide threat, reducing the efficacy of common antibiotics. Determining the antimicrobial activity of new chemical compounds through experimental methods remains time-consuming and costly. While compound-centric deep learning models promise to accelerate this search and prioritization process, current strategies require large amounts of custom training data. Here, we introduce a lightweight computational strategy for antimicrobial discovery that builds on MolE (Molecular representation through redundancy reduced Embedding), a self-supervised deep learning framework that leverages unlabeled chemical structures to learn task-independent molecular representations. By combining MolE representation learning with available, experimentally validated compound-bacteria activity data, we design a general predictive model that enables assessing compounds with respect to their antimicrobial potential. Our model correctly identifies recent growth-inhibitory compounds that are structurally distinct from current antibiotics. Using this approach, we discover de novo, and experimentally confirm, three human-targeted drugs as growth inhibitors of &lt;italic&gt;Staphylococcus aureus&lt;/italic&gt; . This framework offers a viable, cost-effective strategy to accelerate antibiotic discovery. &lt;/p&gt;&quot;,&quot;issue&quot;:&quot;1&quot;,&quot;volume&quot;:&quot;16&quot;},&quot;isTemporary&quot;:false}]}]"/>
     <we:property name="MENDELEY_CITATIONS_STYLE" value="{&quot;id&quot;:&quot;https://www.zotero.org/styles/ieee&quot;,&quot;title&quot;:&quot;IEEE Reference Guide version 11.29.2023&quot;,&quot;format&quot;:&quot;numeric&quot;,&quot;defaultLocale&quot;:null,&quot;isLocaleCodeValid&quot;:true}"/>
   </we:properties>
   <we:bindings/>
@@ -13287,15 +13791,6 @@
 </file>
 
 <file path=customXml/item1.xml><?xml version="1.0" encoding="utf-8"?>
-<?mso-contentType ?>
-<FormTemplates xmlns="http://schemas.microsoft.com/sharepoint/v3/contenttype/forms">
-  <Display>DocumentLibraryForm</Display>
-  <Edit>DocumentLibraryForm</Edit>
-  <New>DocumentLibraryForm</New>
-</FormTemplates>
-</file>
-
-<file path=customXml/item2.xml><?xml version="1.0" encoding="utf-8"?>
 <p:properties xmlns:p="http://schemas.microsoft.com/office/2006/metadata/properties" xmlns:xsi="http://www.w3.org/2001/XMLSchema-instance" xmlns:pc="http://schemas.microsoft.com/office/infopath/2007/PartnerControls">
   <documentManagement>
     <lcf76f155ced4ddcb4097134ff3c332f xmlns="9d7b9a5c-6b4f-4ca1-bb03-c38cacb734bc">
@@ -13306,7 +13801,20 @@
 </p:properties>
 </file>
 
+<file path=customXml/item2.xml><?xml version="1.0" encoding="utf-8"?>
+<?mso-contentType ?>
+<FormTemplates xmlns="http://schemas.microsoft.com/sharepoint/v3/contenttype/forms">
+  <Display>DocumentLibraryForm</Display>
+  <Edit>DocumentLibraryForm</Edit>
+  <New>DocumentLibraryForm</New>
+</FormTemplates>
+</file>
+
 <file path=customXml/item3.xml><?xml version="1.0" encoding="utf-8"?>
+<b:Sources xmlns:b="http://schemas.openxmlformats.org/officeDocument/2006/bibliography" xmlns="http://schemas.openxmlformats.org/officeDocument/2006/bibliography" SelectedStyle="\APASixthEditionOfficeOnline.xsl" StyleName="APA" Version="6"/>
+</file>
+
+<file path=customXml/item4.xml><?xml version="1.0" encoding="utf-8"?>
 <ct:contentTypeSchema xmlns:ct="http://schemas.microsoft.com/office/2006/metadata/contentType" xmlns:ma="http://schemas.microsoft.com/office/2006/metadata/properties/metaAttributes" ct:_="" ma:_="" ma:contentTypeName="Documento" ma:contentTypeID="0x01010019FAAD7208B57F46B26AFFED99BCE0D3" ma:contentTypeVersion="16" ma:contentTypeDescription="Crear nuevo documento." ma:contentTypeScope="" ma:versionID="ad25a40a439e4eb6a750a8b6ae1789f7">
   <xsd:schema xmlns:xsd="http://www.w3.org/2001/XMLSchema" xmlns:xs="http://www.w3.org/2001/XMLSchema" xmlns:p="http://schemas.microsoft.com/office/2006/metadata/properties" xmlns:ns2="9d7b9a5c-6b4f-4ca1-bb03-c38cacb734bc" xmlns:ns3="7d80c08f-e909-465c-8aa4-0e649fbe85d0" xmlns:ns4="7302fe9c-5e91-4977-8271-167378b25bd2" targetNamespace="http://schemas.microsoft.com/office/2006/metadata/properties" ma:root="true" ma:fieldsID="113d448336e841d5d8efd4b9e74490d6" ns2:_="" ns3:_="" ns4:_="">
     <xsd:import namespace="9d7b9a5c-6b4f-4ca1-bb03-c38cacb734bc"/>
@@ -13554,19 +14062,7 @@
 </ct:contentTypeSchema>
 </file>
 
-<file path=customXml/item4.xml><?xml version="1.0" encoding="utf-8"?>
-<b:Sources xmlns:b="http://schemas.openxmlformats.org/officeDocument/2006/bibliography" xmlns="http://schemas.openxmlformats.org/officeDocument/2006/bibliography" SelectedStyle="\APASixthEditionOfficeOnline.xsl" StyleName="APA" Version="6"/>
-</file>
-
 <file path=customXml/itemProps1.xml><?xml version="1.0" encoding="utf-8"?>
-<ds:datastoreItem xmlns:ds="http://schemas.openxmlformats.org/officeDocument/2006/customXml" ds:itemID="{E5FD6A2B-9479-4129-9D84-6C858DBE1A90}">
-  <ds:schemaRefs>
-    <ds:schemaRef ds:uri="http://schemas.microsoft.com/sharepoint/v3/contenttype/forms"/>
-  </ds:schemaRefs>
-</ds:datastoreItem>
-</file>
-
-<file path=customXml/itemProps2.xml><?xml version="1.0" encoding="utf-8"?>
 <ds:datastoreItem xmlns:ds="http://schemas.openxmlformats.org/officeDocument/2006/customXml" ds:itemID="{261B0A37-6C6C-45CF-A5C4-83D994BC3980}">
   <ds:schemaRefs>
     <ds:schemaRef ds:uri="http://schemas.microsoft.com/office/2006/metadata/properties"/>
@@ -13577,7 +14073,23 @@
 </ds:datastoreItem>
 </file>
 
+<file path=customXml/itemProps2.xml><?xml version="1.0" encoding="utf-8"?>
+<ds:datastoreItem xmlns:ds="http://schemas.openxmlformats.org/officeDocument/2006/customXml" ds:itemID="{E5FD6A2B-9479-4129-9D84-6C858DBE1A90}">
+  <ds:schemaRefs>
+    <ds:schemaRef ds:uri="http://schemas.microsoft.com/sharepoint/v3/contenttype/forms"/>
+  </ds:schemaRefs>
+</ds:datastoreItem>
+</file>
+
 <file path=customXml/itemProps3.xml><?xml version="1.0" encoding="utf-8"?>
+<ds:datastoreItem xmlns:ds="http://schemas.openxmlformats.org/officeDocument/2006/customXml" ds:itemID="{5157238F-F555-4D04-860C-F98429B609BD}">
+  <ds:schemaRefs>
+    <ds:schemaRef ds:uri="http://schemas.openxmlformats.org/officeDocument/2006/bibliography"/>
+  </ds:schemaRefs>
+</ds:datastoreItem>
+</file>
+
+<file path=customXml/itemProps4.xml><?xml version="1.0" encoding="utf-8"?>
 <ds:datastoreItem xmlns:ds="http://schemas.openxmlformats.org/officeDocument/2006/customXml" ds:itemID="{BC4311AC-D0D5-4AE9-8386-76BDCE1C82F3}">
   <ds:schemaRefs>
     <ds:schemaRef ds:uri="http://schemas.microsoft.com/office/2006/metadata/contentType"/>
@@ -13595,12 +14107,4 @@
     <ds:schemaRef ds:uri="http://schemas.microsoft.com/internal/obd"/>
   </ds:schemaRefs>
 </ds:datastoreItem>
-</file>
-
-<file path=customXml/itemProps4.xml><?xml version="1.0" encoding="utf-8"?>
-<ds:datastoreItem xmlns:ds="http://schemas.openxmlformats.org/officeDocument/2006/customXml" ds:itemID="{5157238F-F555-4D04-860C-F98429B609BD}">
-  <ds:schemaRefs>
-    <ds:schemaRef ds:uri="http://schemas.openxmlformats.org/officeDocument/2006/bibliography"/>
-  </ds:schemaRefs>
-</ds:datastoreItem>
 </file>
</xml_diff>